<commit_message>
New spells in prep for the next phase of the campaign
</commit_message>
<xml_diff>
--- a/SwordSphere -- Spells.docx
+++ b/SwordSphere -- Spells.docx
@@ -7588,7 +7588,23 @@
                 <w:sz w:val="16"/>
                 <w:szCs w:val="16"/>
               </w:rPr>
-              <w:t>Wolf’s combat skills are (10-12)</w:t>
+              <w:t>Wolf’s combat skills are (</w:t>
+            </w:r>
+            <w:r>
+              <w:rPr>
+                <w:rFonts w:ascii="Pericles" w:hAnsi="Pericles"/>
+                <w:sz w:val="16"/>
+                <w:szCs w:val="16"/>
+              </w:rPr>
+              <w:t>12-13</w:t>
+            </w:r>
+            <w:r>
+              <w:rPr>
+                <w:rFonts w:ascii="Pericles" w:hAnsi="Pericles"/>
+                <w:sz w:val="16"/>
+                <w:szCs w:val="16"/>
+              </w:rPr>
+              <w:t>)</w:t>
             </w:r>
           </w:p>
         </w:tc>
@@ -18658,14 +18674,14 @@
         <w:tblLook w:val="04A0" w:firstRow="1" w:lastRow="0" w:firstColumn="1" w:lastColumn="0" w:noHBand="0" w:noVBand="1"/>
       </w:tblPr>
       <w:tblGrid>
-        <w:gridCol w:w="1275"/>
-        <w:gridCol w:w="821"/>
+        <w:gridCol w:w="1341"/>
+        <w:gridCol w:w="818"/>
         <w:gridCol w:w="433"/>
         <w:gridCol w:w="801"/>
         <w:gridCol w:w="1111"/>
         <w:gridCol w:w="573"/>
         <w:gridCol w:w="594"/>
-        <w:gridCol w:w="4181"/>
+        <w:gridCol w:w="4118"/>
       </w:tblGrid>
       <w:tr>
         <w:tc>
@@ -19796,7 +19812,7 @@
             </w:tblPr>
             <w:tblGrid>
               <w:gridCol w:w="619"/>
-              <w:gridCol w:w="2976"/>
+              <w:gridCol w:w="2913"/>
             </w:tblGrid>
             <w:tr>
               <w:tc>
@@ -20764,6 +20780,7 @@
                 <w:sz w:val="16"/>
                 <w:szCs w:val="16"/>
               </w:rPr>
+              <w:lastRenderedPageBreak/>
               <w:t>Foul Food and drink</w:t>
             </w:r>
           </w:p>
@@ -20946,7 +20963,6 @@
                 <w:sz w:val="16"/>
                 <w:szCs w:val="16"/>
               </w:rPr>
-              <w:lastRenderedPageBreak/>
               <w:t>The food becomes useless, losing any buffs it once had</w:t>
             </w:r>
           </w:p>
@@ -20971,7 +20987,6 @@
                 <w:sz w:val="16"/>
                 <w:szCs w:val="16"/>
               </w:rPr>
-              <w:lastRenderedPageBreak/>
               <w:t>Poison Song</w:t>
             </w:r>
           </w:p>
@@ -21430,7 +21445,7 @@
                 <w:sz w:val="16"/>
                 <w:szCs w:val="16"/>
               </w:rPr>
-              <w:t>Drain Life</w:t>
+              <w:t>Ask Demon</w:t>
             </w:r>
           </w:p>
         </w:tc>
@@ -21474,29 +21489,29 @@
                 <w:sz w:val="16"/>
                 <w:szCs w:val="16"/>
               </w:rPr>
-              <w:t>14</w:t>
-            </w:r>
-          </w:p>
-        </w:tc>
-        <w:tc>
-          <w:tcPr>
-            <w:tcW w:w="0" w:type="auto"/>
-          </w:tcPr>
-          <w:p>
-            <w:pPr>
-              <w:rPr>
-                <w:rFonts w:ascii="Pericles" w:hAnsi="Pericles"/>
-                <w:sz w:val="16"/>
-                <w:szCs w:val="16"/>
-              </w:rPr>
-            </w:pPr>
-            <w:r>
-              <w:rPr>
-                <w:rFonts w:ascii="Pericles" w:hAnsi="Pericles"/>
-                <w:sz w:val="16"/>
-                <w:szCs w:val="16"/>
-              </w:rPr>
-              <w:t>Touch</w:t>
+              <w:t>17</w:t>
+            </w:r>
+          </w:p>
+        </w:tc>
+        <w:tc>
+          <w:tcPr>
+            <w:tcW w:w="0" w:type="auto"/>
+          </w:tcPr>
+          <w:p>
+            <w:pPr>
+              <w:rPr>
+                <w:rFonts w:ascii="Pericles" w:hAnsi="Pericles"/>
+                <w:sz w:val="16"/>
+                <w:szCs w:val="16"/>
+              </w:rPr>
+            </w:pPr>
+            <w:r>
+              <w:rPr>
+                <w:rFonts w:ascii="Pericles" w:hAnsi="Pericles"/>
+                <w:sz w:val="16"/>
+                <w:szCs w:val="16"/>
+              </w:rPr>
+              <w:t>Self</w:t>
             </w:r>
           </w:p>
         </w:tc>
@@ -21518,29 +21533,29 @@
                 <w:sz w:val="16"/>
                 <w:szCs w:val="16"/>
               </w:rPr>
-              <w:t>1 Target</w:t>
-            </w:r>
-          </w:p>
-        </w:tc>
-        <w:tc>
-          <w:tcPr>
-            <w:tcW w:w="0" w:type="auto"/>
-          </w:tcPr>
-          <w:p>
-            <w:pPr>
-              <w:rPr>
-                <w:rFonts w:ascii="Pericles" w:hAnsi="Pericles"/>
-                <w:sz w:val="16"/>
-                <w:szCs w:val="16"/>
-              </w:rPr>
-            </w:pPr>
-            <w:r>
-              <w:rPr>
-                <w:rFonts w:ascii="Pericles" w:hAnsi="Pericles"/>
-                <w:sz w:val="16"/>
-                <w:szCs w:val="16"/>
-              </w:rPr>
-              <w:t>3R</w:t>
+              <w:t>Self</w:t>
+            </w:r>
+          </w:p>
+        </w:tc>
+        <w:tc>
+          <w:tcPr>
+            <w:tcW w:w="0" w:type="auto"/>
+          </w:tcPr>
+          <w:p>
+            <w:pPr>
+              <w:rPr>
+                <w:rFonts w:ascii="Pericles" w:hAnsi="Pericles"/>
+                <w:sz w:val="16"/>
+                <w:szCs w:val="16"/>
+              </w:rPr>
+            </w:pPr>
+            <w:r>
+              <w:rPr>
+                <w:rFonts w:ascii="Pericles" w:hAnsi="Pericles"/>
+                <w:sz w:val="16"/>
+                <w:szCs w:val="16"/>
+              </w:rPr>
+              <w:t>Inst</w:t>
             </w:r>
           </w:p>
         </w:tc>
@@ -21563,7 +21578,7 @@
                 <w:sz w:val="16"/>
                 <w:szCs w:val="16"/>
               </w:rPr>
-              <w:t>Y</w:t>
+              <w:t>N</w:t>
             </w:r>
           </w:p>
         </w:tc>
@@ -21590,23 +21605,7 @@
                 <w:sz w:val="16"/>
                 <w:szCs w:val="16"/>
               </w:rPr>
-              <w:t>Your touch drains your opponent of 2d</w:t>
-            </w:r>
-            <w:r>
-              <w:rPr>
-                <w:rFonts w:ascii="Pericles" w:hAnsi="Pericles"/>
-                <w:sz w:val="16"/>
-                <w:szCs w:val="16"/>
-              </w:rPr>
-              <w:t>6</w:t>
-            </w:r>
-            <w:r>
-              <w:rPr>
-                <w:rFonts w:ascii="Pericles" w:hAnsi="Pericles"/>
-                <w:sz w:val="16"/>
-                <w:szCs w:val="16"/>
-              </w:rPr>
-              <w:t xml:space="preserve"> hit points</w:t>
+              <w:t>You can ask the demon (GM) a single question that can be answered with a yes/no</w:t>
             </w:r>
           </w:p>
           <w:p>
@@ -21628,171 +21627,9 @@
                 <w:sz w:val="16"/>
                 <w:szCs w:val="16"/>
               </w:rPr>
-              <w:t>You are healed for a like amount</w:t>
-            </w:r>
-          </w:p>
-        </w:tc>
-      </w:tr>
-      <w:tr>
-        <w:tc>
-          <w:tcPr>
-            <w:tcW w:w="0" w:type="auto"/>
-          </w:tcPr>
-          <w:p>
-            <w:pPr>
-              <w:rPr>
-                <w:rFonts w:ascii="Pericles" w:hAnsi="Pericles"/>
-                <w:sz w:val="16"/>
-                <w:szCs w:val="16"/>
-              </w:rPr>
-            </w:pPr>
-            <w:r>
-              <w:rPr>
-                <w:rFonts w:ascii="Pericles" w:hAnsi="Pericles"/>
-                <w:sz w:val="16"/>
-                <w:szCs w:val="16"/>
-              </w:rPr>
-              <w:t>Scales of the Beast</w:t>
-            </w:r>
-          </w:p>
-        </w:tc>
-        <w:tc>
-          <w:tcPr>
-            <w:tcW w:w="0" w:type="auto"/>
-          </w:tcPr>
-          <w:p>
-            <w:pPr>
-              <w:rPr>
-                <w:rFonts w:ascii="Pericles" w:hAnsi="Pericles"/>
-                <w:sz w:val="16"/>
-                <w:szCs w:val="16"/>
-              </w:rPr>
-            </w:pPr>
-            <w:r>
-              <w:rPr>
-                <w:rFonts w:ascii="Pericles" w:hAnsi="Pericles"/>
-                <w:sz w:val="16"/>
-                <w:szCs w:val="16"/>
-              </w:rPr>
-              <w:t>Black</w:t>
-            </w:r>
-          </w:p>
-        </w:tc>
-        <w:tc>
-          <w:tcPr>
-            <w:tcW w:w="0" w:type="auto"/>
-          </w:tcPr>
-          <w:p>
-            <w:pPr>
-              <w:rPr>
-                <w:rFonts w:ascii="Pericles" w:hAnsi="Pericles"/>
-                <w:sz w:val="16"/>
-                <w:szCs w:val="16"/>
-              </w:rPr>
-            </w:pPr>
-            <w:r>
-              <w:rPr>
-                <w:rFonts w:ascii="Pericles" w:hAnsi="Pericles"/>
-                <w:sz w:val="16"/>
-                <w:szCs w:val="16"/>
-              </w:rPr>
-              <w:t>13</w:t>
-            </w:r>
-          </w:p>
-        </w:tc>
-        <w:tc>
-          <w:tcPr>
-            <w:tcW w:w="0" w:type="auto"/>
-          </w:tcPr>
-          <w:p>
-            <w:pPr>
-              <w:rPr>
-                <w:rFonts w:ascii="Pericles" w:hAnsi="Pericles"/>
-                <w:sz w:val="16"/>
-                <w:szCs w:val="16"/>
-              </w:rPr>
-            </w:pPr>
-            <w:r>
-              <w:rPr>
-                <w:rFonts w:ascii="Pericles" w:hAnsi="Pericles"/>
-                <w:sz w:val="16"/>
-                <w:szCs w:val="16"/>
-              </w:rPr>
-              <w:t>Self</w:t>
-            </w:r>
-          </w:p>
-        </w:tc>
-        <w:tc>
-          <w:tcPr>
-            <w:tcW w:w="1111" w:type="dxa"/>
-          </w:tcPr>
-          <w:p>
-            <w:pPr>
-              <w:rPr>
-                <w:rFonts w:ascii="Pericles" w:hAnsi="Pericles"/>
-                <w:sz w:val="16"/>
-                <w:szCs w:val="16"/>
-              </w:rPr>
-            </w:pPr>
-            <w:r>
-              <w:rPr>
-                <w:rFonts w:ascii="Pericles" w:hAnsi="Pericles"/>
-                <w:sz w:val="16"/>
-                <w:szCs w:val="16"/>
-              </w:rPr>
-              <w:t>Self</w:t>
-            </w:r>
-          </w:p>
-        </w:tc>
-        <w:tc>
-          <w:tcPr>
-            <w:tcW w:w="0" w:type="auto"/>
-          </w:tcPr>
-          <w:p>
-            <w:pPr>
-              <w:rPr>
-                <w:rFonts w:ascii="Pericles" w:hAnsi="Pericles"/>
-                <w:sz w:val="16"/>
-                <w:szCs w:val="16"/>
-              </w:rPr>
-            </w:pPr>
-            <w:r>
-              <w:rPr>
-                <w:rFonts w:ascii="Pericles" w:hAnsi="Pericles"/>
-                <w:sz w:val="16"/>
-                <w:szCs w:val="16"/>
-              </w:rPr>
-              <w:t>10R</w:t>
-            </w:r>
-          </w:p>
-        </w:tc>
-        <w:tc>
-          <w:tcPr>
-            <w:tcW w:w="0" w:type="auto"/>
-          </w:tcPr>
-          <w:p>
-            <w:pPr>
-              <w:jc w:val="center"/>
-              <w:rPr>
-                <w:rFonts w:ascii="Pericles" w:hAnsi="Pericles"/>
-                <w:sz w:val="16"/>
-                <w:szCs w:val="16"/>
-              </w:rPr>
-            </w:pPr>
-            <w:r>
-              <w:rPr>
-                <w:rFonts w:ascii="Pericles" w:hAnsi="Pericles"/>
-                <w:sz w:val="16"/>
-                <w:szCs w:val="16"/>
-              </w:rPr>
-              <w:t>Y</w:t>
-            </w:r>
-          </w:p>
-        </w:tc>
-        <w:tc>
-          <w:tcPr>
-            <w:tcW w:w="0" w:type="auto"/>
-          </w:tcPr>
+              <w:t>The question must be about the present or past and must be something answerable by the game logic</w:t>
+            </w:r>
+          </w:p>
           <w:p>
             <w:pPr>
               <w:pStyle w:val="ListParagraph"/>
@@ -21812,9 +21649,171 @@
                 <w:sz w:val="16"/>
                 <w:szCs w:val="16"/>
               </w:rPr>
-              <w:t>You gain 3 armor or +1</w:t>
-            </w:r>
-          </w:p>
+              <w:t>The caster must invest 1 spell level</w:t>
+            </w:r>
+          </w:p>
+        </w:tc>
+      </w:tr>
+      <w:tr>
+        <w:tc>
+          <w:tcPr>
+            <w:tcW w:w="0" w:type="auto"/>
+          </w:tcPr>
+          <w:p>
+            <w:pPr>
+              <w:rPr>
+                <w:rFonts w:ascii="Pericles" w:hAnsi="Pericles"/>
+                <w:sz w:val="16"/>
+                <w:szCs w:val="16"/>
+              </w:rPr>
+            </w:pPr>
+            <w:r>
+              <w:rPr>
+                <w:rFonts w:ascii="Pericles" w:hAnsi="Pericles"/>
+                <w:sz w:val="16"/>
+                <w:szCs w:val="16"/>
+              </w:rPr>
+              <w:t>Drain Life</w:t>
+            </w:r>
+          </w:p>
+        </w:tc>
+        <w:tc>
+          <w:tcPr>
+            <w:tcW w:w="0" w:type="auto"/>
+          </w:tcPr>
+          <w:p>
+            <w:pPr>
+              <w:rPr>
+                <w:rFonts w:ascii="Pericles" w:hAnsi="Pericles"/>
+                <w:sz w:val="16"/>
+                <w:szCs w:val="16"/>
+              </w:rPr>
+            </w:pPr>
+            <w:r>
+              <w:rPr>
+                <w:rFonts w:ascii="Pericles" w:hAnsi="Pericles"/>
+                <w:sz w:val="16"/>
+                <w:szCs w:val="16"/>
+              </w:rPr>
+              <w:t>Black</w:t>
+            </w:r>
+          </w:p>
+        </w:tc>
+        <w:tc>
+          <w:tcPr>
+            <w:tcW w:w="0" w:type="auto"/>
+          </w:tcPr>
+          <w:p>
+            <w:pPr>
+              <w:rPr>
+                <w:rFonts w:ascii="Pericles" w:hAnsi="Pericles"/>
+                <w:sz w:val="16"/>
+                <w:szCs w:val="16"/>
+              </w:rPr>
+            </w:pPr>
+            <w:r>
+              <w:rPr>
+                <w:rFonts w:ascii="Pericles" w:hAnsi="Pericles"/>
+                <w:sz w:val="16"/>
+                <w:szCs w:val="16"/>
+              </w:rPr>
+              <w:t>14</w:t>
+            </w:r>
+          </w:p>
+        </w:tc>
+        <w:tc>
+          <w:tcPr>
+            <w:tcW w:w="0" w:type="auto"/>
+          </w:tcPr>
+          <w:p>
+            <w:pPr>
+              <w:rPr>
+                <w:rFonts w:ascii="Pericles" w:hAnsi="Pericles"/>
+                <w:sz w:val="16"/>
+                <w:szCs w:val="16"/>
+              </w:rPr>
+            </w:pPr>
+            <w:r>
+              <w:rPr>
+                <w:rFonts w:ascii="Pericles" w:hAnsi="Pericles"/>
+                <w:sz w:val="16"/>
+                <w:szCs w:val="16"/>
+              </w:rPr>
+              <w:t>Touch</w:t>
+            </w:r>
+          </w:p>
+        </w:tc>
+        <w:tc>
+          <w:tcPr>
+            <w:tcW w:w="1111" w:type="dxa"/>
+          </w:tcPr>
+          <w:p>
+            <w:pPr>
+              <w:rPr>
+                <w:rFonts w:ascii="Pericles" w:hAnsi="Pericles"/>
+                <w:sz w:val="16"/>
+                <w:szCs w:val="16"/>
+              </w:rPr>
+            </w:pPr>
+            <w:r>
+              <w:rPr>
+                <w:rFonts w:ascii="Pericles" w:hAnsi="Pericles"/>
+                <w:sz w:val="16"/>
+                <w:szCs w:val="16"/>
+              </w:rPr>
+              <w:t>1 Target</w:t>
+            </w:r>
+          </w:p>
+        </w:tc>
+        <w:tc>
+          <w:tcPr>
+            <w:tcW w:w="0" w:type="auto"/>
+          </w:tcPr>
+          <w:p>
+            <w:pPr>
+              <w:rPr>
+                <w:rFonts w:ascii="Pericles" w:hAnsi="Pericles"/>
+                <w:sz w:val="16"/>
+                <w:szCs w:val="16"/>
+              </w:rPr>
+            </w:pPr>
+            <w:r>
+              <w:rPr>
+                <w:rFonts w:ascii="Pericles" w:hAnsi="Pericles"/>
+                <w:sz w:val="16"/>
+                <w:szCs w:val="16"/>
+              </w:rPr>
+              <w:t>3R</w:t>
+            </w:r>
+          </w:p>
+        </w:tc>
+        <w:tc>
+          <w:tcPr>
+            <w:tcW w:w="0" w:type="auto"/>
+          </w:tcPr>
+          <w:p>
+            <w:pPr>
+              <w:jc w:val="center"/>
+              <w:rPr>
+                <w:rFonts w:ascii="Pericles" w:hAnsi="Pericles"/>
+                <w:sz w:val="16"/>
+                <w:szCs w:val="16"/>
+              </w:rPr>
+            </w:pPr>
+            <w:r>
+              <w:rPr>
+                <w:rFonts w:ascii="Pericles" w:hAnsi="Pericles"/>
+                <w:sz w:val="16"/>
+                <w:szCs w:val="16"/>
+              </w:rPr>
+              <w:t>Y</w:t>
+            </w:r>
+          </w:p>
+        </w:tc>
+        <w:tc>
+          <w:tcPr>
+            <w:tcW w:w="0" w:type="auto"/>
+          </w:tcPr>
           <w:p>
             <w:pPr>
               <w:pStyle w:val="ListParagraph"/>
@@ -21834,171 +21833,9 @@
                 <w:sz w:val="16"/>
                 <w:szCs w:val="16"/>
               </w:rPr>
-              <w:t>You have -1 initiative</w:t>
-            </w:r>
-          </w:p>
-        </w:tc>
-      </w:tr>
-      <w:tr>
-        <w:tc>
-          <w:tcPr>
-            <w:tcW w:w="0" w:type="auto"/>
-          </w:tcPr>
-          <w:p>
-            <w:pPr>
-              <w:rPr>
-                <w:rFonts w:ascii="Pericles" w:hAnsi="Pericles"/>
-                <w:sz w:val="16"/>
-                <w:szCs w:val="16"/>
-              </w:rPr>
-            </w:pPr>
-            <w:r>
-              <w:rPr>
-                <w:rFonts w:ascii="Pericles" w:hAnsi="Pericles"/>
-                <w:sz w:val="16"/>
-                <w:szCs w:val="16"/>
-              </w:rPr>
-              <w:t>Summon Skeleton</w:t>
-            </w:r>
-          </w:p>
-        </w:tc>
-        <w:tc>
-          <w:tcPr>
-            <w:tcW w:w="0" w:type="auto"/>
-          </w:tcPr>
-          <w:p>
-            <w:pPr>
-              <w:rPr>
-                <w:rFonts w:ascii="Pericles" w:hAnsi="Pericles"/>
-                <w:sz w:val="16"/>
-                <w:szCs w:val="16"/>
-              </w:rPr>
-            </w:pPr>
-            <w:r>
-              <w:rPr>
-                <w:rFonts w:ascii="Pericles" w:hAnsi="Pericles"/>
-                <w:sz w:val="16"/>
-                <w:szCs w:val="16"/>
-              </w:rPr>
-              <w:t>Black</w:t>
-            </w:r>
-          </w:p>
-        </w:tc>
-        <w:tc>
-          <w:tcPr>
-            <w:tcW w:w="0" w:type="auto"/>
-          </w:tcPr>
-          <w:p>
-            <w:pPr>
-              <w:rPr>
-                <w:rFonts w:ascii="Pericles" w:hAnsi="Pericles"/>
-                <w:sz w:val="16"/>
-                <w:szCs w:val="16"/>
-              </w:rPr>
-            </w:pPr>
-            <w:r>
-              <w:rPr>
-                <w:rFonts w:ascii="Pericles" w:hAnsi="Pericles"/>
-                <w:sz w:val="16"/>
-                <w:szCs w:val="16"/>
-              </w:rPr>
-              <w:t>14</w:t>
-            </w:r>
-          </w:p>
-        </w:tc>
-        <w:tc>
-          <w:tcPr>
-            <w:tcW w:w="0" w:type="auto"/>
-          </w:tcPr>
-          <w:p>
-            <w:pPr>
-              <w:rPr>
-                <w:rFonts w:ascii="Pericles" w:hAnsi="Pericles"/>
-                <w:sz w:val="16"/>
-                <w:szCs w:val="16"/>
-              </w:rPr>
-            </w:pPr>
-            <w:r>
-              <w:rPr>
-                <w:rFonts w:ascii="Pericles" w:hAnsi="Pericles"/>
-                <w:sz w:val="16"/>
-                <w:szCs w:val="16"/>
-              </w:rPr>
-              <w:t>6”</w:t>
-            </w:r>
-          </w:p>
-        </w:tc>
-        <w:tc>
-          <w:tcPr>
-            <w:tcW w:w="1111" w:type="dxa"/>
-          </w:tcPr>
-          <w:p>
-            <w:pPr>
-              <w:rPr>
-                <w:rFonts w:ascii="Pericles" w:hAnsi="Pericles"/>
-                <w:sz w:val="16"/>
-                <w:szCs w:val="16"/>
-              </w:rPr>
-            </w:pPr>
-            <w:r>
-              <w:rPr>
-                <w:rFonts w:ascii="Pericles" w:hAnsi="Pericles"/>
-                <w:sz w:val="16"/>
-                <w:szCs w:val="16"/>
-              </w:rPr>
-              <w:t>1 Skeleton</w:t>
-            </w:r>
-          </w:p>
-        </w:tc>
-        <w:tc>
-          <w:tcPr>
-            <w:tcW w:w="0" w:type="auto"/>
-          </w:tcPr>
-          <w:p>
-            <w:pPr>
-              <w:rPr>
-                <w:rFonts w:ascii="Pericles" w:hAnsi="Pericles"/>
-                <w:sz w:val="16"/>
-                <w:szCs w:val="16"/>
-              </w:rPr>
-            </w:pPr>
-            <w:r>
-              <w:rPr>
-                <w:rFonts w:ascii="Pericles" w:hAnsi="Pericles"/>
-                <w:sz w:val="16"/>
-                <w:szCs w:val="16"/>
-              </w:rPr>
-              <w:t>10R</w:t>
-            </w:r>
-          </w:p>
-        </w:tc>
-        <w:tc>
-          <w:tcPr>
-            <w:tcW w:w="0" w:type="auto"/>
-          </w:tcPr>
-          <w:p>
-            <w:pPr>
-              <w:jc w:val="center"/>
-              <w:rPr>
-                <w:rFonts w:ascii="Pericles" w:hAnsi="Pericles"/>
-                <w:sz w:val="16"/>
-                <w:szCs w:val="16"/>
-              </w:rPr>
-            </w:pPr>
-            <w:r>
-              <w:rPr>
-                <w:rFonts w:ascii="Pericles" w:hAnsi="Pericles"/>
-                <w:sz w:val="16"/>
-                <w:szCs w:val="16"/>
-              </w:rPr>
-              <w:t>Y</w:t>
-            </w:r>
-          </w:p>
-        </w:tc>
-        <w:tc>
-          <w:tcPr>
-            <w:tcW w:w="0" w:type="auto"/>
-          </w:tcPr>
+              <w:t>Your touch drains your opponent of 2d6 hit points</w:t>
+            </w:r>
+          </w:p>
           <w:p>
             <w:pPr>
               <w:pStyle w:val="ListParagraph"/>
@@ -22018,9 +21855,171 @@
                 <w:sz w:val="16"/>
                 <w:szCs w:val="16"/>
               </w:rPr>
-              <w:t>You summon a skeleton to serve you in battle</w:t>
-            </w:r>
-          </w:p>
+              <w:t>You are healed for a like amount</w:t>
+            </w:r>
+          </w:p>
+        </w:tc>
+      </w:tr>
+      <w:tr>
+        <w:tc>
+          <w:tcPr>
+            <w:tcW w:w="0" w:type="auto"/>
+          </w:tcPr>
+          <w:p>
+            <w:pPr>
+              <w:rPr>
+                <w:rFonts w:ascii="Pericles" w:hAnsi="Pericles"/>
+                <w:sz w:val="16"/>
+                <w:szCs w:val="16"/>
+              </w:rPr>
+            </w:pPr>
+            <w:r>
+              <w:rPr>
+                <w:rFonts w:ascii="Pericles" w:hAnsi="Pericles"/>
+                <w:sz w:val="16"/>
+                <w:szCs w:val="16"/>
+              </w:rPr>
+              <w:t>Scales of the Beast</w:t>
+            </w:r>
+          </w:p>
+        </w:tc>
+        <w:tc>
+          <w:tcPr>
+            <w:tcW w:w="0" w:type="auto"/>
+          </w:tcPr>
+          <w:p>
+            <w:pPr>
+              <w:rPr>
+                <w:rFonts w:ascii="Pericles" w:hAnsi="Pericles"/>
+                <w:sz w:val="16"/>
+                <w:szCs w:val="16"/>
+              </w:rPr>
+            </w:pPr>
+            <w:r>
+              <w:rPr>
+                <w:rFonts w:ascii="Pericles" w:hAnsi="Pericles"/>
+                <w:sz w:val="16"/>
+                <w:szCs w:val="16"/>
+              </w:rPr>
+              <w:t>Black</w:t>
+            </w:r>
+          </w:p>
+        </w:tc>
+        <w:tc>
+          <w:tcPr>
+            <w:tcW w:w="0" w:type="auto"/>
+          </w:tcPr>
+          <w:p>
+            <w:pPr>
+              <w:rPr>
+                <w:rFonts w:ascii="Pericles" w:hAnsi="Pericles"/>
+                <w:sz w:val="16"/>
+                <w:szCs w:val="16"/>
+              </w:rPr>
+            </w:pPr>
+            <w:r>
+              <w:rPr>
+                <w:rFonts w:ascii="Pericles" w:hAnsi="Pericles"/>
+                <w:sz w:val="16"/>
+                <w:szCs w:val="16"/>
+              </w:rPr>
+              <w:t>13</w:t>
+            </w:r>
+          </w:p>
+        </w:tc>
+        <w:tc>
+          <w:tcPr>
+            <w:tcW w:w="0" w:type="auto"/>
+          </w:tcPr>
+          <w:p>
+            <w:pPr>
+              <w:rPr>
+                <w:rFonts w:ascii="Pericles" w:hAnsi="Pericles"/>
+                <w:sz w:val="16"/>
+                <w:szCs w:val="16"/>
+              </w:rPr>
+            </w:pPr>
+            <w:r>
+              <w:rPr>
+                <w:rFonts w:ascii="Pericles" w:hAnsi="Pericles"/>
+                <w:sz w:val="16"/>
+                <w:szCs w:val="16"/>
+              </w:rPr>
+              <w:t>Self</w:t>
+            </w:r>
+          </w:p>
+        </w:tc>
+        <w:tc>
+          <w:tcPr>
+            <w:tcW w:w="1111" w:type="dxa"/>
+          </w:tcPr>
+          <w:p>
+            <w:pPr>
+              <w:rPr>
+                <w:rFonts w:ascii="Pericles" w:hAnsi="Pericles"/>
+                <w:sz w:val="16"/>
+                <w:szCs w:val="16"/>
+              </w:rPr>
+            </w:pPr>
+            <w:r>
+              <w:rPr>
+                <w:rFonts w:ascii="Pericles" w:hAnsi="Pericles"/>
+                <w:sz w:val="16"/>
+                <w:szCs w:val="16"/>
+              </w:rPr>
+              <w:t>Self</w:t>
+            </w:r>
+          </w:p>
+        </w:tc>
+        <w:tc>
+          <w:tcPr>
+            <w:tcW w:w="0" w:type="auto"/>
+          </w:tcPr>
+          <w:p>
+            <w:pPr>
+              <w:rPr>
+                <w:rFonts w:ascii="Pericles" w:hAnsi="Pericles"/>
+                <w:sz w:val="16"/>
+                <w:szCs w:val="16"/>
+              </w:rPr>
+            </w:pPr>
+            <w:r>
+              <w:rPr>
+                <w:rFonts w:ascii="Pericles" w:hAnsi="Pericles"/>
+                <w:sz w:val="16"/>
+                <w:szCs w:val="16"/>
+              </w:rPr>
+              <w:t>10R</w:t>
+            </w:r>
+          </w:p>
+        </w:tc>
+        <w:tc>
+          <w:tcPr>
+            <w:tcW w:w="0" w:type="auto"/>
+          </w:tcPr>
+          <w:p>
+            <w:pPr>
+              <w:jc w:val="center"/>
+              <w:rPr>
+                <w:rFonts w:ascii="Pericles" w:hAnsi="Pericles"/>
+                <w:sz w:val="16"/>
+                <w:szCs w:val="16"/>
+              </w:rPr>
+            </w:pPr>
+            <w:r>
+              <w:rPr>
+                <w:rFonts w:ascii="Pericles" w:hAnsi="Pericles"/>
+                <w:sz w:val="16"/>
+                <w:szCs w:val="16"/>
+              </w:rPr>
+              <w:t>Y</w:t>
+            </w:r>
+          </w:p>
+        </w:tc>
+        <w:tc>
+          <w:tcPr>
+            <w:tcW w:w="0" w:type="auto"/>
+          </w:tcPr>
           <w:p>
             <w:pPr>
               <w:pStyle w:val="ListParagraph"/>
@@ -22040,179 +22039,9 @@
                 <w:sz w:val="16"/>
                 <w:szCs w:val="16"/>
               </w:rPr>
-              <w:t xml:space="preserve">Alternately, </w:t>
-            </w:r>
-            <w:r>
-              <w:rPr>
-                <w:rFonts w:ascii="Pericles" w:hAnsi="Pericles"/>
-                <w:sz w:val="16"/>
-                <w:szCs w:val="16"/>
-              </w:rPr>
-              <w:t>you summon 3 brittle skeletons</w:t>
-            </w:r>
-          </w:p>
-        </w:tc>
-      </w:tr>
-      <w:tr>
-        <w:tc>
-          <w:tcPr>
-            <w:tcW w:w="0" w:type="auto"/>
-          </w:tcPr>
-          <w:p>
-            <w:pPr>
-              <w:rPr>
-                <w:rFonts w:ascii="Pericles" w:hAnsi="Pericles"/>
-                <w:sz w:val="16"/>
-                <w:szCs w:val="16"/>
-              </w:rPr>
-            </w:pPr>
-            <w:r>
-              <w:rPr>
-                <w:rFonts w:ascii="Pericles" w:hAnsi="Pericles"/>
-                <w:sz w:val="16"/>
-                <w:szCs w:val="16"/>
-              </w:rPr>
-              <w:t>Summon Zombie</w:t>
-            </w:r>
-          </w:p>
-        </w:tc>
-        <w:tc>
-          <w:tcPr>
-            <w:tcW w:w="0" w:type="auto"/>
-          </w:tcPr>
-          <w:p>
-            <w:pPr>
-              <w:rPr>
-                <w:rFonts w:ascii="Pericles" w:hAnsi="Pericles"/>
-                <w:sz w:val="16"/>
-                <w:szCs w:val="16"/>
-              </w:rPr>
-            </w:pPr>
-            <w:r>
-              <w:rPr>
-                <w:rFonts w:ascii="Pericles" w:hAnsi="Pericles"/>
-                <w:sz w:val="16"/>
-                <w:szCs w:val="16"/>
-              </w:rPr>
-              <w:t>Black</w:t>
-            </w:r>
-          </w:p>
-        </w:tc>
-        <w:tc>
-          <w:tcPr>
-            <w:tcW w:w="0" w:type="auto"/>
-          </w:tcPr>
-          <w:p>
-            <w:pPr>
-              <w:rPr>
-                <w:rFonts w:ascii="Pericles" w:hAnsi="Pericles"/>
-                <w:sz w:val="16"/>
-                <w:szCs w:val="16"/>
-              </w:rPr>
-            </w:pPr>
-            <w:r>
-              <w:rPr>
-                <w:rFonts w:ascii="Pericles" w:hAnsi="Pericles"/>
-                <w:sz w:val="16"/>
-                <w:szCs w:val="16"/>
-              </w:rPr>
-              <w:t>14</w:t>
-            </w:r>
-          </w:p>
-        </w:tc>
-        <w:tc>
-          <w:tcPr>
-            <w:tcW w:w="0" w:type="auto"/>
-          </w:tcPr>
-          <w:p>
-            <w:pPr>
-              <w:rPr>
-                <w:rFonts w:ascii="Pericles" w:hAnsi="Pericles"/>
-                <w:sz w:val="16"/>
-                <w:szCs w:val="16"/>
-              </w:rPr>
-            </w:pPr>
-            <w:r>
-              <w:rPr>
-                <w:rFonts w:ascii="Pericles" w:hAnsi="Pericles"/>
-                <w:sz w:val="16"/>
-                <w:szCs w:val="16"/>
-              </w:rPr>
-              <w:t>6”</w:t>
-            </w:r>
-          </w:p>
-        </w:tc>
-        <w:tc>
-          <w:tcPr>
-            <w:tcW w:w="1111" w:type="dxa"/>
-          </w:tcPr>
-          <w:p>
-            <w:pPr>
-              <w:rPr>
-                <w:rFonts w:ascii="Pericles" w:hAnsi="Pericles"/>
-                <w:sz w:val="16"/>
-                <w:szCs w:val="16"/>
-              </w:rPr>
-            </w:pPr>
-            <w:r>
-              <w:rPr>
-                <w:rFonts w:ascii="Pericles" w:hAnsi="Pericles"/>
-                <w:sz w:val="16"/>
-                <w:szCs w:val="16"/>
-              </w:rPr>
-              <w:t>1 Zombie</w:t>
-            </w:r>
-          </w:p>
-        </w:tc>
-        <w:tc>
-          <w:tcPr>
-            <w:tcW w:w="0" w:type="auto"/>
-          </w:tcPr>
-          <w:p>
-            <w:pPr>
-              <w:rPr>
-                <w:rFonts w:ascii="Pericles" w:hAnsi="Pericles"/>
-                <w:sz w:val="16"/>
-                <w:szCs w:val="16"/>
-              </w:rPr>
-            </w:pPr>
-            <w:r>
-              <w:rPr>
-                <w:rFonts w:ascii="Pericles" w:hAnsi="Pericles"/>
-                <w:sz w:val="16"/>
-                <w:szCs w:val="16"/>
-              </w:rPr>
-              <w:t>10R</w:t>
-            </w:r>
-          </w:p>
-        </w:tc>
-        <w:tc>
-          <w:tcPr>
-            <w:tcW w:w="0" w:type="auto"/>
-          </w:tcPr>
-          <w:p>
-            <w:pPr>
-              <w:jc w:val="center"/>
-              <w:rPr>
-                <w:rFonts w:ascii="Pericles" w:hAnsi="Pericles"/>
-                <w:sz w:val="16"/>
-                <w:szCs w:val="16"/>
-              </w:rPr>
-            </w:pPr>
-            <w:r>
-              <w:rPr>
-                <w:rFonts w:ascii="Pericles" w:hAnsi="Pericles"/>
-                <w:sz w:val="16"/>
-                <w:szCs w:val="16"/>
-              </w:rPr>
-              <w:t>Y</w:t>
-            </w:r>
-          </w:p>
-        </w:tc>
-        <w:tc>
-          <w:tcPr>
-            <w:tcW w:w="0" w:type="auto"/>
-          </w:tcPr>
+              <w:t>You gain 3 armor or +1</w:t>
+            </w:r>
+          </w:p>
           <w:p>
             <w:pPr>
               <w:pStyle w:val="ListParagraph"/>
@@ -22232,7 +22061,7 @@
                 <w:sz w:val="16"/>
                 <w:szCs w:val="16"/>
               </w:rPr>
-              <w:t>You summon a zombie to serve you in battle</w:t>
+              <w:t>You have -1 initiative</w:t>
             </w:r>
           </w:p>
         </w:tc>
@@ -22240,184 +22069,156 @@
       <w:tr>
         <w:tc>
           <w:tcPr>
-            <w:tcW w:w="9789" w:type="dxa"/>
-            <w:gridSpan w:val="8"/>
+            <w:tcW w:w="0" w:type="auto"/>
+          </w:tcPr>
+          <w:p>
+            <w:pPr>
+              <w:rPr>
+                <w:rFonts w:ascii="Pericles" w:hAnsi="Pericles"/>
+                <w:sz w:val="16"/>
+                <w:szCs w:val="16"/>
+              </w:rPr>
+            </w:pPr>
+            <w:r>
+              <w:rPr>
+                <w:rFonts w:ascii="Pericles" w:hAnsi="Pericles"/>
+                <w:sz w:val="16"/>
+                <w:szCs w:val="16"/>
+              </w:rPr>
+              <w:t>Summon Skeleton</w:t>
+            </w:r>
+          </w:p>
+        </w:tc>
+        <w:tc>
+          <w:tcPr>
+            <w:tcW w:w="0" w:type="auto"/>
+          </w:tcPr>
+          <w:p>
+            <w:pPr>
+              <w:rPr>
+                <w:rFonts w:ascii="Pericles" w:hAnsi="Pericles"/>
+                <w:sz w:val="16"/>
+                <w:szCs w:val="16"/>
+              </w:rPr>
+            </w:pPr>
+            <w:r>
+              <w:rPr>
+                <w:rFonts w:ascii="Pericles" w:hAnsi="Pericles"/>
+                <w:sz w:val="16"/>
+                <w:szCs w:val="16"/>
+              </w:rPr>
+              <w:t>Black</w:t>
+            </w:r>
+          </w:p>
+        </w:tc>
+        <w:tc>
+          <w:tcPr>
+            <w:tcW w:w="0" w:type="auto"/>
+          </w:tcPr>
+          <w:p>
+            <w:pPr>
+              <w:rPr>
+                <w:rFonts w:ascii="Pericles" w:hAnsi="Pericles"/>
+                <w:sz w:val="16"/>
+                <w:szCs w:val="16"/>
+              </w:rPr>
+            </w:pPr>
+            <w:r>
+              <w:rPr>
+                <w:rFonts w:ascii="Pericles" w:hAnsi="Pericles"/>
+                <w:sz w:val="16"/>
+                <w:szCs w:val="16"/>
+              </w:rPr>
+              <w:t>14</w:t>
+            </w:r>
+          </w:p>
+        </w:tc>
+        <w:tc>
+          <w:tcPr>
+            <w:tcW w:w="0" w:type="auto"/>
+          </w:tcPr>
+          <w:p>
+            <w:pPr>
+              <w:rPr>
+                <w:rFonts w:ascii="Pericles" w:hAnsi="Pericles"/>
+                <w:sz w:val="16"/>
+                <w:szCs w:val="16"/>
+              </w:rPr>
+            </w:pPr>
+            <w:r>
+              <w:rPr>
+                <w:rFonts w:ascii="Pericles" w:hAnsi="Pericles"/>
+                <w:sz w:val="16"/>
+                <w:szCs w:val="16"/>
+              </w:rPr>
+              <w:t>6”</w:t>
+            </w:r>
+          </w:p>
+        </w:tc>
+        <w:tc>
+          <w:tcPr>
+            <w:tcW w:w="1111" w:type="dxa"/>
+          </w:tcPr>
+          <w:p>
+            <w:pPr>
+              <w:rPr>
+                <w:rFonts w:ascii="Pericles" w:hAnsi="Pericles"/>
+                <w:sz w:val="16"/>
+                <w:szCs w:val="16"/>
+              </w:rPr>
+            </w:pPr>
+            <w:r>
+              <w:rPr>
+                <w:rFonts w:ascii="Pericles" w:hAnsi="Pericles"/>
+                <w:sz w:val="16"/>
+                <w:szCs w:val="16"/>
+              </w:rPr>
+              <w:t>1 Skeleton</w:t>
+            </w:r>
+          </w:p>
+        </w:tc>
+        <w:tc>
+          <w:tcPr>
+            <w:tcW w:w="0" w:type="auto"/>
+          </w:tcPr>
+          <w:p>
+            <w:pPr>
+              <w:rPr>
+                <w:rFonts w:ascii="Pericles" w:hAnsi="Pericles"/>
+                <w:sz w:val="16"/>
+                <w:szCs w:val="16"/>
+              </w:rPr>
+            </w:pPr>
+            <w:r>
+              <w:rPr>
+                <w:rFonts w:ascii="Pericles" w:hAnsi="Pericles"/>
+                <w:sz w:val="16"/>
+                <w:szCs w:val="16"/>
+              </w:rPr>
+              <w:t>10R</w:t>
+            </w:r>
+          </w:p>
+        </w:tc>
+        <w:tc>
+          <w:tcPr>
+            <w:tcW w:w="0" w:type="auto"/>
           </w:tcPr>
           <w:p>
             <w:pPr>
               <w:jc w:val="center"/>
               <w:rPr>
                 <w:rFonts w:ascii="Pericles" w:hAnsi="Pericles"/>
-                <w:b/>
-                <w:sz w:val="16"/>
-                <w:szCs w:val="16"/>
-              </w:rPr>
-            </w:pPr>
-            <w:r>
-              <w:rPr>
-                <w:rFonts w:ascii="Pericles" w:hAnsi="Pericles"/>
-                <w:b/>
-                <w:sz w:val="16"/>
-                <w:szCs w:val="16"/>
-              </w:rPr>
-              <w:t>Third Tier Spells</w:t>
-            </w:r>
-          </w:p>
-        </w:tc>
-      </w:tr>
-      <w:tr>
-        <w:tc>
-          <w:tcPr>
-            <w:tcW w:w="0" w:type="auto"/>
-          </w:tcPr>
-          <w:p>
-            <w:pPr>
-              <w:rPr>
-                <w:rFonts w:ascii="Pericles" w:hAnsi="Pericles"/>
-                <w:sz w:val="16"/>
-                <w:szCs w:val="16"/>
-              </w:rPr>
-            </w:pPr>
-            <w:r>
-              <w:rPr>
-                <w:rFonts w:ascii="Pericles" w:hAnsi="Pericles"/>
-                <w:sz w:val="16"/>
-                <w:szCs w:val="16"/>
-              </w:rPr>
-              <w:t>Absorb Essence</w:t>
-            </w:r>
-          </w:p>
-        </w:tc>
-        <w:tc>
-          <w:tcPr>
-            <w:tcW w:w="0" w:type="auto"/>
-          </w:tcPr>
-          <w:p>
-            <w:pPr>
-              <w:rPr>
-                <w:rFonts w:ascii="Pericles" w:hAnsi="Pericles"/>
-                <w:sz w:val="16"/>
-                <w:szCs w:val="16"/>
-              </w:rPr>
-            </w:pPr>
-            <w:r>
-              <w:rPr>
-                <w:rFonts w:ascii="Pericles" w:hAnsi="Pericles"/>
-                <w:sz w:val="16"/>
-                <w:szCs w:val="16"/>
-              </w:rPr>
-              <w:t>Black</w:t>
-            </w:r>
-          </w:p>
-        </w:tc>
-        <w:tc>
-          <w:tcPr>
-            <w:tcW w:w="0" w:type="auto"/>
-          </w:tcPr>
-          <w:p>
-            <w:pPr>
-              <w:rPr>
-                <w:rFonts w:ascii="Pericles" w:hAnsi="Pericles"/>
-                <w:sz w:val="16"/>
-                <w:szCs w:val="16"/>
-              </w:rPr>
-            </w:pPr>
-            <w:r>
-              <w:rPr>
-                <w:rFonts w:ascii="Pericles" w:hAnsi="Pericles"/>
-                <w:sz w:val="16"/>
-                <w:szCs w:val="16"/>
-              </w:rPr>
-              <w:t>18</w:t>
-            </w:r>
-          </w:p>
-        </w:tc>
-        <w:tc>
-          <w:tcPr>
-            <w:tcW w:w="0" w:type="auto"/>
-          </w:tcPr>
-          <w:p>
-            <w:pPr>
-              <w:rPr>
-                <w:rFonts w:ascii="Pericles" w:hAnsi="Pericles"/>
-                <w:sz w:val="16"/>
-                <w:szCs w:val="16"/>
-              </w:rPr>
-            </w:pPr>
-            <w:r>
-              <w:rPr>
-                <w:rFonts w:ascii="Pericles" w:hAnsi="Pericles"/>
-                <w:sz w:val="16"/>
-                <w:szCs w:val="16"/>
-              </w:rPr>
-              <w:t>10”</w:t>
-            </w:r>
-          </w:p>
-        </w:tc>
-        <w:tc>
-          <w:tcPr>
-            <w:tcW w:w="1111" w:type="dxa"/>
-          </w:tcPr>
-          <w:p>
-            <w:pPr>
-              <w:rPr>
-                <w:rFonts w:ascii="Pericles" w:hAnsi="Pericles"/>
-                <w:sz w:val="16"/>
-                <w:szCs w:val="16"/>
-              </w:rPr>
-            </w:pPr>
-            <w:r>
-              <w:rPr>
-                <w:rFonts w:ascii="Pericles" w:hAnsi="Pericles"/>
-                <w:sz w:val="16"/>
-                <w:szCs w:val="16"/>
-              </w:rPr>
-              <w:t>1 Target</w:t>
-            </w:r>
-          </w:p>
-        </w:tc>
-        <w:tc>
-          <w:tcPr>
-            <w:tcW w:w="0" w:type="auto"/>
-          </w:tcPr>
-          <w:p>
-            <w:pPr>
-              <w:rPr>
-                <w:rFonts w:ascii="Pericles" w:hAnsi="Pericles"/>
-                <w:sz w:val="16"/>
-                <w:szCs w:val="16"/>
-              </w:rPr>
-            </w:pPr>
-            <w:r>
-              <w:rPr>
-                <w:rFonts w:ascii="Pericles" w:hAnsi="Pericles"/>
-                <w:sz w:val="16"/>
-                <w:szCs w:val="16"/>
-              </w:rPr>
-              <w:t>10R</w:t>
-            </w:r>
-          </w:p>
-        </w:tc>
-        <w:tc>
-          <w:tcPr>
-            <w:tcW w:w="0" w:type="auto"/>
-          </w:tcPr>
-          <w:p>
-            <w:pPr>
-              <w:jc w:val="center"/>
-              <w:rPr>
-                <w:rFonts w:ascii="Pericles" w:hAnsi="Pericles"/>
-                <w:sz w:val="16"/>
-                <w:szCs w:val="16"/>
-              </w:rPr>
-            </w:pPr>
-            <w:r>
-              <w:rPr>
-                <w:rFonts w:ascii="Pericles" w:hAnsi="Pericles"/>
-                <w:sz w:val="16"/>
-                <w:szCs w:val="16"/>
-              </w:rPr>
-              <w:t>N</w:t>
+                <w:sz w:val="16"/>
+                <w:szCs w:val="16"/>
+              </w:rPr>
+            </w:pPr>
+            <w:r>
+              <w:rPr>
+                <w:rFonts w:ascii="Pericles" w:hAnsi="Pericles"/>
+                <w:sz w:val="16"/>
+                <w:szCs w:val="16"/>
+              </w:rPr>
+              <w:t>Y</w:t>
             </w:r>
           </w:p>
         </w:tc>
@@ -22444,7 +22245,7 @@
                 <w:sz w:val="16"/>
                 <w:szCs w:val="16"/>
               </w:rPr>
-              <w:t>You absorb your target and become them (WIL, SPI 18)</w:t>
+              <w:t>You summon a skeleton to serve you in battle</w:t>
             </w:r>
           </w:p>
           <w:p>
@@ -22466,17 +22267,171 @@
                 <w:sz w:val="16"/>
                 <w:szCs w:val="16"/>
               </w:rPr>
-              <w:t>Does n</w:t>
-            </w:r>
-            <w:r>
-              <w:rPr>
-                <w:rFonts w:ascii="Pericles" w:hAnsi="Pericles"/>
-                <w:sz w:val="16"/>
-                <w:szCs w:val="16"/>
-              </w:rPr>
-              <w:t>ot work on dwarves, elves, men, players or some bosses</w:t>
-            </w:r>
-          </w:p>
+              <w:t>Alternately, you summon 3 brittle skeletons</w:t>
+            </w:r>
+          </w:p>
+        </w:tc>
+      </w:tr>
+      <w:tr>
+        <w:tc>
+          <w:tcPr>
+            <w:tcW w:w="0" w:type="auto"/>
+          </w:tcPr>
+          <w:p>
+            <w:pPr>
+              <w:rPr>
+                <w:rFonts w:ascii="Pericles" w:hAnsi="Pericles"/>
+                <w:sz w:val="16"/>
+                <w:szCs w:val="16"/>
+              </w:rPr>
+            </w:pPr>
+            <w:r>
+              <w:rPr>
+                <w:rFonts w:ascii="Pericles" w:hAnsi="Pericles"/>
+                <w:sz w:val="16"/>
+                <w:szCs w:val="16"/>
+              </w:rPr>
+              <w:t>Summon Zombie</w:t>
+            </w:r>
+          </w:p>
+        </w:tc>
+        <w:tc>
+          <w:tcPr>
+            <w:tcW w:w="0" w:type="auto"/>
+          </w:tcPr>
+          <w:p>
+            <w:pPr>
+              <w:rPr>
+                <w:rFonts w:ascii="Pericles" w:hAnsi="Pericles"/>
+                <w:sz w:val="16"/>
+                <w:szCs w:val="16"/>
+              </w:rPr>
+            </w:pPr>
+            <w:r>
+              <w:rPr>
+                <w:rFonts w:ascii="Pericles" w:hAnsi="Pericles"/>
+                <w:sz w:val="16"/>
+                <w:szCs w:val="16"/>
+              </w:rPr>
+              <w:t>Black</w:t>
+            </w:r>
+          </w:p>
+        </w:tc>
+        <w:tc>
+          <w:tcPr>
+            <w:tcW w:w="0" w:type="auto"/>
+          </w:tcPr>
+          <w:p>
+            <w:pPr>
+              <w:rPr>
+                <w:rFonts w:ascii="Pericles" w:hAnsi="Pericles"/>
+                <w:sz w:val="16"/>
+                <w:szCs w:val="16"/>
+              </w:rPr>
+            </w:pPr>
+            <w:r>
+              <w:rPr>
+                <w:rFonts w:ascii="Pericles" w:hAnsi="Pericles"/>
+                <w:sz w:val="16"/>
+                <w:szCs w:val="16"/>
+              </w:rPr>
+              <w:t>14</w:t>
+            </w:r>
+          </w:p>
+        </w:tc>
+        <w:tc>
+          <w:tcPr>
+            <w:tcW w:w="0" w:type="auto"/>
+          </w:tcPr>
+          <w:p>
+            <w:pPr>
+              <w:rPr>
+                <w:rFonts w:ascii="Pericles" w:hAnsi="Pericles"/>
+                <w:sz w:val="16"/>
+                <w:szCs w:val="16"/>
+              </w:rPr>
+            </w:pPr>
+            <w:r>
+              <w:rPr>
+                <w:rFonts w:ascii="Pericles" w:hAnsi="Pericles"/>
+                <w:sz w:val="16"/>
+                <w:szCs w:val="16"/>
+              </w:rPr>
+              <w:t>6”</w:t>
+            </w:r>
+          </w:p>
+        </w:tc>
+        <w:tc>
+          <w:tcPr>
+            <w:tcW w:w="1111" w:type="dxa"/>
+          </w:tcPr>
+          <w:p>
+            <w:pPr>
+              <w:rPr>
+                <w:rFonts w:ascii="Pericles" w:hAnsi="Pericles"/>
+                <w:sz w:val="16"/>
+                <w:szCs w:val="16"/>
+              </w:rPr>
+            </w:pPr>
+            <w:r>
+              <w:rPr>
+                <w:rFonts w:ascii="Pericles" w:hAnsi="Pericles"/>
+                <w:sz w:val="16"/>
+                <w:szCs w:val="16"/>
+              </w:rPr>
+              <w:t>1 Zombie</w:t>
+            </w:r>
+          </w:p>
+        </w:tc>
+        <w:tc>
+          <w:tcPr>
+            <w:tcW w:w="0" w:type="auto"/>
+          </w:tcPr>
+          <w:p>
+            <w:pPr>
+              <w:rPr>
+                <w:rFonts w:ascii="Pericles" w:hAnsi="Pericles"/>
+                <w:sz w:val="16"/>
+                <w:szCs w:val="16"/>
+              </w:rPr>
+            </w:pPr>
+            <w:r>
+              <w:rPr>
+                <w:rFonts w:ascii="Pericles" w:hAnsi="Pericles"/>
+                <w:sz w:val="16"/>
+                <w:szCs w:val="16"/>
+              </w:rPr>
+              <w:t>10R</w:t>
+            </w:r>
+          </w:p>
+        </w:tc>
+        <w:tc>
+          <w:tcPr>
+            <w:tcW w:w="0" w:type="auto"/>
+          </w:tcPr>
+          <w:p>
+            <w:pPr>
+              <w:jc w:val="center"/>
+              <w:rPr>
+                <w:rFonts w:ascii="Pericles" w:hAnsi="Pericles"/>
+                <w:sz w:val="16"/>
+                <w:szCs w:val="16"/>
+              </w:rPr>
+            </w:pPr>
+            <w:r>
+              <w:rPr>
+                <w:rFonts w:ascii="Pericles" w:hAnsi="Pericles"/>
+                <w:sz w:val="16"/>
+                <w:szCs w:val="16"/>
+              </w:rPr>
+              <w:t>Y</w:t>
+            </w:r>
+          </w:p>
+        </w:tc>
+        <w:tc>
+          <w:tcPr>
+            <w:tcW w:w="0" w:type="auto"/>
+          </w:tcPr>
           <w:p>
             <w:pPr>
               <w:pStyle w:val="ListParagraph"/>
@@ -22496,9 +22451,199 @@
                 <w:sz w:val="16"/>
                 <w:szCs w:val="16"/>
               </w:rPr>
-              <w:t>At the end of the duration, you can hold the essence by investing a level and reserving a color slot, which cannot be used to cast</w:t>
-            </w:r>
-          </w:p>
+              <w:t>You summon a zombie to serve you in battle</w:t>
+            </w:r>
+          </w:p>
+        </w:tc>
+      </w:tr>
+      <w:tr>
+        <w:tc>
+          <w:tcPr>
+            <w:tcW w:w="9789" w:type="dxa"/>
+            <w:gridSpan w:val="8"/>
+          </w:tcPr>
+          <w:p>
+            <w:pPr>
+              <w:jc w:val="center"/>
+              <w:rPr>
+                <w:rFonts w:ascii="Pericles" w:hAnsi="Pericles"/>
+                <w:b/>
+                <w:sz w:val="16"/>
+                <w:szCs w:val="16"/>
+              </w:rPr>
+            </w:pPr>
+            <w:r>
+              <w:rPr>
+                <w:rFonts w:ascii="Pericles" w:hAnsi="Pericles"/>
+                <w:b/>
+                <w:sz w:val="16"/>
+                <w:szCs w:val="16"/>
+              </w:rPr>
+              <w:t>Third Tier Spells</w:t>
+            </w:r>
+          </w:p>
+        </w:tc>
+      </w:tr>
+      <w:tr>
+        <w:tc>
+          <w:tcPr>
+            <w:tcW w:w="0" w:type="auto"/>
+          </w:tcPr>
+          <w:p>
+            <w:pPr>
+              <w:rPr>
+                <w:rFonts w:ascii="Pericles" w:hAnsi="Pericles"/>
+                <w:sz w:val="16"/>
+                <w:szCs w:val="16"/>
+              </w:rPr>
+            </w:pPr>
+            <w:r>
+              <w:rPr>
+                <w:rFonts w:ascii="Pericles" w:hAnsi="Pericles"/>
+                <w:sz w:val="16"/>
+                <w:szCs w:val="16"/>
+              </w:rPr>
+              <w:t>Absorb Essence</w:t>
+            </w:r>
+          </w:p>
+        </w:tc>
+        <w:tc>
+          <w:tcPr>
+            <w:tcW w:w="0" w:type="auto"/>
+          </w:tcPr>
+          <w:p>
+            <w:pPr>
+              <w:rPr>
+                <w:rFonts w:ascii="Pericles" w:hAnsi="Pericles"/>
+                <w:sz w:val="16"/>
+                <w:szCs w:val="16"/>
+              </w:rPr>
+            </w:pPr>
+            <w:r>
+              <w:rPr>
+                <w:rFonts w:ascii="Pericles" w:hAnsi="Pericles"/>
+                <w:sz w:val="16"/>
+                <w:szCs w:val="16"/>
+              </w:rPr>
+              <w:t>Black</w:t>
+            </w:r>
+          </w:p>
+        </w:tc>
+        <w:tc>
+          <w:tcPr>
+            <w:tcW w:w="0" w:type="auto"/>
+          </w:tcPr>
+          <w:p>
+            <w:pPr>
+              <w:rPr>
+                <w:rFonts w:ascii="Pericles" w:hAnsi="Pericles"/>
+                <w:sz w:val="16"/>
+                <w:szCs w:val="16"/>
+              </w:rPr>
+            </w:pPr>
+            <w:r>
+              <w:rPr>
+                <w:rFonts w:ascii="Pericles" w:hAnsi="Pericles"/>
+                <w:sz w:val="16"/>
+                <w:szCs w:val="16"/>
+              </w:rPr>
+              <w:t>18</w:t>
+            </w:r>
+          </w:p>
+        </w:tc>
+        <w:tc>
+          <w:tcPr>
+            <w:tcW w:w="0" w:type="auto"/>
+          </w:tcPr>
+          <w:p>
+            <w:pPr>
+              <w:rPr>
+                <w:rFonts w:ascii="Pericles" w:hAnsi="Pericles"/>
+                <w:sz w:val="16"/>
+                <w:szCs w:val="16"/>
+              </w:rPr>
+            </w:pPr>
+            <w:r>
+              <w:rPr>
+                <w:rFonts w:ascii="Pericles" w:hAnsi="Pericles"/>
+                <w:sz w:val="16"/>
+                <w:szCs w:val="16"/>
+              </w:rPr>
+              <w:t>10”</w:t>
+            </w:r>
+          </w:p>
+        </w:tc>
+        <w:tc>
+          <w:tcPr>
+            <w:tcW w:w="1111" w:type="dxa"/>
+          </w:tcPr>
+          <w:p>
+            <w:pPr>
+              <w:rPr>
+                <w:rFonts w:ascii="Pericles" w:hAnsi="Pericles"/>
+                <w:sz w:val="16"/>
+                <w:szCs w:val="16"/>
+              </w:rPr>
+            </w:pPr>
+            <w:r>
+              <w:rPr>
+                <w:rFonts w:ascii="Pericles" w:hAnsi="Pericles"/>
+                <w:sz w:val="16"/>
+                <w:szCs w:val="16"/>
+              </w:rPr>
+              <w:t>1 Target</w:t>
+            </w:r>
+          </w:p>
+        </w:tc>
+        <w:tc>
+          <w:tcPr>
+            <w:tcW w:w="0" w:type="auto"/>
+          </w:tcPr>
+          <w:p>
+            <w:pPr>
+              <w:rPr>
+                <w:rFonts w:ascii="Pericles" w:hAnsi="Pericles"/>
+                <w:sz w:val="16"/>
+                <w:szCs w:val="16"/>
+              </w:rPr>
+            </w:pPr>
+            <w:r>
+              <w:rPr>
+                <w:rFonts w:ascii="Pericles" w:hAnsi="Pericles"/>
+                <w:sz w:val="16"/>
+                <w:szCs w:val="16"/>
+              </w:rPr>
+              <w:t>10R</w:t>
+            </w:r>
+          </w:p>
+        </w:tc>
+        <w:tc>
+          <w:tcPr>
+            <w:tcW w:w="0" w:type="auto"/>
+          </w:tcPr>
+          <w:p>
+            <w:pPr>
+              <w:jc w:val="center"/>
+              <w:rPr>
+                <w:rFonts w:ascii="Pericles" w:hAnsi="Pericles"/>
+                <w:sz w:val="16"/>
+                <w:szCs w:val="16"/>
+              </w:rPr>
+            </w:pPr>
+            <w:r>
+              <w:rPr>
+                <w:rFonts w:ascii="Pericles" w:hAnsi="Pericles"/>
+                <w:sz w:val="16"/>
+                <w:szCs w:val="16"/>
+              </w:rPr>
+              <w:t>N</w:t>
+            </w:r>
+          </w:p>
+        </w:tc>
+        <w:tc>
+          <w:tcPr>
+            <w:tcW w:w="0" w:type="auto"/>
+          </w:tcPr>
           <w:p>
             <w:pPr>
               <w:pStyle w:val="ListParagraph"/>
@@ -22518,7 +22663,735 @@
                 <w:sz w:val="16"/>
                 <w:szCs w:val="16"/>
               </w:rPr>
+              <w:t>You absorb your target and become them (WIL, SPI 18)</w:t>
+            </w:r>
+          </w:p>
+          <w:p>
+            <w:pPr>
+              <w:pStyle w:val="ListParagraph"/>
+              <w:numPr>
+                <w:ilvl w:val="0"/>
+                <w:numId w:val="3"/>
+              </w:numPr>
+              <w:rPr>
+                <w:rFonts w:ascii="Pericles" w:hAnsi="Pericles"/>
+                <w:sz w:val="16"/>
+                <w:szCs w:val="16"/>
+              </w:rPr>
+            </w:pPr>
+            <w:r>
+              <w:rPr>
+                <w:rFonts w:ascii="Pericles" w:hAnsi="Pericles"/>
+                <w:sz w:val="16"/>
+                <w:szCs w:val="16"/>
+              </w:rPr>
+              <w:t>Does not work on dwarves, elves, men, players or some bosses</w:t>
+            </w:r>
+          </w:p>
+          <w:p>
+            <w:pPr>
+              <w:pStyle w:val="ListParagraph"/>
+              <w:numPr>
+                <w:ilvl w:val="0"/>
+                <w:numId w:val="3"/>
+              </w:numPr>
+              <w:rPr>
+                <w:rFonts w:ascii="Pericles" w:hAnsi="Pericles"/>
+                <w:sz w:val="16"/>
+                <w:szCs w:val="16"/>
+              </w:rPr>
+            </w:pPr>
+            <w:r>
+              <w:rPr>
+                <w:rFonts w:ascii="Pericles" w:hAnsi="Pericles"/>
+                <w:sz w:val="16"/>
+                <w:szCs w:val="16"/>
+              </w:rPr>
+              <w:t>At the end of the duration, you can hold the essence by investing a level and reserving a color slot, which cannot be used to cast</w:t>
+            </w:r>
+          </w:p>
+          <w:p>
+            <w:pPr>
+              <w:pStyle w:val="ListParagraph"/>
+              <w:numPr>
+                <w:ilvl w:val="0"/>
+                <w:numId w:val="3"/>
+              </w:numPr>
+              <w:rPr>
+                <w:rFonts w:ascii="Pericles" w:hAnsi="Pericles"/>
+                <w:sz w:val="16"/>
+                <w:szCs w:val="16"/>
+              </w:rPr>
+            </w:pPr>
+            <w:r>
+              <w:rPr>
+                <w:rFonts w:ascii="Pericles" w:hAnsi="Pericles"/>
+                <w:sz w:val="16"/>
+                <w:szCs w:val="16"/>
+              </w:rPr>
               <w:t>When the reserved color is invoked, you transform into the absorbed creature again for 10r</w:t>
+            </w:r>
+          </w:p>
+        </w:tc>
+      </w:tr>
+      <w:tr>
+        <w:tc>
+          <w:tcPr>
+            <w:tcW w:w="0" w:type="auto"/>
+          </w:tcPr>
+          <w:p>
+            <w:pPr>
+              <w:rPr>
+                <w:rFonts w:ascii="Pericles" w:hAnsi="Pericles"/>
+                <w:sz w:val="16"/>
+                <w:szCs w:val="16"/>
+              </w:rPr>
+            </w:pPr>
+            <w:r>
+              <w:rPr>
+                <w:rFonts w:ascii="Pericles" w:hAnsi="Pericles"/>
+                <w:sz w:val="16"/>
+                <w:szCs w:val="16"/>
+              </w:rPr>
+              <w:t>Broomstick</w:t>
+            </w:r>
+          </w:p>
+        </w:tc>
+        <w:tc>
+          <w:tcPr>
+            <w:tcW w:w="0" w:type="auto"/>
+          </w:tcPr>
+          <w:p>
+            <w:pPr>
+              <w:rPr>
+                <w:rFonts w:ascii="Pericles" w:hAnsi="Pericles"/>
+                <w:sz w:val="16"/>
+                <w:szCs w:val="16"/>
+              </w:rPr>
+            </w:pPr>
+            <w:r>
+              <w:rPr>
+                <w:rFonts w:ascii="Pericles" w:hAnsi="Pericles"/>
+                <w:sz w:val="16"/>
+                <w:szCs w:val="16"/>
+              </w:rPr>
+              <w:t>Black</w:t>
+            </w:r>
+          </w:p>
+        </w:tc>
+        <w:tc>
+          <w:tcPr>
+            <w:tcW w:w="0" w:type="auto"/>
+          </w:tcPr>
+          <w:p>
+            <w:pPr>
+              <w:rPr>
+                <w:rFonts w:ascii="Pericles" w:hAnsi="Pericles"/>
+                <w:sz w:val="16"/>
+                <w:szCs w:val="16"/>
+              </w:rPr>
+            </w:pPr>
+            <w:r>
+              <w:rPr>
+                <w:rFonts w:ascii="Pericles" w:hAnsi="Pericles"/>
+                <w:sz w:val="16"/>
+                <w:szCs w:val="16"/>
+              </w:rPr>
+              <w:t>17</w:t>
+            </w:r>
+          </w:p>
+        </w:tc>
+        <w:tc>
+          <w:tcPr>
+            <w:tcW w:w="0" w:type="auto"/>
+          </w:tcPr>
+          <w:p>
+            <w:pPr>
+              <w:rPr>
+                <w:rFonts w:ascii="Pericles" w:hAnsi="Pericles"/>
+                <w:sz w:val="16"/>
+                <w:szCs w:val="16"/>
+              </w:rPr>
+            </w:pPr>
+            <w:r>
+              <w:rPr>
+                <w:rFonts w:ascii="Pericles" w:hAnsi="Pericles"/>
+                <w:sz w:val="16"/>
+                <w:szCs w:val="16"/>
+              </w:rPr>
+              <w:t>Self</w:t>
+            </w:r>
+          </w:p>
+        </w:tc>
+        <w:tc>
+          <w:tcPr>
+            <w:tcW w:w="1111" w:type="dxa"/>
+          </w:tcPr>
+          <w:p>
+            <w:pPr>
+              <w:rPr>
+                <w:rFonts w:ascii="Pericles" w:hAnsi="Pericles"/>
+                <w:sz w:val="16"/>
+                <w:szCs w:val="16"/>
+              </w:rPr>
+            </w:pPr>
+            <w:r>
+              <w:rPr>
+                <w:rFonts w:ascii="Pericles" w:hAnsi="Pericles"/>
+                <w:sz w:val="16"/>
+                <w:szCs w:val="16"/>
+              </w:rPr>
+              <w:t>Self</w:t>
+            </w:r>
+          </w:p>
+        </w:tc>
+        <w:tc>
+          <w:tcPr>
+            <w:tcW w:w="0" w:type="auto"/>
+          </w:tcPr>
+          <w:p>
+            <w:pPr>
+              <w:rPr>
+                <w:rFonts w:ascii="Pericles" w:hAnsi="Pericles"/>
+                <w:sz w:val="16"/>
+                <w:szCs w:val="16"/>
+              </w:rPr>
+            </w:pPr>
+            <w:r>
+              <w:rPr>
+                <w:rFonts w:ascii="Pericles" w:hAnsi="Pericles"/>
+                <w:sz w:val="16"/>
+                <w:szCs w:val="16"/>
+              </w:rPr>
+              <w:t>1H</w:t>
+            </w:r>
+          </w:p>
+        </w:tc>
+        <w:tc>
+          <w:tcPr>
+            <w:tcW w:w="0" w:type="auto"/>
+          </w:tcPr>
+          <w:p>
+            <w:pPr>
+              <w:jc w:val="center"/>
+              <w:rPr>
+                <w:rFonts w:ascii="Pericles" w:hAnsi="Pericles"/>
+                <w:sz w:val="16"/>
+                <w:szCs w:val="16"/>
+              </w:rPr>
+            </w:pPr>
+            <w:r>
+              <w:rPr>
+                <w:rFonts w:ascii="Pericles" w:hAnsi="Pericles"/>
+                <w:sz w:val="16"/>
+                <w:szCs w:val="16"/>
+              </w:rPr>
+              <w:t>Y</w:t>
+            </w:r>
+          </w:p>
+        </w:tc>
+        <w:tc>
+          <w:tcPr>
+            <w:tcW w:w="0" w:type="auto"/>
+          </w:tcPr>
+          <w:p>
+            <w:pPr>
+              <w:pStyle w:val="ListParagraph"/>
+              <w:numPr>
+                <w:ilvl w:val="0"/>
+                <w:numId w:val="3"/>
+              </w:numPr>
+              <w:rPr>
+                <w:rFonts w:ascii="Pericles" w:hAnsi="Pericles"/>
+                <w:sz w:val="16"/>
+                <w:szCs w:val="16"/>
+              </w:rPr>
+            </w:pPr>
+            <w:r>
+              <w:rPr>
+                <w:rFonts w:ascii="Pericles" w:hAnsi="Pericles"/>
+                <w:sz w:val="16"/>
+                <w:szCs w:val="16"/>
+              </w:rPr>
+              <w:t>The caster may fly at a speed of 10”</w:t>
+            </w:r>
+          </w:p>
+        </w:tc>
+      </w:tr>
+      <w:tr>
+        <w:tc>
+          <w:tcPr>
+            <w:tcW w:w="0" w:type="auto"/>
+          </w:tcPr>
+          <w:p>
+            <w:pPr>
+              <w:rPr>
+                <w:rFonts w:ascii="Pericles" w:hAnsi="Pericles"/>
+                <w:sz w:val="16"/>
+                <w:szCs w:val="16"/>
+              </w:rPr>
+            </w:pPr>
+            <w:r>
+              <w:rPr>
+                <w:rFonts w:ascii="Pericles" w:hAnsi="Pericles"/>
+                <w:sz w:val="16"/>
+                <w:szCs w:val="16"/>
+              </w:rPr>
+              <w:t>Pentangle</w:t>
+            </w:r>
+          </w:p>
+        </w:tc>
+        <w:tc>
+          <w:tcPr>
+            <w:tcW w:w="0" w:type="auto"/>
+          </w:tcPr>
+          <w:p>
+            <w:pPr>
+              <w:rPr>
+                <w:rFonts w:ascii="Pericles" w:hAnsi="Pericles"/>
+                <w:sz w:val="16"/>
+                <w:szCs w:val="16"/>
+              </w:rPr>
+            </w:pPr>
+            <w:r>
+              <w:rPr>
+                <w:rFonts w:ascii="Pericles" w:hAnsi="Pericles"/>
+                <w:sz w:val="16"/>
+                <w:szCs w:val="16"/>
+              </w:rPr>
+              <w:t>Black</w:t>
+            </w:r>
+          </w:p>
+        </w:tc>
+        <w:tc>
+          <w:tcPr>
+            <w:tcW w:w="0" w:type="auto"/>
+          </w:tcPr>
+          <w:p>
+            <w:pPr>
+              <w:rPr>
+                <w:rFonts w:ascii="Pericles" w:hAnsi="Pericles"/>
+                <w:sz w:val="16"/>
+                <w:szCs w:val="16"/>
+              </w:rPr>
+            </w:pPr>
+            <w:r>
+              <w:rPr>
+                <w:rFonts w:ascii="Pericles" w:hAnsi="Pericles"/>
+                <w:sz w:val="16"/>
+                <w:szCs w:val="16"/>
+              </w:rPr>
+              <w:t>18</w:t>
+            </w:r>
+          </w:p>
+        </w:tc>
+        <w:tc>
+          <w:tcPr>
+            <w:tcW w:w="0" w:type="auto"/>
+          </w:tcPr>
+          <w:p>
+            <w:pPr>
+              <w:rPr>
+                <w:rFonts w:ascii="Pericles" w:hAnsi="Pericles"/>
+                <w:sz w:val="16"/>
+                <w:szCs w:val="16"/>
+              </w:rPr>
+            </w:pPr>
+            <w:r>
+              <w:rPr>
+                <w:rFonts w:ascii="Pericles" w:hAnsi="Pericles"/>
+                <w:sz w:val="16"/>
+                <w:szCs w:val="16"/>
+              </w:rPr>
+              <w:t>Self</w:t>
+            </w:r>
+          </w:p>
+        </w:tc>
+        <w:tc>
+          <w:tcPr>
+            <w:tcW w:w="1111" w:type="dxa"/>
+          </w:tcPr>
+          <w:p>
+            <w:pPr>
+              <w:rPr>
+                <w:rFonts w:ascii="Pericles" w:hAnsi="Pericles"/>
+                <w:sz w:val="16"/>
+                <w:szCs w:val="16"/>
+              </w:rPr>
+            </w:pPr>
+            <w:r>
+              <w:rPr>
+                <w:rFonts w:ascii="Pericles" w:hAnsi="Pericles"/>
+                <w:sz w:val="16"/>
+                <w:szCs w:val="16"/>
+              </w:rPr>
+              <w:t>Self/1 Hex</w:t>
+            </w:r>
+          </w:p>
+        </w:tc>
+        <w:tc>
+          <w:tcPr>
+            <w:tcW w:w="0" w:type="auto"/>
+          </w:tcPr>
+          <w:p>
+            <w:pPr>
+              <w:rPr>
+                <w:rFonts w:ascii="Pericles" w:hAnsi="Pericles"/>
+                <w:sz w:val="16"/>
+                <w:szCs w:val="16"/>
+              </w:rPr>
+            </w:pPr>
+            <w:r>
+              <w:rPr>
+                <w:rFonts w:ascii="Pericles" w:hAnsi="Pericles"/>
+                <w:sz w:val="16"/>
+                <w:szCs w:val="16"/>
+              </w:rPr>
+              <w:t>10R</w:t>
+            </w:r>
+          </w:p>
+        </w:tc>
+        <w:tc>
+          <w:tcPr>
+            <w:tcW w:w="0" w:type="auto"/>
+          </w:tcPr>
+          <w:p>
+            <w:pPr>
+              <w:jc w:val="center"/>
+              <w:rPr>
+                <w:rFonts w:ascii="Pericles" w:hAnsi="Pericles"/>
+                <w:sz w:val="16"/>
+                <w:szCs w:val="16"/>
+              </w:rPr>
+            </w:pPr>
+            <w:r>
+              <w:rPr>
+                <w:rFonts w:ascii="Pericles" w:hAnsi="Pericles"/>
+                <w:sz w:val="16"/>
+                <w:szCs w:val="16"/>
+              </w:rPr>
+              <w:t>Y</w:t>
+            </w:r>
+          </w:p>
+        </w:tc>
+        <w:tc>
+          <w:tcPr>
+            <w:tcW w:w="0" w:type="auto"/>
+          </w:tcPr>
+          <w:p>
+            <w:pPr>
+              <w:pStyle w:val="ListParagraph"/>
+              <w:numPr>
+                <w:ilvl w:val="0"/>
+                <w:numId w:val="3"/>
+              </w:numPr>
+              <w:rPr>
+                <w:rFonts w:ascii="Pericles" w:hAnsi="Pericles"/>
+                <w:sz w:val="16"/>
+                <w:szCs w:val="16"/>
+              </w:rPr>
+            </w:pPr>
+            <w:r>
+              <w:rPr>
+                <w:rFonts w:ascii="Pericles" w:hAnsi="Pericles"/>
+                <w:sz w:val="16"/>
+                <w:szCs w:val="16"/>
+              </w:rPr>
+              <w:t>The caster cannot be attacked by demons, undead, or the servants of the lower powers</w:t>
+            </w:r>
+          </w:p>
+          <w:p>
+            <w:pPr>
+              <w:pStyle w:val="ListParagraph"/>
+              <w:numPr>
+                <w:ilvl w:val="0"/>
+                <w:numId w:val="3"/>
+              </w:numPr>
+              <w:rPr>
+                <w:rFonts w:ascii="Pericles" w:hAnsi="Pericles"/>
+                <w:sz w:val="16"/>
+                <w:szCs w:val="16"/>
+              </w:rPr>
+            </w:pPr>
+            <w:r>
+              <w:rPr>
+                <w:rFonts w:ascii="Pericles" w:hAnsi="Pericles"/>
+                <w:sz w:val="16"/>
+                <w:szCs w:val="16"/>
+              </w:rPr>
+              <w:t>The caster gets a +4 to save vs all spells</w:t>
+            </w:r>
+          </w:p>
+          <w:p>
+            <w:pPr>
+              <w:pStyle w:val="ListParagraph"/>
+              <w:numPr>
+                <w:ilvl w:val="0"/>
+                <w:numId w:val="3"/>
+              </w:numPr>
+              <w:rPr>
+                <w:rFonts w:ascii="Pericles" w:hAnsi="Pericles"/>
+                <w:sz w:val="16"/>
+                <w:szCs w:val="16"/>
+              </w:rPr>
+            </w:pPr>
+            <w:r>
+              <w:rPr>
+                <w:rFonts w:ascii="Pericles" w:hAnsi="Pericles"/>
+                <w:sz w:val="16"/>
+                <w:szCs w:val="16"/>
+              </w:rPr>
+              <w:t>Spells that require a to-hit get -4</w:t>
+            </w:r>
+          </w:p>
+          <w:p>
+            <w:pPr>
+              <w:pStyle w:val="ListParagraph"/>
+              <w:numPr>
+                <w:ilvl w:val="0"/>
+                <w:numId w:val="3"/>
+              </w:numPr>
+              <w:rPr>
+                <w:rFonts w:ascii="Pericles" w:hAnsi="Pericles"/>
+                <w:sz w:val="16"/>
+                <w:szCs w:val="16"/>
+              </w:rPr>
+            </w:pPr>
+            <w:r>
+              <w:rPr>
+                <w:rFonts w:ascii="Pericles" w:hAnsi="Pericles"/>
+                <w:sz w:val="16"/>
+                <w:szCs w:val="16"/>
+              </w:rPr>
+              <w:t>Spell damage is -2/die</w:t>
+            </w:r>
+          </w:p>
+          <w:p>
+            <w:pPr>
+              <w:pStyle w:val="ListParagraph"/>
+              <w:numPr>
+                <w:ilvl w:val="0"/>
+                <w:numId w:val="3"/>
+              </w:numPr>
+              <w:rPr>
+                <w:rFonts w:ascii="Pericles" w:hAnsi="Pericles"/>
+                <w:sz w:val="16"/>
+                <w:szCs w:val="16"/>
+              </w:rPr>
+            </w:pPr>
+            <w:r>
+              <w:rPr>
+                <w:rFonts w:ascii="Pericles" w:hAnsi="Pericles"/>
+                <w:sz w:val="16"/>
+                <w:szCs w:val="16"/>
+              </w:rPr>
+              <w:t>The spell breaks if the caster moves from the hex in which he cast the spell</w:t>
+            </w:r>
+          </w:p>
+        </w:tc>
+      </w:tr>
+      <w:tr>
+        <w:tc>
+          <w:tcPr>
+            <w:tcW w:w="0" w:type="auto"/>
+          </w:tcPr>
+          <w:p>
+            <w:pPr>
+              <w:rPr>
+                <w:rFonts w:ascii="Pericles" w:hAnsi="Pericles"/>
+                <w:sz w:val="16"/>
+                <w:szCs w:val="16"/>
+              </w:rPr>
+            </w:pPr>
+            <w:r>
+              <w:rPr>
+                <w:rFonts w:ascii="Pericles" w:hAnsi="Pericles"/>
+                <w:sz w:val="16"/>
+                <w:szCs w:val="16"/>
+              </w:rPr>
+              <w:t>Power of the Pit</w:t>
+            </w:r>
+          </w:p>
+        </w:tc>
+        <w:tc>
+          <w:tcPr>
+            <w:tcW w:w="0" w:type="auto"/>
+          </w:tcPr>
+          <w:p>
+            <w:pPr>
+              <w:rPr>
+                <w:rFonts w:ascii="Pericles" w:hAnsi="Pericles"/>
+                <w:sz w:val="16"/>
+                <w:szCs w:val="16"/>
+              </w:rPr>
+            </w:pPr>
+            <w:r>
+              <w:rPr>
+                <w:rFonts w:ascii="Pericles" w:hAnsi="Pericles"/>
+                <w:sz w:val="16"/>
+                <w:szCs w:val="16"/>
+              </w:rPr>
+              <w:t>Black</w:t>
+            </w:r>
+          </w:p>
+        </w:tc>
+        <w:tc>
+          <w:tcPr>
+            <w:tcW w:w="0" w:type="auto"/>
+          </w:tcPr>
+          <w:p>
+            <w:pPr>
+              <w:rPr>
+                <w:rFonts w:ascii="Pericles" w:hAnsi="Pericles"/>
+                <w:sz w:val="16"/>
+                <w:szCs w:val="16"/>
+              </w:rPr>
+            </w:pPr>
+            <w:r>
+              <w:rPr>
+                <w:rFonts w:ascii="Pericles" w:hAnsi="Pericles"/>
+                <w:sz w:val="16"/>
+                <w:szCs w:val="16"/>
+              </w:rPr>
+              <w:t>18</w:t>
+            </w:r>
+          </w:p>
+        </w:tc>
+        <w:tc>
+          <w:tcPr>
+            <w:tcW w:w="0" w:type="auto"/>
+          </w:tcPr>
+          <w:p>
+            <w:pPr>
+              <w:rPr>
+                <w:rFonts w:ascii="Pericles" w:hAnsi="Pericles"/>
+                <w:sz w:val="16"/>
+                <w:szCs w:val="16"/>
+              </w:rPr>
+            </w:pPr>
+            <w:r>
+              <w:rPr>
+                <w:rFonts w:ascii="Pericles" w:hAnsi="Pericles"/>
+                <w:sz w:val="16"/>
+                <w:szCs w:val="16"/>
+              </w:rPr>
+              <w:t>Self</w:t>
+            </w:r>
+          </w:p>
+        </w:tc>
+        <w:tc>
+          <w:tcPr>
+            <w:tcW w:w="1111" w:type="dxa"/>
+          </w:tcPr>
+          <w:p>
+            <w:pPr>
+              <w:rPr>
+                <w:rFonts w:ascii="Pericles" w:hAnsi="Pericles"/>
+                <w:sz w:val="16"/>
+                <w:szCs w:val="16"/>
+              </w:rPr>
+            </w:pPr>
+            <w:r>
+              <w:rPr>
+                <w:rFonts w:ascii="Pericles" w:hAnsi="Pericles"/>
+                <w:sz w:val="16"/>
+                <w:szCs w:val="16"/>
+              </w:rPr>
+              <w:t>10” Radius</w:t>
+            </w:r>
+          </w:p>
+        </w:tc>
+        <w:tc>
+          <w:tcPr>
+            <w:tcW w:w="0" w:type="auto"/>
+          </w:tcPr>
+          <w:p>
+            <w:pPr>
+              <w:rPr>
+                <w:rFonts w:ascii="Pericles" w:hAnsi="Pericles"/>
+                <w:sz w:val="16"/>
+                <w:szCs w:val="16"/>
+              </w:rPr>
+            </w:pPr>
+            <w:r>
+              <w:rPr>
+                <w:rFonts w:ascii="Pericles" w:hAnsi="Pericles"/>
+                <w:sz w:val="16"/>
+                <w:szCs w:val="16"/>
+              </w:rPr>
+              <w:t>Inst</w:t>
+            </w:r>
+          </w:p>
+        </w:tc>
+        <w:tc>
+          <w:tcPr>
+            <w:tcW w:w="0" w:type="auto"/>
+          </w:tcPr>
+          <w:p>
+            <w:pPr>
+              <w:jc w:val="center"/>
+              <w:rPr>
+                <w:rFonts w:ascii="Pericles" w:hAnsi="Pericles"/>
+                <w:sz w:val="16"/>
+                <w:szCs w:val="16"/>
+              </w:rPr>
+            </w:pPr>
+            <w:r>
+              <w:rPr>
+                <w:rFonts w:ascii="Pericles" w:hAnsi="Pericles"/>
+                <w:sz w:val="16"/>
+                <w:szCs w:val="16"/>
+              </w:rPr>
+              <w:t>N</w:t>
+            </w:r>
+          </w:p>
+        </w:tc>
+        <w:tc>
+          <w:tcPr>
+            <w:tcW w:w="0" w:type="auto"/>
+          </w:tcPr>
+          <w:p>
+            <w:pPr>
+              <w:pStyle w:val="ListParagraph"/>
+              <w:numPr>
+                <w:ilvl w:val="0"/>
+                <w:numId w:val="3"/>
+              </w:numPr>
+              <w:rPr>
+                <w:rFonts w:ascii="Pericles" w:hAnsi="Pericles"/>
+                <w:sz w:val="16"/>
+                <w:szCs w:val="16"/>
+              </w:rPr>
+            </w:pPr>
+            <w:r>
+              <w:rPr>
+                <w:rFonts w:ascii="Pericles" w:hAnsi="Pericles"/>
+                <w:sz w:val="16"/>
+                <w:szCs w:val="16"/>
+              </w:rPr>
+              <w:t>Every creature in the area of effect must roll on the Power of the Pit table and take that effect</w:t>
+            </w:r>
+          </w:p>
+          <w:p>
+            <w:pPr>
+              <w:pStyle w:val="ListParagraph"/>
+              <w:numPr>
+                <w:ilvl w:val="0"/>
+                <w:numId w:val="3"/>
+              </w:numPr>
+              <w:rPr>
+                <w:rFonts w:ascii="Pericles" w:hAnsi="Pericles"/>
+                <w:sz w:val="16"/>
+                <w:szCs w:val="16"/>
+              </w:rPr>
+            </w:pPr>
+            <w:r>
+              <w:rPr>
+                <w:rFonts w:ascii="Pericles" w:hAnsi="Pericles"/>
+                <w:sz w:val="16"/>
+                <w:szCs w:val="16"/>
+              </w:rPr>
+              <w:t>The caster must also roll, but is allowed to roll 3 times and choose what effect he is subjected to</w:t>
             </w:r>
           </w:p>
         </w:tc>
@@ -22549,6 +23422,7 @@
           <w:sz w:val="20"/>
           <w:szCs w:val="20"/>
         </w:rPr>
+        <w:lastRenderedPageBreak/>
         <w:t>Type VI Spells</w:t>
       </w:r>
     </w:p>
@@ -23535,7 +24409,6 @@
                 <w:sz w:val="16"/>
                 <w:szCs w:val="16"/>
               </w:rPr>
-              <w:lastRenderedPageBreak/>
               <w:t>Conjure Item</w:t>
             </w:r>
           </w:p>
@@ -25124,6 +25997,7 @@
                 <w:sz w:val="16"/>
                 <w:szCs w:val="16"/>
               </w:rPr>
+              <w:lastRenderedPageBreak/>
               <w:t>You get +1 to any skill that includes the raised stats</w:t>
             </w:r>
           </w:p>
@@ -25148,6 +26022,7 @@
                 <w:sz w:val="16"/>
                 <w:szCs w:val="16"/>
               </w:rPr>
+              <w:lastRenderedPageBreak/>
               <w:t>Call Will</w:t>
             </w:r>
           </w:p>
@@ -25626,8 +26501,6 @@
               </w:rPr>
               <w:t>You are still recognizable as a player and can still be tracked and attacked by npcs</w:t>
             </w:r>
-            <w:bookmarkStart w:id="0" w:name="_GoBack"/>
-            <w:bookmarkEnd w:id="0"/>
           </w:p>
           <w:p>
             <w:pPr>
@@ -25672,7 +26545,6 @@
                 <w:sz w:val="16"/>
                 <w:szCs w:val="16"/>
               </w:rPr>
-              <w:lastRenderedPageBreak/>
               <w:t>Summon</w:t>
             </w:r>
           </w:p>
@@ -25855,7 +26727,331 @@
                 <w:sz w:val="16"/>
                 <w:szCs w:val="16"/>
               </w:rPr>
-              <w:t>(Creatures are generally CV 14)</w:t>
+              <w:t xml:space="preserve">(Creatures are generally CV </w:t>
+            </w:r>
+            <w:r>
+              <w:rPr>
+                <w:rFonts w:ascii="Pericles" w:hAnsi="Pericles"/>
+                <w:sz w:val="16"/>
+                <w:szCs w:val="16"/>
+              </w:rPr>
+              <w:t>12-14</w:t>
+            </w:r>
+            <w:r>
+              <w:rPr>
+                <w:rFonts w:ascii="Pericles" w:hAnsi="Pericles"/>
+                <w:sz w:val="16"/>
+                <w:szCs w:val="16"/>
+              </w:rPr>
+              <w:t>)</w:t>
+            </w:r>
+          </w:p>
+        </w:tc>
+      </w:tr>
+      <w:tr>
+        <w:tc>
+          <w:tcPr>
+            <w:tcW w:w="9789" w:type="dxa"/>
+            <w:gridSpan w:val="8"/>
+          </w:tcPr>
+          <w:p>
+            <w:pPr>
+              <w:jc w:val="center"/>
+              <w:rPr>
+                <w:rFonts w:ascii="Pericles" w:hAnsi="Pericles"/>
+                <w:sz w:val="16"/>
+                <w:szCs w:val="16"/>
+              </w:rPr>
+            </w:pPr>
+            <w:r>
+              <w:rPr>
+                <w:rFonts w:ascii="Pericles" w:hAnsi="Pericles"/>
+                <w:b/>
+                <w:sz w:val="16"/>
+                <w:szCs w:val="16"/>
+              </w:rPr>
+              <w:t>Third</w:t>
+            </w:r>
+            <w:r>
+              <w:rPr>
+                <w:rFonts w:ascii="Pericles" w:hAnsi="Pericles"/>
+                <w:b/>
+                <w:sz w:val="16"/>
+                <w:szCs w:val="16"/>
+              </w:rPr>
+              <w:t xml:space="preserve"> Tier Spells</w:t>
+            </w:r>
+          </w:p>
+        </w:tc>
+      </w:tr>
+      <w:tr>
+        <w:tc>
+          <w:tcPr>
+            <w:tcW w:w="0" w:type="auto"/>
+          </w:tcPr>
+          <w:p>
+            <w:pPr>
+              <w:rPr>
+                <w:rFonts w:ascii="Pericles" w:hAnsi="Pericles"/>
+                <w:sz w:val="16"/>
+                <w:szCs w:val="16"/>
+              </w:rPr>
+            </w:pPr>
+            <w:r>
+              <w:rPr>
+                <w:rFonts w:ascii="Pericles" w:hAnsi="Pericles"/>
+                <w:sz w:val="16"/>
+                <w:szCs w:val="16"/>
+              </w:rPr>
+              <w:t>Melt into Mist</w:t>
+            </w:r>
+          </w:p>
+        </w:tc>
+        <w:tc>
+          <w:tcPr>
+            <w:tcW w:w="0" w:type="auto"/>
+          </w:tcPr>
+          <w:p>
+            <w:pPr>
+              <w:rPr>
+                <w:rFonts w:ascii="Pericles" w:hAnsi="Pericles"/>
+                <w:sz w:val="16"/>
+                <w:szCs w:val="16"/>
+              </w:rPr>
+            </w:pPr>
+            <w:r>
+              <w:rPr>
+                <w:rFonts w:ascii="Pericles" w:hAnsi="Pericles"/>
+                <w:sz w:val="16"/>
+                <w:szCs w:val="16"/>
+              </w:rPr>
+              <w:t>Purple</w:t>
+            </w:r>
+          </w:p>
+        </w:tc>
+        <w:tc>
+          <w:tcPr>
+            <w:tcW w:w="0" w:type="auto"/>
+          </w:tcPr>
+          <w:p>
+            <w:pPr>
+              <w:rPr>
+                <w:rFonts w:ascii="Pericles" w:hAnsi="Pericles"/>
+                <w:sz w:val="16"/>
+                <w:szCs w:val="16"/>
+              </w:rPr>
+            </w:pPr>
+            <w:r>
+              <w:rPr>
+                <w:rFonts w:ascii="Pericles" w:hAnsi="Pericles"/>
+                <w:sz w:val="16"/>
+                <w:szCs w:val="16"/>
+              </w:rPr>
+              <w:t>17</w:t>
+            </w:r>
+          </w:p>
+        </w:tc>
+        <w:tc>
+          <w:tcPr>
+            <w:tcW w:w="0" w:type="auto"/>
+          </w:tcPr>
+          <w:p>
+            <w:pPr>
+              <w:rPr>
+                <w:rFonts w:ascii="Pericles" w:hAnsi="Pericles"/>
+                <w:sz w:val="16"/>
+                <w:szCs w:val="16"/>
+              </w:rPr>
+            </w:pPr>
+            <w:r>
+              <w:rPr>
+                <w:rFonts w:ascii="Pericles" w:hAnsi="Pericles"/>
+                <w:sz w:val="16"/>
+                <w:szCs w:val="16"/>
+              </w:rPr>
+              <w:t>Self</w:t>
+            </w:r>
+          </w:p>
+        </w:tc>
+        <w:tc>
+          <w:tcPr>
+            <w:tcW w:w="1111" w:type="dxa"/>
+          </w:tcPr>
+          <w:p>
+            <w:pPr>
+              <w:rPr>
+                <w:rFonts w:ascii="Pericles" w:hAnsi="Pericles"/>
+                <w:sz w:val="16"/>
+                <w:szCs w:val="16"/>
+              </w:rPr>
+            </w:pPr>
+            <w:r>
+              <w:rPr>
+                <w:rFonts w:ascii="Pericles" w:hAnsi="Pericles"/>
+                <w:sz w:val="16"/>
+                <w:szCs w:val="16"/>
+              </w:rPr>
+              <w:t>Self</w:t>
+            </w:r>
+          </w:p>
+        </w:tc>
+        <w:tc>
+          <w:tcPr>
+            <w:tcW w:w="0" w:type="auto"/>
+          </w:tcPr>
+          <w:p>
+            <w:pPr>
+              <w:rPr>
+                <w:rFonts w:ascii="Pericles" w:hAnsi="Pericles"/>
+                <w:sz w:val="16"/>
+                <w:szCs w:val="16"/>
+              </w:rPr>
+            </w:pPr>
+            <w:r>
+              <w:rPr>
+                <w:rFonts w:ascii="Pericles" w:hAnsi="Pericles"/>
+                <w:sz w:val="16"/>
+                <w:szCs w:val="16"/>
+              </w:rPr>
+              <w:t>1H</w:t>
+            </w:r>
+          </w:p>
+        </w:tc>
+        <w:tc>
+          <w:tcPr>
+            <w:tcW w:w="0" w:type="auto"/>
+          </w:tcPr>
+          <w:p>
+            <w:pPr>
+              <w:jc w:val="center"/>
+              <w:rPr>
+                <w:rFonts w:ascii="Pericles" w:hAnsi="Pericles"/>
+                <w:sz w:val="16"/>
+                <w:szCs w:val="16"/>
+              </w:rPr>
+            </w:pPr>
+            <w:r>
+              <w:rPr>
+                <w:rFonts w:ascii="Pericles" w:hAnsi="Pericles"/>
+                <w:sz w:val="16"/>
+                <w:szCs w:val="16"/>
+              </w:rPr>
+              <w:t>Y</w:t>
+            </w:r>
+          </w:p>
+        </w:tc>
+        <w:tc>
+          <w:tcPr>
+            <w:tcW w:w="0" w:type="auto"/>
+          </w:tcPr>
+          <w:p>
+            <w:pPr>
+              <w:pStyle w:val="ListParagraph"/>
+              <w:numPr>
+                <w:ilvl w:val="0"/>
+                <w:numId w:val="3"/>
+              </w:numPr>
+              <w:rPr>
+                <w:rFonts w:ascii="Pericles" w:hAnsi="Pericles"/>
+                <w:sz w:val="16"/>
+                <w:szCs w:val="16"/>
+              </w:rPr>
+            </w:pPr>
+            <w:r>
+              <w:rPr>
+                <w:rFonts w:ascii="Pericles" w:hAnsi="Pericles"/>
+                <w:sz w:val="16"/>
+                <w:szCs w:val="16"/>
+              </w:rPr>
+              <w:t>The caster turns into mist</w:t>
+            </w:r>
+          </w:p>
+          <w:p>
+            <w:pPr>
+              <w:pStyle w:val="ListParagraph"/>
+              <w:numPr>
+                <w:ilvl w:val="0"/>
+                <w:numId w:val="3"/>
+              </w:numPr>
+              <w:rPr>
+                <w:rFonts w:ascii="Pericles" w:hAnsi="Pericles"/>
+                <w:sz w:val="16"/>
+                <w:szCs w:val="16"/>
+              </w:rPr>
+            </w:pPr>
+            <w:r>
+              <w:rPr>
+                <w:rFonts w:ascii="Pericles" w:hAnsi="Pericles"/>
+                <w:sz w:val="16"/>
+                <w:szCs w:val="16"/>
+              </w:rPr>
+              <w:t>The caster is hard to spot (Per 20)</w:t>
+            </w:r>
+          </w:p>
+          <w:p>
+            <w:pPr>
+              <w:pStyle w:val="ListParagraph"/>
+              <w:numPr>
+                <w:ilvl w:val="0"/>
+                <w:numId w:val="3"/>
+              </w:numPr>
+              <w:rPr>
+                <w:rFonts w:ascii="Pericles" w:hAnsi="Pericles"/>
+                <w:sz w:val="16"/>
+                <w:szCs w:val="16"/>
+              </w:rPr>
+            </w:pPr>
+            <w:r>
+              <w:rPr>
+                <w:rFonts w:ascii="Pericles" w:hAnsi="Pericles"/>
+                <w:sz w:val="16"/>
+                <w:szCs w:val="16"/>
+              </w:rPr>
+              <w:t>He can fly 6”</w:t>
+            </w:r>
+          </w:p>
+          <w:p>
+            <w:pPr>
+              <w:pStyle w:val="ListParagraph"/>
+              <w:numPr>
+                <w:ilvl w:val="0"/>
+                <w:numId w:val="3"/>
+              </w:numPr>
+              <w:rPr>
+                <w:rFonts w:ascii="Pericles" w:hAnsi="Pericles"/>
+                <w:sz w:val="16"/>
+                <w:szCs w:val="16"/>
+              </w:rPr>
+            </w:pPr>
+            <w:r>
+              <w:rPr>
+                <w:rFonts w:ascii="Pericles" w:hAnsi="Pericles"/>
+                <w:sz w:val="16"/>
+                <w:szCs w:val="16"/>
+              </w:rPr>
+              <w:t>He cannot be attacked or affected by spells unless they specifically manipulate mist or the air</w:t>
+            </w:r>
+          </w:p>
+          <w:p>
+            <w:pPr>
+              <w:pStyle w:val="ListParagraph"/>
+              <w:numPr>
+                <w:ilvl w:val="0"/>
+                <w:numId w:val="3"/>
+              </w:numPr>
+              <w:rPr>
+                <w:rFonts w:ascii="Pericles" w:hAnsi="Pericles"/>
+                <w:sz w:val="16"/>
+                <w:szCs w:val="16"/>
+              </w:rPr>
+            </w:pPr>
+            <w:r>
+              <w:rPr>
+                <w:rFonts w:ascii="Pericles" w:hAnsi="Pericles"/>
+                <w:sz w:val="16"/>
+                <w:szCs w:val="16"/>
+              </w:rPr>
+              <w:t>The caster can break the spell at any time</w:t>
             </w:r>
           </w:p>
         </w:tc>
@@ -25897,14 +27093,14 @@
         <w:tblLook w:val="04A0" w:firstRow="1" w:lastRow="0" w:firstColumn="1" w:lastColumn="0" w:noHBand="0" w:noVBand="1"/>
       </w:tblPr>
       <w:tblGrid>
-        <w:gridCol w:w="1256"/>
-        <w:gridCol w:w="1048"/>
+        <w:gridCol w:w="1241"/>
+        <w:gridCol w:w="1027"/>
         <w:gridCol w:w="433"/>
-        <w:gridCol w:w="576"/>
+        <w:gridCol w:w="801"/>
         <w:gridCol w:w="1111"/>
         <w:gridCol w:w="673"/>
         <w:gridCol w:w="594"/>
-        <w:gridCol w:w="4098"/>
+        <w:gridCol w:w="3909"/>
       </w:tblGrid>
       <w:tr>
         <w:tc>
@@ -27153,6 +28349,7 @@
                 <w:sz w:val="16"/>
                 <w:szCs w:val="16"/>
               </w:rPr>
+              <w:lastRenderedPageBreak/>
               <w:t>You take no penalties for attacking through such effects</w:t>
             </w:r>
           </w:p>
@@ -27177,6 +28374,7 @@
                 <w:sz w:val="16"/>
                 <w:szCs w:val="16"/>
               </w:rPr>
+              <w:lastRenderedPageBreak/>
               <w:t>Sense Danger</w:t>
             </w:r>
           </w:p>
@@ -28435,184 +29633,156 @@
       <w:tr>
         <w:tc>
           <w:tcPr>
-            <w:tcW w:w="9789" w:type="dxa"/>
-            <w:gridSpan w:val="8"/>
+            <w:tcW w:w="0" w:type="auto"/>
+          </w:tcPr>
+          <w:p>
+            <w:pPr>
+              <w:rPr>
+                <w:rFonts w:ascii="Pericles" w:hAnsi="Pericles"/>
+                <w:sz w:val="16"/>
+                <w:szCs w:val="16"/>
+              </w:rPr>
+            </w:pPr>
+            <w:r>
+              <w:rPr>
+                <w:rFonts w:ascii="Pericles" w:hAnsi="Pericles"/>
+                <w:sz w:val="16"/>
+                <w:szCs w:val="16"/>
+              </w:rPr>
+              <w:t>Control Bats</w:t>
+            </w:r>
+          </w:p>
+        </w:tc>
+        <w:tc>
+          <w:tcPr>
+            <w:tcW w:w="0" w:type="auto"/>
+          </w:tcPr>
+          <w:p>
+            <w:pPr>
+              <w:rPr>
+                <w:rFonts w:ascii="Pericles" w:hAnsi="Pericles"/>
+                <w:sz w:val="16"/>
+                <w:szCs w:val="16"/>
+              </w:rPr>
+            </w:pPr>
+            <w:r>
+              <w:rPr>
+                <w:rFonts w:ascii="Pericles" w:hAnsi="Pericles"/>
+                <w:sz w:val="16"/>
+                <w:szCs w:val="16"/>
+              </w:rPr>
+              <w:t>Any</w:t>
+            </w:r>
+          </w:p>
+        </w:tc>
+        <w:tc>
+          <w:tcPr>
+            <w:tcW w:w="0" w:type="auto"/>
+          </w:tcPr>
+          <w:p>
+            <w:pPr>
+              <w:rPr>
+                <w:rFonts w:ascii="Pericles" w:hAnsi="Pericles"/>
+                <w:sz w:val="16"/>
+                <w:szCs w:val="16"/>
+              </w:rPr>
+            </w:pPr>
+            <w:r>
+              <w:rPr>
+                <w:rFonts w:ascii="Pericles" w:hAnsi="Pericles"/>
+                <w:sz w:val="16"/>
+                <w:szCs w:val="16"/>
+              </w:rPr>
+              <w:t>14</w:t>
+            </w:r>
+          </w:p>
+        </w:tc>
+        <w:tc>
+          <w:tcPr>
+            <w:tcW w:w="0" w:type="auto"/>
+          </w:tcPr>
+          <w:p>
+            <w:pPr>
+              <w:rPr>
+                <w:rFonts w:ascii="Pericles" w:hAnsi="Pericles"/>
+                <w:sz w:val="16"/>
+                <w:szCs w:val="16"/>
+              </w:rPr>
+            </w:pPr>
+            <w:r>
+              <w:rPr>
+                <w:rFonts w:ascii="Pericles" w:hAnsi="Pericles"/>
+                <w:sz w:val="16"/>
+                <w:szCs w:val="16"/>
+              </w:rPr>
+              <w:t>20”</w:t>
+            </w:r>
+          </w:p>
+        </w:tc>
+        <w:tc>
+          <w:tcPr>
+            <w:tcW w:w="1111" w:type="dxa"/>
+          </w:tcPr>
+          <w:p>
+            <w:pPr>
+              <w:rPr>
+                <w:rFonts w:ascii="Pericles" w:hAnsi="Pericles"/>
+                <w:sz w:val="16"/>
+                <w:szCs w:val="16"/>
+              </w:rPr>
+            </w:pPr>
+            <w:r>
+              <w:rPr>
+                <w:rFonts w:ascii="Pericles" w:hAnsi="Pericles"/>
+                <w:sz w:val="16"/>
+                <w:szCs w:val="16"/>
+              </w:rPr>
+              <w:t>6 Bats</w:t>
+            </w:r>
+          </w:p>
+        </w:tc>
+        <w:tc>
+          <w:tcPr>
+            <w:tcW w:w="0" w:type="auto"/>
+          </w:tcPr>
+          <w:p>
+            <w:pPr>
+              <w:rPr>
+                <w:rFonts w:ascii="Pericles" w:hAnsi="Pericles"/>
+                <w:sz w:val="16"/>
+                <w:szCs w:val="16"/>
+              </w:rPr>
+            </w:pPr>
+            <w:r>
+              <w:rPr>
+                <w:rFonts w:ascii="Pericles" w:hAnsi="Pericles"/>
+                <w:sz w:val="16"/>
+                <w:szCs w:val="16"/>
+              </w:rPr>
+              <w:t>1H</w:t>
+            </w:r>
+          </w:p>
+        </w:tc>
+        <w:tc>
+          <w:tcPr>
+            <w:tcW w:w="0" w:type="auto"/>
           </w:tcPr>
           <w:p>
             <w:pPr>
               <w:jc w:val="center"/>
               <w:rPr>
                 <w:rFonts w:ascii="Pericles" w:hAnsi="Pericles"/>
-                <w:b/>
-                <w:sz w:val="16"/>
-                <w:szCs w:val="16"/>
-              </w:rPr>
-            </w:pPr>
-            <w:r>
-              <w:rPr>
-                <w:rFonts w:ascii="Pericles" w:hAnsi="Pericles"/>
-                <w:b/>
-                <w:sz w:val="16"/>
-                <w:szCs w:val="16"/>
-              </w:rPr>
-              <w:t>Third Tier Spells</w:t>
-            </w:r>
-          </w:p>
-        </w:tc>
-      </w:tr>
-      <w:tr>
-        <w:tc>
-          <w:tcPr>
-            <w:tcW w:w="0" w:type="auto"/>
-          </w:tcPr>
-          <w:p>
-            <w:pPr>
-              <w:rPr>
-                <w:rFonts w:ascii="Pericles" w:hAnsi="Pericles"/>
-                <w:sz w:val="16"/>
-                <w:szCs w:val="16"/>
-              </w:rPr>
-            </w:pPr>
-            <w:r>
-              <w:rPr>
-                <w:rFonts w:ascii="Pericles" w:hAnsi="Pericles"/>
-                <w:sz w:val="16"/>
-                <w:szCs w:val="16"/>
-              </w:rPr>
-              <w:t>Pilgrim’s Charm</w:t>
-            </w:r>
-          </w:p>
-        </w:tc>
-        <w:tc>
-          <w:tcPr>
-            <w:tcW w:w="0" w:type="auto"/>
-          </w:tcPr>
-          <w:p>
-            <w:pPr>
-              <w:rPr>
-                <w:rFonts w:ascii="Pericles" w:hAnsi="Pericles"/>
-                <w:sz w:val="16"/>
-                <w:szCs w:val="16"/>
-              </w:rPr>
-            </w:pPr>
-            <w:r>
-              <w:rPr>
-                <w:rFonts w:ascii="Pericles" w:hAnsi="Pericles"/>
-                <w:sz w:val="16"/>
-                <w:szCs w:val="16"/>
-              </w:rPr>
-              <w:t>Any</w:t>
-            </w:r>
-          </w:p>
-        </w:tc>
-        <w:tc>
-          <w:tcPr>
-            <w:tcW w:w="0" w:type="auto"/>
-          </w:tcPr>
-          <w:p>
-            <w:pPr>
-              <w:rPr>
-                <w:rFonts w:ascii="Pericles" w:hAnsi="Pericles"/>
-                <w:sz w:val="16"/>
-                <w:szCs w:val="16"/>
-              </w:rPr>
-            </w:pPr>
-            <w:r>
-              <w:rPr>
-                <w:rFonts w:ascii="Pericles" w:hAnsi="Pericles"/>
-                <w:sz w:val="16"/>
-                <w:szCs w:val="16"/>
-              </w:rPr>
-              <w:t>18</w:t>
-            </w:r>
-          </w:p>
-        </w:tc>
-        <w:tc>
-          <w:tcPr>
-            <w:tcW w:w="0" w:type="auto"/>
-          </w:tcPr>
-          <w:p>
-            <w:pPr>
-              <w:rPr>
-                <w:rFonts w:ascii="Pericles" w:hAnsi="Pericles"/>
-                <w:sz w:val="16"/>
-                <w:szCs w:val="16"/>
-              </w:rPr>
-            </w:pPr>
-            <w:r>
-              <w:rPr>
-                <w:rFonts w:ascii="Pericles" w:hAnsi="Pericles"/>
-                <w:sz w:val="16"/>
-                <w:szCs w:val="16"/>
-              </w:rPr>
-              <w:t>Self</w:t>
-            </w:r>
-          </w:p>
-        </w:tc>
-        <w:tc>
-          <w:tcPr>
-            <w:tcW w:w="1111" w:type="dxa"/>
-          </w:tcPr>
-          <w:p>
-            <w:pPr>
-              <w:rPr>
-                <w:rFonts w:ascii="Pericles" w:hAnsi="Pericles"/>
-                <w:sz w:val="16"/>
-                <w:szCs w:val="16"/>
-              </w:rPr>
-            </w:pPr>
-            <w:r>
-              <w:rPr>
-                <w:rFonts w:ascii="Pericles" w:hAnsi="Pericles"/>
-                <w:sz w:val="16"/>
-                <w:szCs w:val="16"/>
-              </w:rPr>
-              <w:t>Self</w:t>
-            </w:r>
-          </w:p>
-        </w:tc>
-        <w:tc>
-          <w:tcPr>
-            <w:tcW w:w="0" w:type="auto"/>
-          </w:tcPr>
-          <w:p>
-            <w:pPr>
-              <w:rPr>
-                <w:rFonts w:ascii="Pericles" w:hAnsi="Pericles"/>
-                <w:sz w:val="16"/>
-                <w:szCs w:val="16"/>
-              </w:rPr>
-            </w:pPr>
-            <w:r>
-              <w:rPr>
-                <w:rFonts w:ascii="Pericles" w:hAnsi="Pericles"/>
-                <w:sz w:val="16"/>
-                <w:szCs w:val="16"/>
-              </w:rPr>
-              <w:t>1H</w:t>
-            </w:r>
-          </w:p>
-        </w:tc>
-        <w:tc>
-          <w:tcPr>
-            <w:tcW w:w="0" w:type="auto"/>
-          </w:tcPr>
-          <w:p>
-            <w:pPr>
-              <w:jc w:val="center"/>
-              <w:rPr>
-                <w:rFonts w:ascii="Pericles" w:hAnsi="Pericles"/>
-                <w:sz w:val="16"/>
-                <w:szCs w:val="16"/>
-              </w:rPr>
-            </w:pPr>
-            <w:r>
-              <w:rPr>
-                <w:rFonts w:ascii="Pericles" w:hAnsi="Pericles"/>
-                <w:sz w:val="16"/>
-                <w:szCs w:val="16"/>
-              </w:rPr>
-              <w:t>N</w:t>
+                <w:sz w:val="16"/>
+                <w:szCs w:val="16"/>
+              </w:rPr>
+            </w:pPr>
+            <w:r>
+              <w:rPr>
+                <w:rFonts w:ascii="Pericles" w:hAnsi="Pericles"/>
+                <w:sz w:val="16"/>
+                <w:szCs w:val="16"/>
+              </w:rPr>
+              <w:t>Y</w:t>
             </w:r>
           </w:p>
         </w:tc>
@@ -28639,7 +29809,7 @@
                 <w:sz w:val="16"/>
                 <w:szCs w:val="16"/>
               </w:rPr>
-              <w:t>When hit with a spell attack, this charm has a 4/12 chance of absorbing the blow</w:t>
+              <w:t>The caster takes control of up to 6 bats (Wil 16)</w:t>
             </w:r>
           </w:p>
           <w:p>
@@ -28661,7 +29831,631 @@
                 <w:sz w:val="16"/>
                 <w:szCs w:val="16"/>
               </w:rPr>
+              <w:t>The bats will understand the caster’s commands</w:t>
+            </w:r>
+          </w:p>
+          <w:p>
+            <w:pPr>
+              <w:pStyle w:val="ListParagraph"/>
+              <w:numPr>
+                <w:ilvl w:val="0"/>
+                <w:numId w:val="3"/>
+              </w:numPr>
+              <w:rPr>
+                <w:rFonts w:ascii="Pericles" w:hAnsi="Pericles"/>
+                <w:sz w:val="16"/>
+                <w:szCs w:val="16"/>
+              </w:rPr>
+            </w:pPr>
+            <w:r>
+              <w:rPr>
+                <w:rFonts w:ascii="Pericles" w:hAnsi="Pericles"/>
+                <w:sz w:val="16"/>
+                <w:szCs w:val="16"/>
+              </w:rPr>
+              <w:t>Giant bats can be ridden</w:t>
+            </w:r>
+          </w:p>
+        </w:tc>
+      </w:tr>
+      <w:tr>
+        <w:tc>
+          <w:tcPr>
+            <w:tcW w:w="0" w:type="auto"/>
+          </w:tcPr>
+          <w:p>
+            <w:pPr>
+              <w:rPr>
+                <w:rFonts w:ascii="Pericles" w:hAnsi="Pericles"/>
+                <w:sz w:val="16"/>
+                <w:szCs w:val="16"/>
+              </w:rPr>
+            </w:pPr>
+            <w:r>
+              <w:rPr>
+                <w:rFonts w:ascii="Pericles" w:hAnsi="Pericles"/>
+                <w:sz w:val="16"/>
+                <w:szCs w:val="16"/>
+              </w:rPr>
+              <w:t>Remedy</w:t>
+            </w:r>
+          </w:p>
+        </w:tc>
+        <w:tc>
+          <w:tcPr>
+            <w:tcW w:w="0" w:type="auto"/>
+          </w:tcPr>
+          <w:p>
+            <w:pPr>
+              <w:rPr>
+                <w:rFonts w:ascii="Pericles" w:hAnsi="Pericles"/>
+                <w:sz w:val="16"/>
+                <w:szCs w:val="16"/>
+              </w:rPr>
+            </w:pPr>
+            <w:r>
+              <w:rPr>
+                <w:rFonts w:ascii="Pericles" w:hAnsi="Pericles"/>
+                <w:sz w:val="16"/>
+                <w:szCs w:val="16"/>
+              </w:rPr>
+              <w:t>Grey, Gold, White</w:t>
+            </w:r>
+          </w:p>
+        </w:tc>
+        <w:tc>
+          <w:tcPr>
+            <w:tcW w:w="0" w:type="auto"/>
+          </w:tcPr>
+          <w:p>
+            <w:pPr>
+              <w:rPr>
+                <w:rFonts w:ascii="Pericles" w:hAnsi="Pericles"/>
+                <w:sz w:val="16"/>
+                <w:szCs w:val="16"/>
+              </w:rPr>
+            </w:pPr>
+            <w:r>
+              <w:rPr>
+                <w:rFonts w:ascii="Pericles" w:hAnsi="Pericles"/>
+                <w:sz w:val="16"/>
+                <w:szCs w:val="16"/>
+              </w:rPr>
+              <w:t>14</w:t>
+            </w:r>
+          </w:p>
+        </w:tc>
+        <w:tc>
+          <w:tcPr>
+            <w:tcW w:w="0" w:type="auto"/>
+          </w:tcPr>
+          <w:p>
+            <w:pPr>
+              <w:rPr>
+                <w:rFonts w:ascii="Pericles" w:hAnsi="Pericles"/>
+                <w:sz w:val="16"/>
+                <w:szCs w:val="16"/>
+              </w:rPr>
+            </w:pPr>
+            <w:r>
+              <w:rPr>
+                <w:rFonts w:ascii="Pericles" w:hAnsi="Pericles"/>
+                <w:sz w:val="16"/>
+                <w:szCs w:val="16"/>
+              </w:rPr>
+              <w:t>Touch</w:t>
+            </w:r>
+          </w:p>
+        </w:tc>
+        <w:tc>
+          <w:tcPr>
+            <w:tcW w:w="1111" w:type="dxa"/>
+          </w:tcPr>
+          <w:p>
+            <w:pPr>
+              <w:rPr>
+                <w:rFonts w:ascii="Pericles" w:hAnsi="Pericles"/>
+                <w:sz w:val="16"/>
+                <w:szCs w:val="16"/>
+              </w:rPr>
+            </w:pPr>
+            <w:r>
+              <w:rPr>
+                <w:rFonts w:ascii="Pericles" w:hAnsi="Pericles"/>
+                <w:sz w:val="16"/>
+                <w:szCs w:val="16"/>
+              </w:rPr>
+              <w:t>1 Target</w:t>
+            </w:r>
+          </w:p>
+        </w:tc>
+        <w:tc>
+          <w:tcPr>
+            <w:tcW w:w="0" w:type="auto"/>
+          </w:tcPr>
+          <w:p>
+            <w:pPr>
+              <w:rPr>
+                <w:rFonts w:ascii="Pericles" w:hAnsi="Pericles"/>
+                <w:sz w:val="16"/>
+                <w:szCs w:val="16"/>
+              </w:rPr>
+            </w:pPr>
+            <w:r>
+              <w:rPr>
+                <w:rFonts w:ascii="Pericles" w:hAnsi="Pericles"/>
+                <w:sz w:val="16"/>
+                <w:szCs w:val="16"/>
+              </w:rPr>
+              <w:t>Inst</w:t>
+            </w:r>
+          </w:p>
+        </w:tc>
+        <w:tc>
+          <w:tcPr>
+            <w:tcW w:w="0" w:type="auto"/>
+          </w:tcPr>
+          <w:p>
+            <w:pPr>
+              <w:jc w:val="center"/>
+              <w:rPr>
+                <w:rFonts w:ascii="Pericles" w:hAnsi="Pericles"/>
+                <w:sz w:val="16"/>
+                <w:szCs w:val="16"/>
+              </w:rPr>
+            </w:pPr>
+            <w:r>
+              <w:rPr>
+                <w:rFonts w:ascii="Pericles" w:hAnsi="Pericles"/>
+                <w:sz w:val="16"/>
+                <w:szCs w:val="16"/>
+              </w:rPr>
+              <w:t>N</w:t>
+            </w:r>
+          </w:p>
+        </w:tc>
+        <w:tc>
+          <w:tcPr>
+            <w:tcW w:w="0" w:type="auto"/>
+          </w:tcPr>
+          <w:p>
+            <w:pPr>
+              <w:pStyle w:val="ListParagraph"/>
+              <w:numPr>
+                <w:ilvl w:val="0"/>
+                <w:numId w:val="3"/>
+              </w:numPr>
+              <w:rPr>
+                <w:rFonts w:ascii="Pericles" w:hAnsi="Pericles"/>
+                <w:sz w:val="16"/>
+                <w:szCs w:val="16"/>
+              </w:rPr>
+            </w:pPr>
+            <w:r>
+              <w:rPr>
+                <w:rFonts w:ascii="Pericles" w:hAnsi="Pericles"/>
+                <w:sz w:val="16"/>
+                <w:szCs w:val="16"/>
+              </w:rPr>
+              <w:t>Removes a single harmful effect with a duration that is not permanent</w:t>
+            </w:r>
+          </w:p>
+        </w:tc>
+      </w:tr>
+      <w:tr>
+        <w:tc>
+          <w:tcPr>
+            <w:tcW w:w="9789" w:type="dxa"/>
+            <w:gridSpan w:val="8"/>
+          </w:tcPr>
+          <w:p>
+            <w:pPr>
+              <w:jc w:val="center"/>
+              <w:rPr>
+                <w:rFonts w:ascii="Pericles" w:hAnsi="Pericles"/>
+                <w:b/>
+                <w:sz w:val="16"/>
+                <w:szCs w:val="16"/>
+              </w:rPr>
+            </w:pPr>
+            <w:r>
+              <w:rPr>
+                <w:rFonts w:ascii="Pericles" w:hAnsi="Pericles"/>
+                <w:b/>
+                <w:sz w:val="16"/>
+                <w:szCs w:val="16"/>
+              </w:rPr>
+              <w:t>Third Tier Spells</w:t>
+            </w:r>
+          </w:p>
+        </w:tc>
+      </w:tr>
+      <w:tr>
+        <w:tc>
+          <w:tcPr>
+            <w:tcW w:w="0" w:type="auto"/>
+          </w:tcPr>
+          <w:p>
+            <w:pPr>
+              <w:rPr>
+                <w:rFonts w:ascii="Pericles" w:hAnsi="Pericles"/>
+                <w:sz w:val="16"/>
+                <w:szCs w:val="16"/>
+              </w:rPr>
+            </w:pPr>
+            <w:r>
+              <w:rPr>
+                <w:rFonts w:ascii="Pericles" w:hAnsi="Pericles"/>
+                <w:sz w:val="16"/>
+                <w:szCs w:val="16"/>
+              </w:rPr>
+              <w:t>Pilgrim’s Charm</w:t>
+            </w:r>
+          </w:p>
+        </w:tc>
+        <w:tc>
+          <w:tcPr>
+            <w:tcW w:w="0" w:type="auto"/>
+          </w:tcPr>
+          <w:p>
+            <w:pPr>
+              <w:rPr>
+                <w:rFonts w:ascii="Pericles" w:hAnsi="Pericles"/>
+                <w:sz w:val="16"/>
+                <w:szCs w:val="16"/>
+              </w:rPr>
+            </w:pPr>
+            <w:r>
+              <w:rPr>
+                <w:rFonts w:ascii="Pericles" w:hAnsi="Pericles"/>
+                <w:sz w:val="16"/>
+                <w:szCs w:val="16"/>
+              </w:rPr>
+              <w:t>Any</w:t>
+            </w:r>
+          </w:p>
+        </w:tc>
+        <w:tc>
+          <w:tcPr>
+            <w:tcW w:w="0" w:type="auto"/>
+          </w:tcPr>
+          <w:p>
+            <w:pPr>
+              <w:rPr>
+                <w:rFonts w:ascii="Pericles" w:hAnsi="Pericles"/>
+                <w:sz w:val="16"/>
+                <w:szCs w:val="16"/>
+              </w:rPr>
+            </w:pPr>
+            <w:r>
+              <w:rPr>
+                <w:rFonts w:ascii="Pericles" w:hAnsi="Pericles"/>
+                <w:sz w:val="16"/>
+                <w:szCs w:val="16"/>
+              </w:rPr>
+              <w:t>18</w:t>
+            </w:r>
+          </w:p>
+        </w:tc>
+        <w:tc>
+          <w:tcPr>
+            <w:tcW w:w="0" w:type="auto"/>
+          </w:tcPr>
+          <w:p>
+            <w:pPr>
+              <w:rPr>
+                <w:rFonts w:ascii="Pericles" w:hAnsi="Pericles"/>
+                <w:sz w:val="16"/>
+                <w:szCs w:val="16"/>
+              </w:rPr>
+            </w:pPr>
+            <w:r>
+              <w:rPr>
+                <w:rFonts w:ascii="Pericles" w:hAnsi="Pericles"/>
+                <w:sz w:val="16"/>
+                <w:szCs w:val="16"/>
+              </w:rPr>
+              <w:t>Self</w:t>
+            </w:r>
+          </w:p>
+        </w:tc>
+        <w:tc>
+          <w:tcPr>
+            <w:tcW w:w="1111" w:type="dxa"/>
+          </w:tcPr>
+          <w:p>
+            <w:pPr>
+              <w:rPr>
+                <w:rFonts w:ascii="Pericles" w:hAnsi="Pericles"/>
+                <w:sz w:val="16"/>
+                <w:szCs w:val="16"/>
+              </w:rPr>
+            </w:pPr>
+            <w:r>
+              <w:rPr>
+                <w:rFonts w:ascii="Pericles" w:hAnsi="Pericles"/>
+                <w:sz w:val="16"/>
+                <w:szCs w:val="16"/>
+              </w:rPr>
+              <w:t>Self</w:t>
+            </w:r>
+          </w:p>
+        </w:tc>
+        <w:tc>
+          <w:tcPr>
+            <w:tcW w:w="0" w:type="auto"/>
+          </w:tcPr>
+          <w:p>
+            <w:pPr>
+              <w:rPr>
+                <w:rFonts w:ascii="Pericles" w:hAnsi="Pericles"/>
+                <w:sz w:val="16"/>
+                <w:szCs w:val="16"/>
+              </w:rPr>
+            </w:pPr>
+            <w:r>
+              <w:rPr>
+                <w:rFonts w:ascii="Pericles" w:hAnsi="Pericles"/>
+                <w:sz w:val="16"/>
+                <w:szCs w:val="16"/>
+              </w:rPr>
+              <w:t>1H</w:t>
+            </w:r>
+          </w:p>
+        </w:tc>
+        <w:tc>
+          <w:tcPr>
+            <w:tcW w:w="0" w:type="auto"/>
+          </w:tcPr>
+          <w:p>
+            <w:pPr>
+              <w:jc w:val="center"/>
+              <w:rPr>
+                <w:rFonts w:ascii="Pericles" w:hAnsi="Pericles"/>
+                <w:sz w:val="16"/>
+                <w:szCs w:val="16"/>
+              </w:rPr>
+            </w:pPr>
+            <w:r>
+              <w:rPr>
+                <w:rFonts w:ascii="Pericles" w:hAnsi="Pericles"/>
+                <w:sz w:val="16"/>
+                <w:szCs w:val="16"/>
+              </w:rPr>
+              <w:t>N</w:t>
+            </w:r>
+          </w:p>
+        </w:tc>
+        <w:tc>
+          <w:tcPr>
+            <w:tcW w:w="0" w:type="auto"/>
+          </w:tcPr>
+          <w:p>
+            <w:pPr>
+              <w:pStyle w:val="ListParagraph"/>
+              <w:numPr>
+                <w:ilvl w:val="0"/>
+                <w:numId w:val="3"/>
+              </w:numPr>
+              <w:rPr>
+                <w:rFonts w:ascii="Pericles" w:hAnsi="Pericles"/>
+                <w:sz w:val="16"/>
+                <w:szCs w:val="16"/>
+              </w:rPr>
+            </w:pPr>
+            <w:r>
+              <w:rPr>
+                <w:rFonts w:ascii="Pericles" w:hAnsi="Pericles"/>
+                <w:sz w:val="16"/>
+                <w:szCs w:val="16"/>
+              </w:rPr>
+              <w:t>When hit with a spell attack, this charm has a 4/12 chance of absorbing the blow</w:t>
+            </w:r>
+          </w:p>
+          <w:p>
+            <w:pPr>
+              <w:pStyle w:val="ListParagraph"/>
+              <w:numPr>
+                <w:ilvl w:val="0"/>
+                <w:numId w:val="3"/>
+              </w:numPr>
+              <w:rPr>
+                <w:rFonts w:ascii="Pericles" w:hAnsi="Pericles"/>
+                <w:sz w:val="16"/>
+                <w:szCs w:val="16"/>
+              </w:rPr>
+            </w:pPr>
+            <w:r>
+              <w:rPr>
+                <w:rFonts w:ascii="Pericles" w:hAnsi="Pericles"/>
+                <w:sz w:val="16"/>
+                <w:szCs w:val="16"/>
+              </w:rPr>
               <w:t>Once the charm absorbs a single blow, it disappears</w:t>
+            </w:r>
+          </w:p>
+        </w:tc>
+      </w:tr>
+      <w:tr>
+        <w:tc>
+          <w:tcPr>
+            <w:tcW w:w="0" w:type="auto"/>
+          </w:tcPr>
+          <w:p>
+            <w:pPr>
+              <w:rPr>
+                <w:rFonts w:ascii="Pericles" w:hAnsi="Pericles"/>
+                <w:sz w:val="16"/>
+                <w:szCs w:val="16"/>
+              </w:rPr>
+            </w:pPr>
+            <w:r>
+              <w:rPr>
+                <w:rFonts w:ascii="Pericles" w:hAnsi="Pericles"/>
+                <w:sz w:val="16"/>
+                <w:szCs w:val="16"/>
+              </w:rPr>
+              <w:t>Remove Curse</w:t>
+            </w:r>
+          </w:p>
+        </w:tc>
+        <w:tc>
+          <w:tcPr>
+            <w:tcW w:w="0" w:type="auto"/>
+          </w:tcPr>
+          <w:p>
+            <w:pPr>
+              <w:rPr>
+                <w:rFonts w:ascii="Pericles" w:hAnsi="Pericles"/>
+                <w:sz w:val="16"/>
+                <w:szCs w:val="16"/>
+              </w:rPr>
+            </w:pPr>
+            <w:r>
+              <w:rPr>
+                <w:rFonts w:ascii="Pericles" w:hAnsi="Pericles"/>
+                <w:sz w:val="16"/>
+                <w:szCs w:val="16"/>
+              </w:rPr>
+              <w:t>Grey, Gold, White</w:t>
+            </w:r>
+          </w:p>
+        </w:tc>
+        <w:tc>
+          <w:tcPr>
+            <w:tcW w:w="0" w:type="auto"/>
+          </w:tcPr>
+          <w:p>
+            <w:pPr>
+              <w:rPr>
+                <w:rFonts w:ascii="Pericles" w:hAnsi="Pericles"/>
+                <w:sz w:val="16"/>
+                <w:szCs w:val="16"/>
+              </w:rPr>
+            </w:pPr>
+            <w:r>
+              <w:rPr>
+                <w:rFonts w:ascii="Pericles" w:hAnsi="Pericles"/>
+                <w:sz w:val="16"/>
+                <w:szCs w:val="16"/>
+              </w:rPr>
+              <w:t>18</w:t>
+            </w:r>
+          </w:p>
+        </w:tc>
+        <w:tc>
+          <w:tcPr>
+            <w:tcW w:w="0" w:type="auto"/>
+          </w:tcPr>
+          <w:p>
+            <w:pPr>
+              <w:rPr>
+                <w:rFonts w:ascii="Pericles" w:hAnsi="Pericles"/>
+                <w:sz w:val="16"/>
+                <w:szCs w:val="16"/>
+              </w:rPr>
+            </w:pPr>
+            <w:r>
+              <w:rPr>
+                <w:rFonts w:ascii="Pericles" w:hAnsi="Pericles"/>
+                <w:sz w:val="16"/>
+                <w:szCs w:val="16"/>
+              </w:rPr>
+              <w:t>Touch</w:t>
+            </w:r>
+          </w:p>
+        </w:tc>
+        <w:tc>
+          <w:tcPr>
+            <w:tcW w:w="1111" w:type="dxa"/>
+          </w:tcPr>
+          <w:p>
+            <w:pPr>
+              <w:rPr>
+                <w:rFonts w:ascii="Pericles" w:hAnsi="Pericles"/>
+                <w:sz w:val="16"/>
+                <w:szCs w:val="16"/>
+              </w:rPr>
+            </w:pPr>
+            <w:r>
+              <w:rPr>
+                <w:rFonts w:ascii="Pericles" w:hAnsi="Pericles"/>
+                <w:sz w:val="16"/>
+                <w:szCs w:val="16"/>
+              </w:rPr>
+              <w:t>1 Target</w:t>
+            </w:r>
+          </w:p>
+        </w:tc>
+        <w:tc>
+          <w:tcPr>
+            <w:tcW w:w="0" w:type="auto"/>
+          </w:tcPr>
+          <w:p>
+            <w:pPr>
+              <w:rPr>
+                <w:rFonts w:ascii="Pericles" w:hAnsi="Pericles"/>
+                <w:sz w:val="16"/>
+                <w:szCs w:val="16"/>
+              </w:rPr>
+            </w:pPr>
+            <w:r>
+              <w:rPr>
+                <w:rFonts w:ascii="Pericles" w:hAnsi="Pericles"/>
+                <w:sz w:val="16"/>
+                <w:szCs w:val="16"/>
+              </w:rPr>
+              <w:t>Inst</w:t>
+            </w:r>
+          </w:p>
+        </w:tc>
+        <w:tc>
+          <w:tcPr>
+            <w:tcW w:w="0" w:type="auto"/>
+          </w:tcPr>
+          <w:p>
+            <w:pPr>
+              <w:jc w:val="center"/>
+              <w:rPr>
+                <w:rFonts w:ascii="Pericles" w:hAnsi="Pericles"/>
+                <w:sz w:val="16"/>
+                <w:szCs w:val="16"/>
+              </w:rPr>
+            </w:pPr>
+            <w:r>
+              <w:rPr>
+                <w:rFonts w:ascii="Pericles" w:hAnsi="Pericles"/>
+                <w:sz w:val="16"/>
+                <w:szCs w:val="16"/>
+              </w:rPr>
+              <w:t>N</w:t>
+            </w:r>
+          </w:p>
+        </w:tc>
+        <w:tc>
+          <w:tcPr>
+            <w:tcW w:w="0" w:type="auto"/>
+          </w:tcPr>
+          <w:p>
+            <w:pPr>
+              <w:pStyle w:val="ListParagraph"/>
+              <w:numPr>
+                <w:ilvl w:val="0"/>
+                <w:numId w:val="3"/>
+              </w:numPr>
+              <w:rPr>
+                <w:rFonts w:ascii="Pericles" w:hAnsi="Pericles"/>
+                <w:sz w:val="16"/>
+                <w:szCs w:val="16"/>
+              </w:rPr>
+            </w:pPr>
+            <w:r>
+              <w:rPr>
+                <w:rFonts w:ascii="Pericles" w:hAnsi="Pericles"/>
+                <w:sz w:val="16"/>
+                <w:szCs w:val="16"/>
+              </w:rPr>
+              <w:t>Removes one persistant curse effect</w:t>
             </w:r>
           </w:p>
         </w:tc>
@@ -28733,7 +30527,6 @@
                 <w:sz w:val="16"/>
                 <w:szCs w:val="16"/>
               </w:rPr>
-              <w:lastRenderedPageBreak/>
               <w:t>Name</w:t>
             </w:r>
           </w:p>
@@ -29732,6 +31525,7 @@
                 <w:sz w:val="16"/>
                 <w:szCs w:val="16"/>
               </w:rPr>
+              <w:lastRenderedPageBreak/>
               <w:t>Only magical means can hide the discussion from you</w:t>
             </w:r>
           </w:p>
@@ -29756,6 +31550,7 @@
                 <w:sz w:val="16"/>
                 <w:szCs w:val="16"/>
               </w:rPr>
+              <w:lastRenderedPageBreak/>
               <w:t>Fever</w:t>
             </w:r>
           </w:p>
@@ -31128,13 +32923,15 @@
                 <w:szCs w:val="16"/>
               </w:rPr>
             </w:pPr>
-            <w:r>
-              <w:rPr>
-                <w:rFonts w:ascii="Pericles" w:hAnsi="Pericles"/>
-                <w:sz w:val="16"/>
-                <w:szCs w:val="16"/>
-              </w:rPr>
-              <w:t>Minor Curse</w:t>
+            <w:bookmarkStart w:id="0" w:name="_GoBack"/>
+            <w:bookmarkEnd w:id="0"/>
+            <w:r>
+              <w:rPr>
+                <w:rFonts w:ascii="Pericles" w:hAnsi="Pericles"/>
+                <w:sz w:val="16"/>
+                <w:szCs w:val="16"/>
+              </w:rPr>
+              <w:t>Curse</w:t>
             </w:r>
           </w:p>
         </w:tc>
@@ -31732,7 +33529,6 @@
                 <w:sz w:val="16"/>
                 <w:szCs w:val="16"/>
               </w:rPr>
-              <w:lastRenderedPageBreak/>
               <w:t>Beasts might be persuaded to leave you alone</w:t>
             </w:r>
           </w:p>
@@ -31757,7 +33553,6 @@
                 <w:sz w:val="16"/>
                 <w:szCs w:val="16"/>
               </w:rPr>
-              <w:lastRenderedPageBreak/>
               <w:t>Violent Reflection</w:t>
             </w:r>
           </w:p>

</xml_diff>

<commit_message>
Added powers to many classes and weapon categories, added a spell
</commit_message>
<xml_diff>
--- a/SwordSphere -- Spells.docx
+++ b/SwordSphere -- Spells.docx
@@ -13579,14 +13579,14 @@
         <w:tblLook w:val="04A0" w:firstRow="1" w:lastRow="0" w:firstColumn="1" w:lastColumn="0" w:noHBand="0" w:noVBand="1"/>
       </w:tblPr>
       <w:tblGrid>
-        <w:gridCol w:w="1384"/>
+        <w:gridCol w:w="1393"/>
         <w:gridCol w:w="793"/>
         <w:gridCol w:w="433"/>
         <w:gridCol w:w="801"/>
         <w:gridCol w:w="1111"/>
         <w:gridCol w:w="573"/>
         <w:gridCol w:w="594"/>
-        <w:gridCol w:w="4100"/>
+        <w:gridCol w:w="4091"/>
       </w:tblGrid>
       <w:tr>
         <w:tc>
@@ -16635,7 +16635,7 @@
                 <w:sz w:val="16"/>
                 <w:szCs w:val="16"/>
               </w:rPr>
-              <w:t>Fiery Blast</w:t>
+              <w:t>Elemental Wand</w:t>
             </w:r>
           </w:p>
         </w:tc>
@@ -16723,29 +16723,29 @@
                 <w:sz w:val="16"/>
                 <w:szCs w:val="16"/>
               </w:rPr>
-              <w:t>3” Radius</w:t>
-            </w:r>
-          </w:p>
-        </w:tc>
-        <w:tc>
-          <w:tcPr>
-            <w:tcW w:w="0" w:type="auto"/>
-          </w:tcPr>
-          <w:p>
-            <w:pPr>
-              <w:rPr>
-                <w:rFonts w:ascii="Pericles" w:hAnsi="Pericles"/>
-                <w:sz w:val="16"/>
-                <w:szCs w:val="16"/>
-              </w:rPr>
-            </w:pPr>
-            <w:r>
-              <w:rPr>
-                <w:rFonts w:ascii="Pericles" w:hAnsi="Pericles"/>
-                <w:sz w:val="16"/>
-                <w:szCs w:val="16"/>
-              </w:rPr>
-              <w:t>Inst</w:t>
+              <w:t>Self</w:t>
+            </w:r>
+          </w:p>
+        </w:tc>
+        <w:tc>
+          <w:tcPr>
+            <w:tcW w:w="0" w:type="auto"/>
+          </w:tcPr>
+          <w:p>
+            <w:pPr>
+              <w:rPr>
+                <w:rFonts w:ascii="Pericles" w:hAnsi="Pericles"/>
+                <w:sz w:val="16"/>
+                <w:szCs w:val="16"/>
+              </w:rPr>
+            </w:pPr>
+            <w:r>
+              <w:rPr>
+                <w:rFonts w:ascii="Pericles" w:hAnsi="Pericles"/>
+                <w:sz w:val="16"/>
+                <w:szCs w:val="16"/>
+              </w:rPr>
+              <w:t>6R</w:t>
             </w:r>
           </w:p>
         </w:tc>
@@ -16768,7 +16768,7 @@
                 <w:sz w:val="16"/>
                 <w:szCs w:val="16"/>
               </w:rPr>
-              <w:t>N</w:t>
+              <w:t>Y</w:t>
             </w:r>
           </w:p>
         </w:tc>
@@ -16795,7 +16795,7 @@
                 <w:sz w:val="16"/>
                 <w:szCs w:val="16"/>
               </w:rPr>
-              <w:t>Must hit a hex (CV 4)</w:t>
+              <w:t>You create a wand of fire, ice or air</w:t>
             </w:r>
           </w:p>
           <w:p>
@@ -16817,7 +16817,7 @@
                 <w:sz w:val="16"/>
                 <w:szCs w:val="16"/>
               </w:rPr>
-              <w:t>Enemies in the area take 2d8</w:t>
+              <w:t>The wand lasts for 6 rounds and can be given to another</w:t>
             </w:r>
           </w:p>
           <w:p>
@@ -16839,187 +16839,9 @@
                 <w:sz w:val="16"/>
                 <w:szCs w:val="16"/>
               </w:rPr>
-              <w:t xml:space="preserve">Save (Agi 15) for </w:t>
-            </w:r>
-            <w:r>
-              <w:rPr>
-                <w:rFonts w:ascii="Calibri" w:hAnsi="Calibri" w:cs="Calibri"/>
-                <w:sz w:val="16"/>
-                <w:szCs w:val="16"/>
-              </w:rPr>
-              <w:t>½</w:t>
-            </w:r>
-            <w:r>
-              <w:rPr>
-                <w:rFonts w:ascii="Pericles" w:hAnsi="Pericles"/>
-                <w:sz w:val="16"/>
-                <w:szCs w:val="16"/>
-              </w:rPr>
-              <w:t xml:space="preserve"> damage</w:t>
-            </w:r>
-          </w:p>
-        </w:tc>
-      </w:tr>
-      <w:tr>
-        <w:tc>
-          <w:tcPr>
-            <w:tcW w:w="0" w:type="auto"/>
-          </w:tcPr>
-          <w:p>
-            <w:pPr>
-              <w:rPr>
-                <w:rFonts w:ascii="Pericles" w:hAnsi="Pericles"/>
-                <w:sz w:val="16"/>
-                <w:szCs w:val="16"/>
-              </w:rPr>
-            </w:pPr>
-            <w:r>
-              <w:rPr>
-                <w:rFonts w:ascii="Pericles" w:hAnsi="Pericles"/>
-                <w:sz w:val="16"/>
-                <w:szCs w:val="16"/>
-              </w:rPr>
-              <w:t>Fire Bolt II</w:t>
-            </w:r>
-          </w:p>
-        </w:tc>
-        <w:tc>
-          <w:tcPr>
-            <w:tcW w:w="0" w:type="auto"/>
-          </w:tcPr>
-          <w:p>
-            <w:pPr>
-              <w:rPr>
-                <w:rFonts w:ascii="Pericles" w:hAnsi="Pericles"/>
-                <w:sz w:val="16"/>
-                <w:szCs w:val="16"/>
-              </w:rPr>
-            </w:pPr>
-            <w:r>
-              <w:rPr>
-                <w:rFonts w:ascii="Pericles" w:hAnsi="Pericles"/>
-                <w:sz w:val="16"/>
-                <w:szCs w:val="16"/>
-              </w:rPr>
-              <w:t>Purple</w:t>
-            </w:r>
-          </w:p>
-        </w:tc>
-        <w:tc>
-          <w:tcPr>
-            <w:tcW w:w="0" w:type="auto"/>
-          </w:tcPr>
-          <w:p>
-            <w:pPr>
-              <w:rPr>
-                <w:rFonts w:ascii="Pericles" w:hAnsi="Pericles"/>
-                <w:sz w:val="16"/>
-                <w:szCs w:val="16"/>
-              </w:rPr>
-            </w:pPr>
-            <w:r>
-              <w:rPr>
-                <w:rFonts w:ascii="Pericles" w:hAnsi="Pericles"/>
-                <w:sz w:val="16"/>
-                <w:szCs w:val="16"/>
-              </w:rPr>
-              <w:t>14</w:t>
-            </w:r>
-          </w:p>
-        </w:tc>
-        <w:tc>
-          <w:tcPr>
-            <w:tcW w:w="0" w:type="auto"/>
-          </w:tcPr>
-          <w:p>
-            <w:pPr>
-              <w:rPr>
-                <w:rFonts w:ascii="Pericles" w:hAnsi="Pericles"/>
-                <w:sz w:val="16"/>
-                <w:szCs w:val="16"/>
-              </w:rPr>
-            </w:pPr>
-            <w:r>
-              <w:rPr>
-                <w:rFonts w:ascii="Pericles" w:hAnsi="Pericles"/>
-                <w:sz w:val="16"/>
-                <w:szCs w:val="16"/>
-              </w:rPr>
-              <w:t>5/</w:t>
-            </w:r>
-          </w:p>
-        </w:tc>
-        <w:tc>
-          <w:tcPr>
-            <w:tcW w:w="1111" w:type="dxa"/>
-          </w:tcPr>
-          <w:p>
-            <w:pPr>
-              <w:rPr>
-                <w:rFonts w:ascii="Pericles" w:hAnsi="Pericles"/>
-                <w:sz w:val="16"/>
-                <w:szCs w:val="16"/>
-              </w:rPr>
-            </w:pPr>
-            <w:r>
-              <w:rPr>
-                <w:rFonts w:ascii="Pericles" w:hAnsi="Pericles"/>
-                <w:sz w:val="16"/>
-                <w:szCs w:val="16"/>
-              </w:rPr>
-              <w:t>1 Target</w:t>
-            </w:r>
-          </w:p>
-        </w:tc>
-        <w:tc>
-          <w:tcPr>
-            <w:tcW w:w="0" w:type="auto"/>
-          </w:tcPr>
-          <w:p>
-            <w:pPr>
-              <w:rPr>
-                <w:rFonts w:ascii="Pericles" w:hAnsi="Pericles"/>
-                <w:sz w:val="16"/>
-                <w:szCs w:val="16"/>
-              </w:rPr>
-            </w:pPr>
-            <w:r>
-              <w:rPr>
-                <w:rFonts w:ascii="Pericles" w:hAnsi="Pericles"/>
-                <w:sz w:val="16"/>
-                <w:szCs w:val="16"/>
-              </w:rPr>
-              <w:t>Inst</w:t>
-            </w:r>
-          </w:p>
-        </w:tc>
-        <w:tc>
-          <w:tcPr>
-            <w:tcW w:w="0" w:type="auto"/>
-          </w:tcPr>
-          <w:p>
-            <w:pPr>
-              <w:jc w:val="center"/>
-              <w:rPr>
-                <w:rFonts w:ascii="Pericles" w:hAnsi="Pericles"/>
-                <w:sz w:val="16"/>
-                <w:szCs w:val="16"/>
-              </w:rPr>
-            </w:pPr>
-            <w:r>
-              <w:rPr>
-                <w:rFonts w:ascii="Pericles" w:hAnsi="Pericles"/>
-                <w:sz w:val="16"/>
-                <w:szCs w:val="16"/>
-              </w:rPr>
-              <w:t>N</w:t>
-            </w:r>
-          </w:p>
-        </w:tc>
-        <w:tc>
-          <w:tcPr>
-            <w:tcW w:w="0" w:type="auto"/>
-          </w:tcPr>
+              <w:t>Wands fire elemental bolts that do 2d6+1 damage</w:t>
+            </w:r>
+          </w:p>
           <w:p>
             <w:pPr>
               <w:pStyle w:val="ListParagraph"/>
@@ -17039,7 +16861,7 @@
                 <w:sz w:val="16"/>
                 <w:szCs w:val="16"/>
               </w:rPr>
-              <w:t>Your fire bolt does 2d10+1</w:t>
+              <w:t>Fire has ignite (2)</w:t>
             </w:r>
           </w:p>
           <w:p>
@@ -17061,179 +16883,9 @@
                 <w:sz w:val="16"/>
                 <w:szCs w:val="16"/>
               </w:rPr>
-              <w:t>Ignite</w:t>
-            </w:r>
-            <w:r>
-              <w:rPr>
-                <w:rFonts w:ascii="Pericles" w:hAnsi="Pericles"/>
-                <w:sz w:val="16"/>
-                <w:szCs w:val="16"/>
-              </w:rPr>
-              <w:t>(4)</w:t>
-            </w:r>
-          </w:p>
-        </w:tc>
-      </w:tr>
-      <w:tr>
-        <w:tc>
-          <w:tcPr>
-            <w:tcW w:w="0" w:type="auto"/>
-          </w:tcPr>
-          <w:p>
-            <w:pPr>
-              <w:rPr>
-                <w:rFonts w:ascii="Pericles" w:hAnsi="Pericles"/>
-                <w:sz w:val="16"/>
-                <w:szCs w:val="16"/>
-              </w:rPr>
-            </w:pPr>
-            <w:r>
-              <w:rPr>
-                <w:rFonts w:ascii="Pericles" w:hAnsi="Pericles"/>
-                <w:sz w:val="16"/>
-                <w:szCs w:val="16"/>
-              </w:rPr>
-              <w:t>Fire Shield</w:t>
-            </w:r>
-          </w:p>
-        </w:tc>
-        <w:tc>
-          <w:tcPr>
-            <w:tcW w:w="0" w:type="auto"/>
-          </w:tcPr>
-          <w:p>
-            <w:pPr>
-              <w:rPr>
-                <w:rFonts w:ascii="Pericles" w:hAnsi="Pericles"/>
-                <w:sz w:val="16"/>
-                <w:szCs w:val="16"/>
-              </w:rPr>
-            </w:pPr>
-            <w:r>
-              <w:rPr>
-                <w:rFonts w:ascii="Pericles" w:hAnsi="Pericles"/>
-                <w:sz w:val="16"/>
-                <w:szCs w:val="16"/>
-              </w:rPr>
-              <w:t>Purple</w:t>
-            </w:r>
-          </w:p>
-        </w:tc>
-        <w:tc>
-          <w:tcPr>
-            <w:tcW w:w="0" w:type="auto"/>
-          </w:tcPr>
-          <w:p>
-            <w:pPr>
-              <w:rPr>
-                <w:rFonts w:ascii="Pericles" w:hAnsi="Pericles"/>
-                <w:sz w:val="16"/>
-                <w:szCs w:val="16"/>
-              </w:rPr>
-            </w:pPr>
-            <w:r>
-              <w:rPr>
-                <w:rFonts w:ascii="Pericles" w:hAnsi="Pericles"/>
-                <w:sz w:val="16"/>
-                <w:szCs w:val="16"/>
-              </w:rPr>
-              <w:t>13</w:t>
-            </w:r>
-          </w:p>
-        </w:tc>
-        <w:tc>
-          <w:tcPr>
-            <w:tcW w:w="0" w:type="auto"/>
-          </w:tcPr>
-          <w:p>
-            <w:pPr>
-              <w:rPr>
-                <w:rFonts w:ascii="Pericles" w:hAnsi="Pericles"/>
-                <w:sz w:val="16"/>
-                <w:szCs w:val="16"/>
-              </w:rPr>
-            </w:pPr>
-            <w:r>
-              <w:rPr>
-                <w:rFonts w:ascii="Pericles" w:hAnsi="Pericles"/>
-                <w:sz w:val="16"/>
-                <w:szCs w:val="16"/>
-              </w:rPr>
-              <w:t>Self</w:t>
-            </w:r>
-          </w:p>
-        </w:tc>
-        <w:tc>
-          <w:tcPr>
-            <w:tcW w:w="1111" w:type="dxa"/>
-          </w:tcPr>
-          <w:p>
-            <w:pPr>
-              <w:rPr>
-                <w:rFonts w:ascii="Pericles" w:hAnsi="Pericles"/>
-                <w:sz w:val="16"/>
-                <w:szCs w:val="16"/>
-              </w:rPr>
-            </w:pPr>
-            <w:r>
-              <w:rPr>
-                <w:rFonts w:ascii="Pericles" w:hAnsi="Pericles"/>
-                <w:sz w:val="16"/>
-                <w:szCs w:val="16"/>
-              </w:rPr>
-              <w:t>Self</w:t>
-            </w:r>
-          </w:p>
-        </w:tc>
-        <w:tc>
-          <w:tcPr>
-            <w:tcW w:w="0" w:type="auto"/>
-          </w:tcPr>
-          <w:p>
-            <w:pPr>
-              <w:rPr>
-                <w:rFonts w:ascii="Pericles" w:hAnsi="Pericles"/>
-                <w:sz w:val="16"/>
-                <w:szCs w:val="16"/>
-              </w:rPr>
-            </w:pPr>
-            <w:r>
-              <w:rPr>
-                <w:rFonts w:ascii="Pericles" w:hAnsi="Pericles"/>
-                <w:sz w:val="16"/>
-                <w:szCs w:val="16"/>
-              </w:rPr>
-              <w:t>10R</w:t>
-            </w:r>
-          </w:p>
-        </w:tc>
-        <w:tc>
-          <w:tcPr>
-            <w:tcW w:w="0" w:type="auto"/>
-          </w:tcPr>
-          <w:p>
-            <w:pPr>
-              <w:jc w:val="center"/>
-              <w:rPr>
-                <w:rFonts w:ascii="Pericles" w:hAnsi="Pericles"/>
-                <w:sz w:val="16"/>
-                <w:szCs w:val="16"/>
-              </w:rPr>
-            </w:pPr>
-            <w:r>
-              <w:rPr>
-                <w:rFonts w:ascii="Pericles" w:hAnsi="Pericles"/>
-                <w:sz w:val="16"/>
-                <w:szCs w:val="16"/>
-              </w:rPr>
-              <w:t>Y</w:t>
-            </w:r>
-          </w:p>
-        </w:tc>
-        <w:tc>
-          <w:tcPr>
-            <w:tcW w:w="0" w:type="auto"/>
-          </w:tcPr>
+              <w:t>Ice has chill (1)</w:t>
+            </w:r>
+          </w:p>
           <w:p>
             <w:pPr>
               <w:pStyle w:val="ListParagraph"/>
@@ -17253,9 +16905,173 @@
                 <w:sz w:val="16"/>
                 <w:szCs w:val="16"/>
               </w:rPr>
-              <w:t>You get +1 defense</w:t>
-            </w:r>
-          </w:p>
+              <w:t>Air has daze (2)</w:t>
+            </w:r>
+            <w:bookmarkStart w:id="0" w:name="_GoBack"/>
+            <w:bookmarkEnd w:id="0"/>
+          </w:p>
+        </w:tc>
+      </w:tr>
+      <w:tr>
+        <w:tc>
+          <w:tcPr>
+            <w:tcW w:w="0" w:type="auto"/>
+          </w:tcPr>
+          <w:p>
+            <w:pPr>
+              <w:rPr>
+                <w:rFonts w:ascii="Pericles" w:hAnsi="Pericles"/>
+                <w:sz w:val="16"/>
+                <w:szCs w:val="16"/>
+              </w:rPr>
+            </w:pPr>
+            <w:r>
+              <w:rPr>
+                <w:rFonts w:ascii="Pericles" w:hAnsi="Pericles"/>
+                <w:sz w:val="16"/>
+                <w:szCs w:val="16"/>
+              </w:rPr>
+              <w:t>Fiery Blast</w:t>
+            </w:r>
+          </w:p>
+        </w:tc>
+        <w:tc>
+          <w:tcPr>
+            <w:tcW w:w="0" w:type="auto"/>
+          </w:tcPr>
+          <w:p>
+            <w:pPr>
+              <w:rPr>
+                <w:rFonts w:ascii="Pericles" w:hAnsi="Pericles"/>
+                <w:sz w:val="16"/>
+                <w:szCs w:val="16"/>
+              </w:rPr>
+            </w:pPr>
+            <w:r>
+              <w:rPr>
+                <w:rFonts w:ascii="Pericles" w:hAnsi="Pericles"/>
+                <w:sz w:val="16"/>
+                <w:szCs w:val="16"/>
+              </w:rPr>
+              <w:t>Purple</w:t>
+            </w:r>
+          </w:p>
+        </w:tc>
+        <w:tc>
+          <w:tcPr>
+            <w:tcW w:w="0" w:type="auto"/>
+          </w:tcPr>
+          <w:p>
+            <w:pPr>
+              <w:rPr>
+                <w:rFonts w:ascii="Pericles" w:hAnsi="Pericles"/>
+                <w:sz w:val="16"/>
+                <w:szCs w:val="16"/>
+              </w:rPr>
+            </w:pPr>
+            <w:r>
+              <w:rPr>
+                <w:rFonts w:ascii="Pericles" w:hAnsi="Pericles"/>
+                <w:sz w:val="16"/>
+                <w:szCs w:val="16"/>
+              </w:rPr>
+              <w:t>14</w:t>
+            </w:r>
+          </w:p>
+        </w:tc>
+        <w:tc>
+          <w:tcPr>
+            <w:tcW w:w="0" w:type="auto"/>
+          </w:tcPr>
+          <w:p>
+            <w:pPr>
+              <w:rPr>
+                <w:rFonts w:ascii="Pericles" w:hAnsi="Pericles"/>
+                <w:sz w:val="16"/>
+                <w:szCs w:val="16"/>
+              </w:rPr>
+            </w:pPr>
+            <w:r>
+              <w:rPr>
+                <w:rFonts w:ascii="Pericles" w:hAnsi="Pericles"/>
+                <w:sz w:val="16"/>
+                <w:szCs w:val="16"/>
+              </w:rPr>
+              <w:t>3/</w:t>
+            </w:r>
+          </w:p>
+        </w:tc>
+        <w:tc>
+          <w:tcPr>
+            <w:tcW w:w="1111" w:type="dxa"/>
+          </w:tcPr>
+          <w:p>
+            <w:pPr>
+              <w:rPr>
+                <w:rFonts w:ascii="Pericles" w:hAnsi="Pericles"/>
+                <w:sz w:val="16"/>
+                <w:szCs w:val="16"/>
+              </w:rPr>
+            </w:pPr>
+            <w:r>
+              <w:rPr>
+                <w:rFonts w:ascii="Pericles" w:hAnsi="Pericles"/>
+                <w:sz w:val="16"/>
+                <w:szCs w:val="16"/>
+              </w:rPr>
+              <w:t>3” Radius</w:t>
+            </w:r>
+          </w:p>
+        </w:tc>
+        <w:tc>
+          <w:tcPr>
+            <w:tcW w:w="0" w:type="auto"/>
+          </w:tcPr>
+          <w:p>
+            <w:pPr>
+              <w:rPr>
+                <w:rFonts w:ascii="Pericles" w:hAnsi="Pericles"/>
+                <w:sz w:val="16"/>
+                <w:szCs w:val="16"/>
+              </w:rPr>
+            </w:pPr>
+            <w:r>
+              <w:rPr>
+                <w:rFonts w:ascii="Pericles" w:hAnsi="Pericles"/>
+                <w:sz w:val="16"/>
+                <w:szCs w:val="16"/>
+              </w:rPr>
+              <w:t>Inst</w:t>
+            </w:r>
+          </w:p>
+        </w:tc>
+        <w:tc>
+          <w:tcPr>
+            <w:tcW w:w="0" w:type="auto"/>
+          </w:tcPr>
+          <w:p>
+            <w:pPr>
+              <w:jc w:val="center"/>
+              <w:rPr>
+                <w:rFonts w:ascii="Pericles" w:hAnsi="Pericles"/>
+                <w:sz w:val="16"/>
+                <w:szCs w:val="16"/>
+              </w:rPr>
+            </w:pPr>
+            <w:r>
+              <w:rPr>
+                <w:rFonts w:ascii="Pericles" w:hAnsi="Pericles"/>
+                <w:sz w:val="16"/>
+                <w:szCs w:val="16"/>
+              </w:rPr>
+              <w:t>N</w:t>
+            </w:r>
+          </w:p>
+        </w:tc>
+        <w:tc>
+          <w:tcPr>
+            <w:tcW w:w="0" w:type="auto"/>
+          </w:tcPr>
           <w:p>
             <w:pPr>
               <w:pStyle w:val="ListParagraph"/>
@@ -17275,179 +17091,9 @@
                 <w:sz w:val="16"/>
                 <w:szCs w:val="16"/>
               </w:rPr>
-              <w:t>Ignite</w:t>
-            </w:r>
-            <w:r>
-              <w:rPr>
-                <w:rFonts w:ascii="Pericles" w:hAnsi="Pericles"/>
-                <w:sz w:val="16"/>
-                <w:szCs w:val="16"/>
-              </w:rPr>
-              <w:t>(3) to anyone that attacks you in melee</w:t>
-            </w:r>
-          </w:p>
-        </w:tc>
-      </w:tr>
-      <w:tr>
-        <w:tc>
-          <w:tcPr>
-            <w:tcW w:w="0" w:type="auto"/>
-          </w:tcPr>
-          <w:p>
-            <w:pPr>
-              <w:rPr>
-                <w:rFonts w:ascii="Pericles" w:hAnsi="Pericles"/>
-                <w:sz w:val="16"/>
-                <w:szCs w:val="16"/>
-              </w:rPr>
-            </w:pPr>
-            <w:r>
-              <w:rPr>
-                <w:rFonts w:ascii="Pericles" w:hAnsi="Pericles"/>
-                <w:sz w:val="16"/>
-                <w:szCs w:val="16"/>
-              </w:rPr>
-              <w:t>Freezing Touch</w:t>
-            </w:r>
-          </w:p>
-        </w:tc>
-        <w:tc>
-          <w:tcPr>
-            <w:tcW w:w="0" w:type="auto"/>
-          </w:tcPr>
-          <w:p>
-            <w:pPr>
-              <w:rPr>
-                <w:rFonts w:ascii="Pericles" w:hAnsi="Pericles"/>
-                <w:sz w:val="16"/>
-                <w:szCs w:val="16"/>
-              </w:rPr>
-            </w:pPr>
-            <w:r>
-              <w:rPr>
-                <w:rFonts w:ascii="Pericles" w:hAnsi="Pericles"/>
-                <w:sz w:val="16"/>
-                <w:szCs w:val="16"/>
-              </w:rPr>
-              <w:t>Purple</w:t>
-            </w:r>
-          </w:p>
-        </w:tc>
-        <w:tc>
-          <w:tcPr>
-            <w:tcW w:w="0" w:type="auto"/>
-          </w:tcPr>
-          <w:p>
-            <w:pPr>
-              <w:rPr>
-                <w:rFonts w:ascii="Pericles" w:hAnsi="Pericles"/>
-                <w:sz w:val="16"/>
-                <w:szCs w:val="16"/>
-              </w:rPr>
-            </w:pPr>
-            <w:r>
-              <w:rPr>
-                <w:rFonts w:ascii="Pericles" w:hAnsi="Pericles"/>
-                <w:sz w:val="16"/>
-                <w:szCs w:val="16"/>
-              </w:rPr>
-              <w:t>14</w:t>
-            </w:r>
-          </w:p>
-        </w:tc>
-        <w:tc>
-          <w:tcPr>
-            <w:tcW w:w="0" w:type="auto"/>
-          </w:tcPr>
-          <w:p>
-            <w:pPr>
-              <w:rPr>
-                <w:rFonts w:ascii="Pericles" w:hAnsi="Pericles"/>
-                <w:sz w:val="16"/>
-                <w:szCs w:val="16"/>
-              </w:rPr>
-            </w:pPr>
-            <w:r>
-              <w:rPr>
-                <w:rFonts w:ascii="Pericles" w:hAnsi="Pericles"/>
-                <w:sz w:val="16"/>
-                <w:szCs w:val="16"/>
-              </w:rPr>
-              <w:t>Touch</w:t>
-            </w:r>
-          </w:p>
-        </w:tc>
-        <w:tc>
-          <w:tcPr>
-            <w:tcW w:w="1111" w:type="dxa"/>
-          </w:tcPr>
-          <w:p>
-            <w:pPr>
-              <w:rPr>
-                <w:rFonts w:ascii="Pericles" w:hAnsi="Pericles"/>
-                <w:sz w:val="16"/>
-                <w:szCs w:val="16"/>
-              </w:rPr>
-            </w:pPr>
-            <w:r>
-              <w:rPr>
-                <w:rFonts w:ascii="Pericles" w:hAnsi="Pericles"/>
-                <w:sz w:val="16"/>
-                <w:szCs w:val="16"/>
-              </w:rPr>
-              <w:t>1 Target</w:t>
-            </w:r>
-          </w:p>
-        </w:tc>
-        <w:tc>
-          <w:tcPr>
-            <w:tcW w:w="0" w:type="auto"/>
-          </w:tcPr>
-          <w:p>
-            <w:pPr>
-              <w:rPr>
-                <w:rFonts w:ascii="Pericles" w:hAnsi="Pericles"/>
-                <w:sz w:val="16"/>
-                <w:szCs w:val="16"/>
-              </w:rPr>
-            </w:pPr>
-            <w:r>
-              <w:rPr>
-                <w:rFonts w:ascii="Pericles" w:hAnsi="Pericles"/>
-                <w:sz w:val="16"/>
-                <w:szCs w:val="16"/>
-              </w:rPr>
-              <w:t>3R</w:t>
-            </w:r>
-          </w:p>
-        </w:tc>
-        <w:tc>
-          <w:tcPr>
-            <w:tcW w:w="0" w:type="auto"/>
-          </w:tcPr>
-          <w:p>
-            <w:pPr>
-              <w:jc w:val="center"/>
-              <w:rPr>
-                <w:rFonts w:ascii="Pericles" w:hAnsi="Pericles"/>
-                <w:sz w:val="16"/>
-                <w:szCs w:val="16"/>
-              </w:rPr>
-            </w:pPr>
-            <w:r>
-              <w:rPr>
-                <w:rFonts w:ascii="Pericles" w:hAnsi="Pericles"/>
-                <w:sz w:val="16"/>
-                <w:szCs w:val="16"/>
-              </w:rPr>
-              <w:t>Y</w:t>
-            </w:r>
-          </w:p>
-        </w:tc>
-        <w:tc>
-          <w:tcPr>
-            <w:tcW w:w="0" w:type="auto"/>
-          </w:tcPr>
+              <w:t>Must hit a hex (CV 4)</w:t>
+            </w:r>
+          </w:p>
           <w:p>
             <w:pPr>
               <w:pStyle w:val="ListParagraph"/>
@@ -17467,7 +17113,7 @@
                 <w:sz w:val="16"/>
                 <w:szCs w:val="16"/>
               </w:rPr>
-              <w:t>Your touch does 2d8 damage</w:t>
+              <w:t>Enemies in the area take 2d8</w:t>
             </w:r>
           </w:p>
           <w:p>
@@ -17489,9 +17135,187 @@
                 <w:sz w:val="16"/>
                 <w:szCs w:val="16"/>
               </w:rPr>
-              <w:t>Applies chill(1) and slow(1)</w:t>
-            </w:r>
-          </w:p>
+              <w:t xml:space="preserve">Save (Agi 15) for </w:t>
+            </w:r>
+            <w:r>
+              <w:rPr>
+                <w:rFonts w:ascii="Calibri" w:hAnsi="Calibri" w:cs="Calibri"/>
+                <w:sz w:val="16"/>
+                <w:szCs w:val="16"/>
+              </w:rPr>
+              <w:t>½</w:t>
+            </w:r>
+            <w:r>
+              <w:rPr>
+                <w:rFonts w:ascii="Pericles" w:hAnsi="Pericles"/>
+                <w:sz w:val="16"/>
+                <w:szCs w:val="16"/>
+              </w:rPr>
+              <w:t xml:space="preserve"> damage</w:t>
+            </w:r>
+          </w:p>
+        </w:tc>
+      </w:tr>
+      <w:tr>
+        <w:tc>
+          <w:tcPr>
+            <w:tcW w:w="0" w:type="auto"/>
+          </w:tcPr>
+          <w:p>
+            <w:pPr>
+              <w:rPr>
+                <w:rFonts w:ascii="Pericles" w:hAnsi="Pericles"/>
+                <w:sz w:val="16"/>
+                <w:szCs w:val="16"/>
+              </w:rPr>
+            </w:pPr>
+            <w:r>
+              <w:rPr>
+                <w:rFonts w:ascii="Pericles" w:hAnsi="Pericles"/>
+                <w:sz w:val="16"/>
+                <w:szCs w:val="16"/>
+              </w:rPr>
+              <w:t>Fire Bolt II</w:t>
+            </w:r>
+          </w:p>
+        </w:tc>
+        <w:tc>
+          <w:tcPr>
+            <w:tcW w:w="0" w:type="auto"/>
+          </w:tcPr>
+          <w:p>
+            <w:pPr>
+              <w:rPr>
+                <w:rFonts w:ascii="Pericles" w:hAnsi="Pericles"/>
+                <w:sz w:val="16"/>
+                <w:szCs w:val="16"/>
+              </w:rPr>
+            </w:pPr>
+            <w:r>
+              <w:rPr>
+                <w:rFonts w:ascii="Pericles" w:hAnsi="Pericles"/>
+                <w:sz w:val="16"/>
+                <w:szCs w:val="16"/>
+              </w:rPr>
+              <w:t>Purple</w:t>
+            </w:r>
+          </w:p>
+        </w:tc>
+        <w:tc>
+          <w:tcPr>
+            <w:tcW w:w="0" w:type="auto"/>
+          </w:tcPr>
+          <w:p>
+            <w:pPr>
+              <w:rPr>
+                <w:rFonts w:ascii="Pericles" w:hAnsi="Pericles"/>
+                <w:sz w:val="16"/>
+                <w:szCs w:val="16"/>
+              </w:rPr>
+            </w:pPr>
+            <w:r>
+              <w:rPr>
+                <w:rFonts w:ascii="Pericles" w:hAnsi="Pericles"/>
+                <w:sz w:val="16"/>
+                <w:szCs w:val="16"/>
+              </w:rPr>
+              <w:t>14</w:t>
+            </w:r>
+          </w:p>
+        </w:tc>
+        <w:tc>
+          <w:tcPr>
+            <w:tcW w:w="0" w:type="auto"/>
+          </w:tcPr>
+          <w:p>
+            <w:pPr>
+              <w:rPr>
+                <w:rFonts w:ascii="Pericles" w:hAnsi="Pericles"/>
+                <w:sz w:val="16"/>
+                <w:szCs w:val="16"/>
+              </w:rPr>
+            </w:pPr>
+            <w:r>
+              <w:rPr>
+                <w:rFonts w:ascii="Pericles" w:hAnsi="Pericles"/>
+                <w:sz w:val="16"/>
+                <w:szCs w:val="16"/>
+              </w:rPr>
+              <w:t>5/</w:t>
+            </w:r>
+          </w:p>
+        </w:tc>
+        <w:tc>
+          <w:tcPr>
+            <w:tcW w:w="1111" w:type="dxa"/>
+          </w:tcPr>
+          <w:p>
+            <w:pPr>
+              <w:rPr>
+                <w:rFonts w:ascii="Pericles" w:hAnsi="Pericles"/>
+                <w:sz w:val="16"/>
+                <w:szCs w:val="16"/>
+              </w:rPr>
+            </w:pPr>
+            <w:r>
+              <w:rPr>
+                <w:rFonts w:ascii="Pericles" w:hAnsi="Pericles"/>
+                <w:sz w:val="16"/>
+                <w:szCs w:val="16"/>
+              </w:rPr>
+              <w:t>1 Target</w:t>
+            </w:r>
+          </w:p>
+        </w:tc>
+        <w:tc>
+          <w:tcPr>
+            <w:tcW w:w="0" w:type="auto"/>
+          </w:tcPr>
+          <w:p>
+            <w:pPr>
+              <w:rPr>
+                <w:rFonts w:ascii="Pericles" w:hAnsi="Pericles"/>
+                <w:sz w:val="16"/>
+                <w:szCs w:val="16"/>
+              </w:rPr>
+            </w:pPr>
+            <w:r>
+              <w:rPr>
+                <w:rFonts w:ascii="Pericles" w:hAnsi="Pericles"/>
+                <w:sz w:val="16"/>
+                <w:szCs w:val="16"/>
+              </w:rPr>
+              <w:t>Inst</w:t>
+            </w:r>
+          </w:p>
+        </w:tc>
+        <w:tc>
+          <w:tcPr>
+            <w:tcW w:w="0" w:type="auto"/>
+          </w:tcPr>
+          <w:p>
+            <w:pPr>
+              <w:jc w:val="center"/>
+              <w:rPr>
+                <w:rFonts w:ascii="Pericles" w:hAnsi="Pericles"/>
+                <w:sz w:val="16"/>
+                <w:szCs w:val="16"/>
+              </w:rPr>
+            </w:pPr>
+            <w:r>
+              <w:rPr>
+                <w:rFonts w:ascii="Pericles" w:hAnsi="Pericles"/>
+                <w:sz w:val="16"/>
+                <w:szCs w:val="16"/>
+              </w:rPr>
+              <w:t>N</w:t>
+            </w:r>
+          </w:p>
+        </w:tc>
+        <w:tc>
+          <w:tcPr>
+            <w:tcW w:w="0" w:type="auto"/>
+          </w:tcPr>
           <w:p>
             <w:pPr>
               <w:pStyle w:val="ListParagraph"/>
@@ -17511,187 +17335,9 @@
                 <w:sz w:val="16"/>
                 <w:szCs w:val="16"/>
               </w:rPr>
-              <w:t xml:space="preserve">You can immediately disengage from this opponent and take </w:t>
-            </w:r>
-            <w:r>
-              <w:rPr>
-                <w:rFonts w:ascii="Calibri" w:hAnsi="Calibri" w:cs="Calibri"/>
-                <w:sz w:val="16"/>
-                <w:szCs w:val="16"/>
-              </w:rPr>
-              <w:t>½</w:t>
-            </w:r>
-            <w:r>
-              <w:rPr>
-                <w:rFonts w:ascii="Pericles" w:hAnsi="Pericles"/>
-                <w:sz w:val="16"/>
-                <w:szCs w:val="16"/>
-              </w:rPr>
-              <w:t xml:space="preserve"> move</w:t>
-            </w:r>
-          </w:p>
-        </w:tc>
-      </w:tr>
-      <w:tr>
-        <w:tc>
-          <w:tcPr>
-            <w:tcW w:w="0" w:type="auto"/>
-          </w:tcPr>
-          <w:p>
-            <w:pPr>
-              <w:rPr>
-                <w:rFonts w:ascii="Pericles" w:hAnsi="Pericles"/>
-                <w:sz w:val="16"/>
-                <w:szCs w:val="16"/>
-              </w:rPr>
-            </w:pPr>
-            <w:r>
-              <w:rPr>
-                <w:rFonts w:ascii="Pericles" w:hAnsi="Pericles"/>
-                <w:sz w:val="16"/>
-                <w:szCs w:val="16"/>
-              </w:rPr>
-              <w:t>Ice Patch</w:t>
-            </w:r>
-          </w:p>
-        </w:tc>
-        <w:tc>
-          <w:tcPr>
-            <w:tcW w:w="0" w:type="auto"/>
-          </w:tcPr>
-          <w:p>
-            <w:pPr>
-              <w:rPr>
-                <w:rFonts w:ascii="Pericles" w:hAnsi="Pericles"/>
-                <w:sz w:val="16"/>
-                <w:szCs w:val="16"/>
-              </w:rPr>
-            </w:pPr>
-            <w:r>
-              <w:rPr>
-                <w:rFonts w:ascii="Pericles" w:hAnsi="Pericles"/>
-                <w:sz w:val="16"/>
-                <w:szCs w:val="16"/>
-              </w:rPr>
-              <w:t>Purple</w:t>
-            </w:r>
-          </w:p>
-        </w:tc>
-        <w:tc>
-          <w:tcPr>
-            <w:tcW w:w="0" w:type="auto"/>
-          </w:tcPr>
-          <w:p>
-            <w:pPr>
-              <w:rPr>
-                <w:rFonts w:ascii="Pericles" w:hAnsi="Pericles"/>
-                <w:sz w:val="16"/>
-                <w:szCs w:val="16"/>
-              </w:rPr>
-            </w:pPr>
-            <w:r>
-              <w:rPr>
-                <w:rFonts w:ascii="Pericles" w:hAnsi="Pericles"/>
-                <w:sz w:val="16"/>
-                <w:szCs w:val="16"/>
-              </w:rPr>
-              <w:t>13</w:t>
-            </w:r>
-          </w:p>
-        </w:tc>
-        <w:tc>
-          <w:tcPr>
-            <w:tcW w:w="0" w:type="auto"/>
-          </w:tcPr>
-          <w:p>
-            <w:pPr>
-              <w:rPr>
-                <w:rFonts w:ascii="Pericles" w:hAnsi="Pericles"/>
-                <w:sz w:val="16"/>
-                <w:szCs w:val="16"/>
-              </w:rPr>
-            </w:pPr>
-            <w:r>
-              <w:rPr>
-                <w:rFonts w:ascii="Pericles" w:hAnsi="Pericles"/>
-                <w:sz w:val="16"/>
-                <w:szCs w:val="16"/>
-              </w:rPr>
-              <w:t>10”</w:t>
-            </w:r>
-          </w:p>
-        </w:tc>
-        <w:tc>
-          <w:tcPr>
-            <w:tcW w:w="1111" w:type="dxa"/>
-          </w:tcPr>
-          <w:p>
-            <w:pPr>
-              <w:rPr>
-                <w:rFonts w:ascii="Pericles" w:hAnsi="Pericles"/>
-                <w:sz w:val="16"/>
-                <w:szCs w:val="16"/>
-              </w:rPr>
-            </w:pPr>
-            <w:r>
-              <w:rPr>
-                <w:rFonts w:ascii="Pericles" w:hAnsi="Pericles"/>
-                <w:sz w:val="16"/>
-                <w:szCs w:val="16"/>
-              </w:rPr>
-              <w:t>4” Radius</w:t>
-            </w:r>
-          </w:p>
-        </w:tc>
-        <w:tc>
-          <w:tcPr>
-            <w:tcW w:w="0" w:type="auto"/>
-          </w:tcPr>
-          <w:p>
-            <w:pPr>
-              <w:rPr>
-                <w:rFonts w:ascii="Pericles" w:hAnsi="Pericles"/>
-                <w:sz w:val="16"/>
-                <w:szCs w:val="16"/>
-              </w:rPr>
-            </w:pPr>
-            <w:r>
-              <w:rPr>
-                <w:rFonts w:ascii="Pericles" w:hAnsi="Pericles"/>
-                <w:sz w:val="16"/>
-                <w:szCs w:val="16"/>
-              </w:rPr>
-              <w:t>10R</w:t>
-            </w:r>
-          </w:p>
-        </w:tc>
-        <w:tc>
-          <w:tcPr>
-            <w:tcW w:w="0" w:type="auto"/>
-          </w:tcPr>
-          <w:p>
-            <w:pPr>
-              <w:jc w:val="center"/>
-              <w:rPr>
-                <w:rFonts w:ascii="Pericles" w:hAnsi="Pericles"/>
-                <w:sz w:val="16"/>
-                <w:szCs w:val="16"/>
-              </w:rPr>
-            </w:pPr>
-            <w:r>
-              <w:rPr>
-                <w:rFonts w:ascii="Pericles" w:hAnsi="Pericles"/>
-                <w:sz w:val="16"/>
-                <w:szCs w:val="16"/>
-              </w:rPr>
-              <w:t>Y</w:t>
-            </w:r>
-          </w:p>
-        </w:tc>
-        <w:tc>
-          <w:tcPr>
-            <w:tcW w:w="0" w:type="auto"/>
-          </w:tcPr>
+              <w:t>Your fire bolt does 2d10+1</w:t>
+            </w:r>
+          </w:p>
           <w:p>
             <w:pPr>
               <w:pStyle w:val="ListParagraph"/>
@@ -17711,9 +17357,179 @@
                 <w:sz w:val="16"/>
                 <w:szCs w:val="16"/>
               </w:rPr>
-              <w:t>You make the area icy</w:t>
-            </w:r>
-          </w:p>
+              <w:t>Ignite</w:t>
+            </w:r>
+            <w:r>
+              <w:rPr>
+                <w:rFonts w:ascii="Pericles" w:hAnsi="Pericles"/>
+                <w:sz w:val="16"/>
+                <w:szCs w:val="16"/>
+              </w:rPr>
+              <w:t>(4)</w:t>
+            </w:r>
+          </w:p>
+        </w:tc>
+      </w:tr>
+      <w:tr>
+        <w:tc>
+          <w:tcPr>
+            <w:tcW w:w="0" w:type="auto"/>
+          </w:tcPr>
+          <w:p>
+            <w:pPr>
+              <w:rPr>
+                <w:rFonts w:ascii="Pericles" w:hAnsi="Pericles"/>
+                <w:sz w:val="16"/>
+                <w:szCs w:val="16"/>
+              </w:rPr>
+            </w:pPr>
+            <w:r>
+              <w:rPr>
+                <w:rFonts w:ascii="Pericles" w:hAnsi="Pericles"/>
+                <w:sz w:val="16"/>
+                <w:szCs w:val="16"/>
+              </w:rPr>
+              <w:t>Fire Shield</w:t>
+            </w:r>
+          </w:p>
+        </w:tc>
+        <w:tc>
+          <w:tcPr>
+            <w:tcW w:w="0" w:type="auto"/>
+          </w:tcPr>
+          <w:p>
+            <w:pPr>
+              <w:rPr>
+                <w:rFonts w:ascii="Pericles" w:hAnsi="Pericles"/>
+                <w:sz w:val="16"/>
+                <w:szCs w:val="16"/>
+              </w:rPr>
+            </w:pPr>
+            <w:r>
+              <w:rPr>
+                <w:rFonts w:ascii="Pericles" w:hAnsi="Pericles"/>
+                <w:sz w:val="16"/>
+                <w:szCs w:val="16"/>
+              </w:rPr>
+              <w:t>Purple</w:t>
+            </w:r>
+          </w:p>
+        </w:tc>
+        <w:tc>
+          <w:tcPr>
+            <w:tcW w:w="0" w:type="auto"/>
+          </w:tcPr>
+          <w:p>
+            <w:pPr>
+              <w:rPr>
+                <w:rFonts w:ascii="Pericles" w:hAnsi="Pericles"/>
+                <w:sz w:val="16"/>
+                <w:szCs w:val="16"/>
+              </w:rPr>
+            </w:pPr>
+            <w:r>
+              <w:rPr>
+                <w:rFonts w:ascii="Pericles" w:hAnsi="Pericles"/>
+                <w:sz w:val="16"/>
+                <w:szCs w:val="16"/>
+              </w:rPr>
+              <w:t>13</w:t>
+            </w:r>
+          </w:p>
+        </w:tc>
+        <w:tc>
+          <w:tcPr>
+            <w:tcW w:w="0" w:type="auto"/>
+          </w:tcPr>
+          <w:p>
+            <w:pPr>
+              <w:rPr>
+                <w:rFonts w:ascii="Pericles" w:hAnsi="Pericles"/>
+                <w:sz w:val="16"/>
+                <w:szCs w:val="16"/>
+              </w:rPr>
+            </w:pPr>
+            <w:r>
+              <w:rPr>
+                <w:rFonts w:ascii="Pericles" w:hAnsi="Pericles"/>
+                <w:sz w:val="16"/>
+                <w:szCs w:val="16"/>
+              </w:rPr>
+              <w:t>Self</w:t>
+            </w:r>
+          </w:p>
+        </w:tc>
+        <w:tc>
+          <w:tcPr>
+            <w:tcW w:w="1111" w:type="dxa"/>
+          </w:tcPr>
+          <w:p>
+            <w:pPr>
+              <w:rPr>
+                <w:rFonts w:ascii="Pericles" w:hAnsi="Pericles"/>
+                <w:sz w:val="16"/>
+                <w:szCs w:val="16"/>
+              </w:rPr>
+            </w:pPr>
+            <w:r>
+              <w:rPr>
+                <w:rFonts w:ascii="Pericles" w:hAnsi="Pericles"/>
+                <w:sz w:val="16"/>
+                <w:szCs w:val="16"/>
+              </w:rPr>
+              <w:t>Self</w:t>
+            </w:r>
+          </w:p>
+        </w:tc>
+        <w:tc>
+          <w:tcPr>
+            <w:tcW w:w="0" w:type="auto"/>
+          </w:tcPr>
+          <w:p>
+            <w:pPr>
+              <w:rPr>
+                <w:rFonts w:ascii="Pericles" w:hAnsi="Pericles"/>
+                <w:sz w:val="16"/>
+                <w:szCs w:val="16"/>
+              </w:rPr>
+            </w:pPr>
+            <w:r>
+              <w:rPr>
+                <w:rFonts w:ascii="Pericles" w:hAnsi="Pericles"/>
+                <w:sz w:val="16"/>
+                <w:szCs w:val="16"/>
+              </w:rPr>
+              <w:t>10R</w:t>
+            </w:r>
+          </w:p>
+        </w:tc>
+        <w:tc>
+          <w:tcPr>
+            <w:tcW w:w="0" w:type="auto"/>
+          </w:tcPr>
+          <w:p>
+            <w:pPr>
+              <w:jc w:val="center"/>
+              <w:rPr>
+                <w:rFonts w:ascii="Pericles" w:hAnsi="Pericles"/>
+                <w:sz w:val="16"/>
+                <w:szCs w:val="16"/>
+              </w:rPr>
+            </w:pPr>
+            <w:r>
+              <w:rPr>
+                <w:rFonts w:ascii="Pericles" w:hAnsi="Pericles"/>
+                <w:sz w:val="16"/>
+                <w:szCs w:val="16"/>
+              </w:rPr>
+              <w:t>Y</w:t>
+            </w:r>
+          </w:p>
+        </w:tc>
+        <w:tc>
+          <w:tcPr>
+            <w:tcW w:w="0" w:type="auto"/>
+          </w:tcPr>
           <w:p>
             <w:pPr>
               <w:pStyle w:val="ListParagraph"/>
@@ -17733,7 +17549,7 @@
                 <w:sz w:val="16"/>
                 <w:szCs w:val="16"/>
               </w:rPr>
-              <w:t>It is rough terrain (move x2)</w:t>
+              <w:t>You get +1 defense</w:t>
             </w:r>
           </w:p>
           <w:p>
@@ -17755,7 +17571,15 @@
                 <w:sz w:val="16"/>
                 <w:szCs w:val="16"/>
               </w:rPr>
-              <w:t>Anyone moving onto an icy hex must save (AGI 14) or fall, ending their turn</w:t>
+              <w:t>Ignite</w:t>
+            </w:r>
+            <w:r>
+              <w:rPr>
+                <w:rFonts w:ascii="Pericles" w:hAnsi="Pericles"/>
+                <w:sz w:val="16"/>
+                <w:szCs w:val="16"/>
+              </w:rPr>
+              <w:t>(3) to anyone that attacks you in melee</w:t>
             </w:r>
           </w:p>
         </w:tc>
@@ -17779,7 +17603,7 @@
                 <w:sz w:val="16"/>
                 <w:szCs w:val="16"/>
               </w:rPr>
-              <w:t>Ice Shield</w:t>
+              <w:t>Freezing Touch</w:t>
             </w:r>
           </w:p>
         </w:tc>
@@ -17823,29 +17647,29 @@
                 <w:sz w:val="16"/>
                 <w:szCs w:val="16"/>
               </w:rPr>
-              <w:t>13</w:t>
-            </w:r>
-          </w:p>
-        </w:tc>
-        <w:tc>
-          <w:tcPr>
-            <w:tcW w:w="0" w:type="auto"/>
-          </w:tcPr>
-          <w:p>
-            <w:pPr>
-              <w:rPr>
-                <w:rFonts w:ascii="Pericles" w:hAnsi="Pericles"/>
-                <w:sz w:val="16"/>
-                <w:szCs w:val="16"/>
-              </w:rPr>
-            </w:pPr>
-            <w:r>
-              <w:rPr>
-                <w:rFonts w:ascii="Pericles" w:hAnsi="Pericles"/>
-                <w:sz w:val="16"/>
-                <w:szCs w:val="16"/>
-              </w:rPr>
-              <w:t>Self</w:t>
+              <w:t>14</w:t>
+            </w:r>
+          </w:p>
+        </w:tc>
+        <w:tc>
+          <w:tcPr>
+            <w:tcW w:w="0" w:type="auto"/>
+          </w:tcPr>
+          <w:p>
+            <w:pPr>
+              <w:rPr>
+                <w:rFonts w:ascii="Pericles" w:hAnsi="Pericles"/>
+                <w:sz w:val="16"/>
+                <w:szCs w:val="16"/>
+              </w:rPr>
+            </w:pPr>
+            <w:r>
+              <w:rPr>
+                <w:rFonts w:ascii="Pericles" w:hAnsi="Pericles"/>
+                <w:sz w:val="16"/>
+                <w:szCs w:val="16"/>
+              </w:rPr>
+              <w:t>Touch</w:t>
             </w:r>
           </w:p>
         </w:tc>
@@ -17867,29 +17691,29 @@
                 <w:sz w:val="16"/>
                 <w:szCs w:val="16"/>
               </w:rPr>
-              <w:t>Self</w:t>
-            </w:r>
-          </w:p>
-        </w:tc>
-        <w:tc>
-          <w:tcPr>
-            <w:tcW w:w="0" w:type="auto"/>
-          </w:tcPr>
-          <w:p>
-            <w:pPr>
-              <w:rPr>
-                <w:rFonts w:ascii="Pericles" w:hAnsi="Pericles"/>
-                <w:sz w:val="16"/>
-                <w:szCs w:val="16"/>
-              </w:rPr>
-            </w:pPr>
-            <w:r>
-              <w:rPr>
-                <w:rFonts w:ascii="Pericles" w:hAnsi="Pericles"/>
-                <w:sz w:val="16"/>
-                <w:szCs w:val="16"/>
-              </w:rPr>
-              <w:t>10R</w:t>
+              <w:t>1 Target</w:t>
+            </w:r>
+          </w:p>
+        </w:tc>
+        <w:tc>
+          <w:tcPr>
+            <w:tcW w:w="0" w:type="auto"/>
+          </w:tcPr>
+          <w:p>
+            <w:pPr>
+              <w:rPr>
+                <w:rFonts w:ascii="Pericles" w:hAnsi="Pericles"/>
+                <w:sz w:val="16"/>
+                <w:szCs w:val="16"/>
+              </w:rPr>
+            </w:pPr>
+            <w:r>
+              <w:rPr>
+                <w:rFonts w:ascii="Pericles" w:hAnsi="Pericles"/>
+                <w:sz w:val="16"/>
+                <w:szCs w:val="16"/>
+              </w:rPr>
+              <w:t>3R</w:t>
             </w:r>
           </w:p>
         </w:tc>
@@ -17939,7 +17763,7 @@
                 <w:sz w:val="16"/>
                 <w:szCs w:val="16"/>
               </w:rPr>
-              <w:t>You get +1 AV</w:t>
+              <w:t>Your touch does 2d8 damage</w:t>
             </w:r>
           </w:p>
           <w:p>
@@ -17961,15 +17785,46 @@
                 <w:sz w:val="16"/>
                 <w:szCs w:val="16"/>
               </w:rPr>
-              <w:t xml:space="preserve">Anyone that hits you in melee </w:t>
-            </w:r>
-            <w:r>
-              <w:rPr>
-                <w:rFonts w:ascii="Pericles" w:hAnsi="Pericles"/>
-                <w:sz w:val="16"/>
-                <w:szCs w:val="16"/>
-              </w:rPr>
-              <w:t>takes Chill(1)</w:t>
+              <w:t>Applies chill(1) and slow(1)</w:t>
+            </w:r>
+          </w:p>
+          <w:p>
+            <w:pPr>
+              <w:pStyle w:val="ListParagraph"/>
+              <w:numPr>
+                <w:ilvl w:val="0"/>
+                <w:numId w:val="3"/>
+              </w:numPr>
+              <w:rPr>
+                <w:rFonts w:ascii="Pericles" w:hAnsi="Pericles"/>
+                <w:sz w:val="16"/>
+                <w:szCs w:val="16"/>
+              </w:rPr>
+            </w:pPr>
+            <w:r>
+              <w:rPr>
+                <w:rFonts w:ascii="Pericles" w:hAnsi="Pericles"/>
+                <w:sz w:val="16"/>
+                <w:szCs w:val="16"/>
+              </w:rPr>
+              <w:lastRenderedPageBreak/>
+              <w:t xml:space="preserve">You can immediately disengage from this opponent and take </w:t>
+            </w:r>
+            <w:r>
+              <w:rPr>
+                <w:rFonts w:ascii="Calibri" w:hAnsi="Calibri" w:cs="Calibri"/>
+                <w:sz w:val="16"/>
+                <w:szCs w:val="16"/>
+              </w:rPr>
+              <w:t>½</w:t>
+            </w:r>
+            <w:r>
+              <w:rPr>
+                <w:rFonts w:ascii="Pericles" w:hAnsi="Pericles"/>
+                <w:sz w:val="16"/>
+                <w:szCs w:val="16"/>
+              </w:rPr>
+              <w:t xml:space="preserve"> move</w:t>
             </w:r>
           </w:p>
         </w:tc>
@@ -17994,6 +17849,448 @@
                 <w:szCs w:val="16"/>
               </w:rPr>
               <w:lastRenderedPageBreak/>
+              <w:t>Ice Patch</w:t>
+            </w:r>
+          </w:p>
+        </w:tc>
+        <w:tc>
+          <w:tcPr>
+            <w:tcW w:w="0" w:type="auto"/>
+          </w:tcPr>
+          <w:p>
+            <w:pPr>
+              <w:rPr>
+                <w:rFonts w:ascii="Pericles" w:hAnsi="Pericles"/>
+                <w:sz w:val="16"/>
+                <w:szCs w:val="16"/>
+              </w:rPr>
+            </w:pPr>
+            <w:r>
+              <w:rPr>
+                <w:rFonts w:ascii="Pericles" w:hAnsi="Pericles"/>
+                <w:sz w:val="16"/>
+                <w:szCs w:val="16"/>
+              </w:rPr>
+              <w:t>Purple</w:t>
+            </w:r>
+          </w:p>
+        </w:tc>
+        <w:tc>
+          <w:tcPr>
+            <w:tcW w:w="0" w:type="auto"/>
+          </w:tcPr>
+          <w:p>
+            <w:pPr>
+              <w:rPr>
+                <w:rFonts w:ascii="Pericles" w:hAnsi="Pericles"/>
+                <w:sz w:val="16"/>
+                <w:szCs w:val="16"/>
+              </w:rPr>
+            </w:pPr>
+            <w:r>
+              <w:rPr>
+                <w:rFonts w:ascii="Pericles" w:hAnsi="Pericles"/>
+                <w:sz w:val="16"/>
+                <w:szCs w:val="16"/>
+              </w:rPr>
+              <w:t>13</w:t>
+            </w:r>
+          </w:p>
+        </w:tc>
+        <w:tc>
+          <w:tcPr>
+            <w:tcW w:w="0" w:type="auto"/>
+          </w:tcPr>
+          <w:p>
+            <w:pPr>
+              <w:rPr>
+                <w:rFonts w:ascii="Pericles" w:hAnsi="Pericles"/>
+                <w:sz w:val="16"/>
+                <w:szCs w:val="16"/>
+              </w:rPr>
+            </w:pPr>
+            <w:r>
+              <w:rPr>
+                <w:rFonts w:ascii="Pericles" w:hAnsi="Pericles"/>
+                <w:sz w:val="16"/>
+                <w:szCs w:val="16"/>
+              </w:rPr>
+              <w:t>10”</w:t>
+            </w:r>
+          </w:p>
+        </w:tc>
+        <w:tc>
+          <w:tcPr>
+            <w:tcW w:w="1111" w:type="dxa"/>
+          </w:tcPr>
+          <w:p>
+            <w:pPr>
+              <w:rPr>
+                <w:rFonts w:ascii="Pericles" w:hAnsi="Pericles"/>
+                <w:sz w:val="16"/>
+                <w:szCs w:val="16"/>
+              </w:rPr>
+            </w:pPr>
+            <w:r>
+              <w:rPr>
+                <w:rFonts w:ascii="Pericles" w:hAnsi="Pericles"/>
+                <w:sz w:val="16"/>
+                <w:szCs w:val="16"/>
+              </w:rPr>
+              <w:t>4” Radius</w:t>
+            </w:r>
+          </w:p>
+        </w:tc>
+        <w:tc>
+          <w:tcPr>
+            <w:tcW w:w="0" w:type="auto"/>
+          </w:tcPr>
+          <w:p>
+            <w:pPr>
+              <w:rPr>
+                <w:rFonts w:ascii="Pericles" w:hAnsi="Pericles"/>
+                <w:sz w:val="16"/>
+                <w:szCs w:val="16"/>
+              </w:rPr>
+            </w:pPr>
+            <w:r>
+              <w:rPr>
+                <w:rFonts w:ascii="Pericles" w:hAnsi="Pericles"/>
+                <w:sz w:val="16"/>
+                <w:szCs w:val="16"/>
+              </w:rPr>
+              <w:t>10R</w:t>
+            </w:r>
+          </w:p>
+        </w:tc>
+        <w:tc>
+          <w:tcPr>
+            <w:tcW w:w="0" w:type="auto"/>
+          </w:tcPr>
+          <w:p>
+            <w:pPr>
+              <w:jc w:val="center"/>
+              <w:rPr>
+                <w:rFonts w:ascii="Pericles" w:hAnsi="Pericles"/>
+                <w:sz w:val="16"/>
+                <w:szCs w:val="16"/>
+              </w:rPr>
+            </w:pPr>
+            <w:r>
+              <w:rPr>
+                <w:rFonts w:ascii="Pericles" w:hAnsi="Pericles"/>
+                <w:sz w:val="16"/>
+                <w:szCs w:val="16"/>
+              </w:rPr>
+              <w:t>Y</w:t>
+            </w:r>
+          </w:p>
+        </w:tc>
+        <w:tc>
+          <w:tcPr>
+            <w:tcW w:w="0" w:type="auto"/>
+          </w:tcPr>
+          <w:p>
+            <w:pPr>
+              <w:pStyle w:val="ListParagraph"/>
+              <w:numPr>
+                <w:ilvl w:val="0"/>
+                <w:numId w:val="3"/>
+              </w:numPr>
+              <w:rPr>
+                <w:rFonts w:ascii="Pericles" w:hAnsi="Pericles"/>
+                <w:sz w:val="16"/>
+                <w:szCs w:val="16"/>
+              </w:rPr>
+            </w:pPr>
+            <w:r>
+              <w:rPr>
+                <w:rFonts w:ascii="Pericles" w:hAnsi="Pericles"/>
+                <w:sz w:val="16"/>
+                <w:szCs w:val="16"/>
+              </w:rPr>
+              <w:t>You make the area icy</w:t>
+            </w:r>
+          </w:p>
+          <w:p>
+            <w:pPr>
+              <w:pStyle w:val="ListParagraph"/>
+              <w:numPr>
+                <w:ilvl w:val="0"/>
+                <w:numId w:val="3"/>
+              </w:numPr>
+              <w:rPr>
+                <w:rFonts w:ascii="Pericles" w:hAnsi="Pericles"/>
+                <w:sz w:val="16"/>
+                <w:szCs w:val="16"/>
+              </w:rPr>
+            </w:pPr>
+            <w:r>
+              <w:rPr>
+                <w:rFonts w:ascii="Pericles" w:hAnsi="Pericles"/>
+                <w:sz w:val="16"/>
+                <w:szCs w:val="16"/>
+              </w:rPr>
+              <w:t>It is rough terrain (move x2)</w:t>
+            </w:r>
+          </w:p>
+          <w:p>
+            <w:pPr>
+              <w:pStyle w:val="ListParagraph"/>
+              <w:numPr>
+                <w:ilvl w:val="0"/>
+                <w:numId w:val="3"/>
+              </w:numPr>
+              <w:rPr>
+                <w:rFonts w:ascii="Pericles" w:hAnsi="Pericles"/>
+                <w:sz w:val="16"/>
+                <w:szCs w:val="16"/>
+              </w:rPr>
+            </w:pPr>
+            <w:r>
+              <w:rPr>
+                <w:rFonts w:ascii="Pericles" w:hAnsi="Pericles"/>
+                <w:sz w:val="16"/>
+                <w:szCs w:val="16"/>
+              </w:rPr>
+              <w:t>Anyone moving onto an icy hex must save (AGI 14) or fall, ending their turn</w:t>
+            </w:r>
+          </w:p>
+        </w:tc>
+      </w:tr>
+      <w:tr>
+        <w:tc>
+          <w:tcPr>
+            <w:tcW w:w="0" w:type="auto"/>
+          </w:tcPr>
+          <w:p>
+            <w:pPr>
+              <w:rPr>
+                <w:rFonts w:ascii="Pericles" w:hAnsi="Pericles"/>
+                <w:sz w:val="16"/>
+                <w:szCs w:val="16"/>
+              </w:rPr>
+            </w:pPr>
+            <w:r>
+              <w:rPr>
+                <w:rFonts w:ascii="Pericles" w:hAnsi="Pericles"/>
+                <w:sz w:val="16"/>
+                <w:szCs w:val="16"/>
+              </w:rPr>
+              <w:t>Ice Shield</w:t>
+            </w:r>
+          </w:p>
+        </w:tc>
+        <w:tc>
+          <w:tcPr>
+            <w:tcW w:w="0" w:type="auto"/>
+          </w:tcPr>
+          <w:p>
+            <w:pPr>
+              <w:rPr>
+                <w:rFonts w:ascii="Pericles" w:hAnsi="Pericles"/>
+                <w:sz w:val="16"/>
+                <w:szCs w:val="16"/>
+              </w:rPr>
+            </w:pPr>
+            <w:r>
+              <w:rPr>
+                <w:rFonts w:ascii="Pericles" w:hAnsi="Pericles"/>
+                <w:sz w:val="16"/>
+                <w:szCs w:val="16"/>
+              </w:rPr>
+              <w:t>Purple</w:t>
+            </w:r>
+          </w:p>
+        </w:tc>
+        <w:tc>
+          <w:tcPr>
+            <w:tcW w:w="0" w:type="auto"/>
+          </w:tcPr>
+          <w:p>
+            <w:pPr>
+              <w:rPr>
+                <w:rFonts w:ascii="Pericles" w:hAnsi="Pericles"/>
+                <w:sz w:val="16"/>
+                <w:szCs w:val="16"/>
+              </w:rPr>
+            </w:pPr>
+            <w:r>
+              <w:rPr>
+                <w:rFonts w:ascii="Pericles" w:hAnsi="Pericles"/>
+                <w:sz w:val="16"/>
+                <w:szCs w:val="16"/>
+              </w:rPr>
+              <w:t>13</w:t>
+            </w:r>
+          </w:p>
+        </w:tc>
+        <w:tc>
+          <w:tcPr>
+            <w:tcW w:w="0" w:type="auto"/>
+          </w:tcPr>
+          <w:p>
+            <w:pPr>
+              <w:rPr>
+                <w:rFonts w:ascii="Pericles" w:hAnsi="Pericles"/>
+                <w:sz w:val="16"/>
+                <w:szCs w:val="16"/>
+              </w:rPr>
+            </w:pPr>
+            <w:r>
+              <w:rPr>
+                <w:rFonts w:ascii="Pericles" w:hAnsi="Pericles"/>
+                <w:sz w:val="16"/>
+                <w:szCs w:val="16"/>
+              </w:rPr>
+              <w:t>Self</w:t>
+            </w:r>
+          </w:p>
+        </w:tc>
+        <w:tc>
+          <w:tcPr>
+            <w:tcW w:w="1111" w:type="dxa"/>
+          </w:tcPr>
+          <w:p>
+            <w:pPr>
+              <w:rPr>
+                <w:rFonts w:ascii="Pericles" w:hAnsi="Pericles"/>
+                <w:sz w:val="16"/>
+                <w:szCs w:val="16"/>
+              </w:rPr>
+            </w:pPr>
+            <w:r>
+              <w:rPr>
+                <w:rFonts w:ascii="Pericles" w:hAnsi="Pericles"/>
+                <w:sz w:val="16"/>
+                <w:szCs w:val="16"/>
+              </w:rPr>
+              <w:t>Self</w:t>
+            </w:r>
+          </w:p>
+        </w:tc>
+        <w:tc>
+          <w:tcPr>
+            <w:tcW w:w="0" w:type="auto"/>
+          </w:tcPr>
+          <w:p>
+            <w:pPr>
+              <w:rPr>
+                <w:rFonts w:ascii="Pericles" w:hAnsi="Pericles"/>
+                <w:sz w:val="16"/>
+                <w:szCs w:val="16"/>
+              </w:rPr>
+            </w:pPr>
+            <w:r>
+              <w:rPr>
+                <w:rFonts w:ascii="Pericles" w:hAnsi="Pericles"/>
+                <w:sz w:val="16"/>
+                <w:szCs w:val="16"/>
+              </w:rPr>
+              <w:t>10R</w:t>
+            </w:r>
+          </w:p>
+        </w:tc>
+        <w:tc>
+          <w:tcPr>
+            <w:tcW w:w="0" w:type="auto"/>
+          </w:tcPr>
+          <w:p>
+            <w:pPr>
+              <w:jc w:val="center"/>
+              <w:rPr>
+                <w:rFonts w:ascii="Pericles" w:hAnsi="Pericles"/>
+                <w:sz w:val="16"/>
+                <w:szCs w:val="16"/>
+              </w:rPr>
+            </w:pPr>
+            <w:r>
+              <w:rPr>
+                <w:rFonts w:ascii="Pericles" w:hAnsi="Pericles"/>
+                <w:sz w:val="16"/>
+                <w:szCs w:val="16"/>
+              </w:rPr>
+              <w:t>Y</w:t>
+            </w:r>
+          </w:p>
+        </w:tc>
+        <w:tc>
+          <w:tcPr>
+            <w:tcW w:w="0" w:type="auto"/>
+          </w:tcPr>
+          <w:p>
+            <w:pPr>
+              <w:pStyle w:val="ListParagraph"/>
+              <w:numPr>
+                <w:ilvl w:val="0"/>
+                <w:numId w:val="3"/>
+              </w:numPr>
+              <w:rPr>
+                <w:rFonts w:ascii="Pericles" w:hAnsi="Pericles"/>
+                <w:sz w:val="16"/>
+                <w:szCs w:val="16"/>
+              </w:rPr>
+            </w:pPr>
+            <w:r>
+              <w:rPr>
+                <w:rFonts w:ascii="Pericles" w:hAnsi="Pericles"/>
+                <w:sz w:val="16"/>
+                <w:szCs w:val="16"/>
+              </w:rPr>
+              <w:t>You get +1 AV</w:t>
+            </w:r>
+          </w:p>
+          <w:p>
+            <w:pPr>
+              <w:pStyle w:val="ListParagraph"/>
+              <w:numPr>
+                <w:ilvl w:val="0"/>
+                <w:numId w:val="3"/>
+              </w:numPr>
+              <w:rPr>
+                <w:rFonts w:ascii="Pericles" w:hAnsi="Pericles"/>
+                <w:sz w:val="16"/>
+                <w:szCs w:val="16"/>
+              </w:rPr>
+            </w:pPr>
+            <w:r>
+              <w:rPr>
+                <w:rFonts w:ascii="Pericles" w:hAnsi="Pericles"/>
+                <w:sz w:val="16"/>
+                <w:szCs w:val="16"/>
+              </w:rPr>
+              <w:t xml:space="preserve">Anyone that hits you in melee </w:t>
+            </w:r>
+            <w:r>
+              <w:rPr>
+                <w:rFonts w:ascii="Pericles" w:hAnsi="Pericles"/>
+                <w:sz w:val="16"/>
+                <w:szCs w:val="16"/>
+              </w:rPr>
+              <w:t>takes Chill(1)</w:t>
+            </w:r>
+          </w:p>
+        </w:tc>
+      </w:tr>
+      <w:tr>
+        <w:tc>
+          <w:tcPr>
+            <w:tcW w:w="0" w:type="auto"/>
+          </w:tcPr>
+          <w:p>
+            <w:pPr>
+              <w:rPr>
+                <w:rFonts w:ascii="Pericles" w:hAnsi="Pericles"/>
+                <w:sz w:val="16"/>
+                <w:szCs w:val="16"/>
+              </w:rPr>
+            </w:pPr>
+            <w:r>
+              <w:rPr>
+                <w:rFonts w:ascii="Pericles" w:hAnsi="Pericles"/>
+                <w:sz w:val="16"/>
+                <w:szCs w:val="16"/>
+              </w:rPr>
               <w:t>Spark Bolt II</w:t>
             </w:r>
           </w:p>
@@ -20490,6 +20787,7 @@
                 <w:sz w:val="16"/>
                 <w:szCs w:val="16"/>
               </w:rPr>
+              <w:lastRenderedPageBreak/>
               <w:t>Anyone attacking you takes a -1 to hit because they are overly cautious (SPI, WIL 12)</w:t>
             </w:r>
           </w:p>
@@ -20552,6 +20850,7 @@
                 <w:sz w:val="16"/>
                 <w:szCs w:val="16"/>
               </w:rPr>
+              <w:lastRenderedPageBreak/>
               <w:t>Dark Cloak</w:t>
             </w:r>
           </w:p>
@@ -20780,7 +21079,6 @@
                 <w:sz w:val="16"/>
                 <w:szCs w:val="16"/>
               </w:rPr>
-              <w:lastRenderedPageBreak/>
               <w:t>Foul Food and drink</w:t>
             </w:r>
           </w:p>
@@ -23185,6 +23483,7 @@
                 <w:sz w:val="16"/>
                 <w:szCs w:val="16"/>
               </w:rPr>
+              <w:lastRenderedPageBreak/>
               <w:t>The spell breaks if the caster moves from the hex in which he cast the spell</w:t>
             </w:r>
           </w:p>
@@ -23209,6 +23508,7 @@
                 <w:sz w:val="16"/>
                 <w:szCs w:val="16"/>
               </w:rPr>
+              <w:lastRenderedPageBreak/>
               <w:t>Power of the Pit</w:t>
             </w:r>
           </w:p>
@@ -23422,7 +23722,6 @@
           <w:sz w:val="20"/>
           <w:szCs w:val="20"/>
         </w:rPr>
-        <w:lastRenderedPageBreak/>
         <w:t>Type VI Spells</w:t>
       </w:r>
     </w:p>
@@ -25529,6 +25828,7 @@
                 <w:sz w:val="16"/>
                 <w:szCs w:val="16"/>
               </w:rPr>
+              <w:lastRenderedPageBreak/>
               <w:t>Unseen Servant</w:t>
             </w:r>
           </w:p>
@@ -25997,7 +26297,6 @@
                 <w:sz w:val="16"/>
                 <w:szCs w:val="16"/>
               </w:rPr>
-              <w:lastRenderedPageBreak/>
               <w:t>You get +1 to any skill that includes the raised stats</w:t>
             </w:r>
           </w:p>
@@ -26022,7 +26321,6 @@
                 <w:sz w:val="16"/>
                 <w:szCs w:val="16"/>
               </w:rPr>
-              <w:lastRenderedPageBreak/>
               <w:t>Call Will</w:t>
             </w:r>
           </w:p>
@@ -27733,6 +28031,7 @@
                 <w:sz w:val="16"/>
                 <w:szCs w:val="16"/>
               </w:rPr>
+              <w:lastRenderedPageBreak/>
               <w:t>Flare</w:t>
             </w:r>
           </w:p>
@@ -28349,7 +28648,6 @@
                 <w:sz w:val="16"/>
                 <w:szCs w:val="16"/>
               </w:rPr>
-              <w:lastRenderedPageBreak/>
               <w:t>You take no penalties for attacking through such effects</w:t>
             </w:r>
           </w:p>
@@ -28374,7 +28672,6 @@
                 <w:sz w:val="16"/>
                 <w:szCs w:val="16"/>
               </w:rPr>
-              <w:lastRenderedPageBreak/>
               <w:t>Sense Danger</w:t>
             </w:r>
           </w:p>
@@ -30929,6 +31226,7 @@
                 <w:sz w:val="16"/>
                 <w:szCs w:val="16"/>
               </w:rPr>
+              <w:lastRenderedPageBreak/>
               <w:t>Your target is distracted and takes a -2 to all perception and investigate checks</w:t>
             </w:r>
           </w:p>
@@ -30953,6 +31251,7 @@
                 <w:sz w:val="16"/>
                 <w:szCs w:val="16"/>
               </w:rPr>
+              <w:lastRenderedPageBreak/>
               <w:t>Carrion Camp</w:t>
             </w:r>
           </w:p>
@@ -31525,7 +31824,6 @@
                 <w:sz w:val="16"/>
                 <w:szCs w:val="16"/>
               </w:rPr>
-              <w:lastRenderedPageBreak/>
               <w:t>Only magical means can hide the discussion from you</w:t>
             </w:r>
           </w:p>
@@ -31550,7 +31848,6 @@
                 <w:sz w:val="16"/>
                 <w:szCs w:val="16"/>
               </w:rPr>
-              <w:lastRenderedPageBreak/>
               <w:t>Fever</w:t>
             </w:r>
           </w:p>
@@ -32923,8 +33220,6 @@
                 <w:szCs w:val="16"/>
               </w:rPr>
             </w:pPr>
-            <w:bookmarkStart w:id="0" w:name="_GoBack"/>
-            <w:bookmarkEnd w:id="0"/>
             <w:r>
               <w:rPr>
                 <w:rFonts w:ascii="Pericles" w:hAnsi="Pericles"/>
@@ -33713,7 +34008,16 @@
                 <w:sz w:val="16"/>
                 <w:szCs w:val="16"/>
               </w:rPr>
-              <w:t xml:space="preserve">Anytime the target successfully attacks another, he has a chance (6/12) to take </w:t>
+              <w:t xml:space="preserve">Anytime the target successfully attacks another, </w:t>
+            </w:r>
+            <w:r>
+              <w:rPr>
+                <w:rFonts w:ascii="Pericles" w:hAnsi="Pericles"/>
+                <w:sz w:val="16"/>
+                <w:szCs w:val="16"/>
+              </w:rPr>
+              <w:lastRenderedPageBreak/>
+              <w:t xml:space="preserve">he has a chance (6/12) to take </w:t>
             </w:r>
             <w:r>
               <w:rPr>
@@ -33779,6 +34083,7 @@
                 <w:sz w:val="16"/>
                 <w:szCs w:val="16"/>
               </w:rPr>
+              <w:lastRenderedPageBreak/>
               <w:t>Third Tier Spells</w:t>
             </w:r>
           </w:p>

</xml_diff>